<commit_message>
Inclusão do ator gerente
</commit_message>
<xml_diff>
--- a/4.3 Caso de Uso - UC-33 Cadastrar máquina.docx
+++ b/4.3 Caso de Uso - UC-33 Cadastrar máquina.docx
@@ -1,6 +1,6 @@
 
 <file path=word/document.xml><?xml version="1.0" encoding="utf-8"?>
-<w:document xmlns:wpc="http://schemas.microsoft.com/office/word/2010/wordprocessingCanvas" xmlns:mc="http://schemas.openxmlformats.org/markup-compatibility/2006" xmlns:o="urn:schemas-microsoft-com:office:office" xmlns:r="http://schemas.openxmlformats.org/officeDocument/2006/relationships" xmlns:m="http://schemas.openxmlformats.org/officeDocument/2006/math" xmlns:v="urn:schemas-microsoft-com:vml" xmlns:wp14="http://schemas.microsoft.com/office/word/2010/wordprocessingDrawing" xmlns:wp="http://schemas.openxmlformats.org/drawingml/2006/wordprocessingDrawing" xmlns:w10="urn:schemas-microsoft-com:office:word" xmlns:w="http://schemas.openxmlformats.org/wordprocessingml/2006/main" xmlns:w14="http://schemas.microsoft.com/office/word/2010/wordml" xmlns:wpg="http://schemas.microsoft.com/office/word/2010/wordprocessingGroup" xmlns:wpi="http://schemas.microsoft.com/office/word/2010/wordprocessingInk" xmlns:wne="http://schemas.microsoft.com/office/word/2006/wordml" xmlns:wps="http://schemas.microsoft.com/office/word/2010/wordprocessingShape" mc:Ignorable="w14 wp14">
+<w:document xmlns:wpc="http://schemas.microsoft.com/office/word/2010/wordprocessingCanvas" xmlns:mc="http://schemas.openxmlformats.org/markup-compatibility/2006" xmlns:o="urn:schemas-microsoft-com:office:office" xmlns:r="http://schemas.openxmlformats.org/officeDocument/2006/relationships" xmlns:m="http://schemas.openxmlformats.org/officeDocument/2006/math" xmlns:v="urn:schemas-microsoft-com:vml" xmlns:wp14="http://schemas.microsoft.com/office/word/2010/wordprocessingDrawing" xmlns:wp="http://schemas.openxmlformats.org/drawingml/2006/wordprocessingDrawing" xmlns:w10="urn:schemas-microsoft-com:office:word" xmlns:w="http://schemas.openxmlformats.org/wordprocessingml/2006/main" xmlns:w14="http://schemas.microsoft.com/office/word/2010/wordml" xmlns:w15="http://schemas.microsoft.com/office/word/2012/wordml" xmlns:wpg="http://schemas.microsoft.com/office/word/2010/wordprocessingGroup" xmlns:wpi="http://schemas.microsoft.com/office/word/2010/wordprocessingInk" xmlns:wne="http://schemas.microsoft.com/office/word/2006/wordml" xmlns:wps="http://schemas.microsoft.com/office/word/2010/wordprocessingShape" mc:Ignorable="w14 w15 wp14">
   <w:body>
     <w:tbl>
       <w:tblPr>
@@ -204,27 +204,7 @@
                 <w:bCs/>
                 <w:color w:val="000000" w:themeColor="text1"/>
               </w:rPr>
-              <w:t xml:space="preserve">2 </w:t>
-            </w:r>
-            <w:proofErr w:type="gramStart"/>
-            <w:r>
-              <w:rPr>
-                <w:rFonts w:ascii="Arial" w:hAnsi="Arial" w:cs="Arial"/>
-                <w:b/>
-                <w:bCs/>
-                <w:color w:val="000000" w:themeColor="text1"/>
-              </w:rPr>
-              <w:t>–ATOR</w:t>
-            </w:r>
-            <w:proofErr w:type="gramEnd"/>
-            <w:r>
-              <w:rPr>
-                <w:rFonts w:ascii="Arial" w:hAnsi="Arial" w:cs="Arial"/>
-                <w:b/>
-                <w:bCs/>
-                <w:color w:val="000000" w:themeColor="text1"/>
-              </w:rPr>
-              <w:t>(ES)</w:t>
+              <w:t>2 –ATOR(ES)</w:t>
             </w:r>
           </w:p>
         </w:tc>
@@ -267,6 +247,17 @@
                 <w:color w:val="000000" w:themeColor="text1"/>
               </w:rPr>
             </w:pPr>
+            <w:r>
+              <w:rPr>
+                <w:rFonts w:ascii="Tahoma" w:hAnsi="Tahoma" w:cs="Tahoma"/>
+                <w:color w:val="000000" w:themeColor="text1"/>
+                <w:sz w:val="20"/>
+                <w:szCs w:val="20"/>
+              </w:rPr>
+              <w:t xml:space="preserve">Gerente, </w:t>
+            </w:r>
+            <w:bookmarkStart w:id="0" w:name="_GoBack"/>
+            <w:bookmarkEnd w:id="0"/>
             <w:r>
               <w:rPr>
                 <w:rFonts w:ascii="Tahoma" w:hAnsi="Tahoma" w:cs="Tahoma"/>
@@ -1363,8 +1354,6 @@
               </w:rPr>
               <w:t>Fim do caso de uso.</w:t>
             </w:r>
-            <w:bookmarkStart w:id="0" w:name="_GoBack"/>
-            <w:bookmarkEnd w:id="0"/>
           </w:p>
           <w:p>
             <w:pPr>
@@ -1410,7 +1399,7 @@
                 <w:b/>
                 <w:bCs/>
               </w:rPr>
-              <w:t>5 – CENÁRIOS</w:t>
+              <w:t xml:space="preserve">5 – </w:t>
             </w:r>
             <w:proofErr w:type="gramStart"/>
             <w:r>
@@ -1419,6 +1408,14 @@
                 <w:b/>
                 <w:bCs/>
               </w:rPr>
+              <w:t xml:space="preserve">CENÁRIOS </w:t>
+            </w:r>
+            <w:r>
+              <w:rPr>
+                <w:rFonts w:ascii="Arial" w:hAnsi="Arial" w:cs="Arial"/>
+                <w:b/>
+                <w:bCs/>
+              </w:rPr>
               <w:t xml:space="preserve"> </w:t>
             </w:r>
             <w:r>
@@ -1427,17 +1424,9 @@
                 <w:b/>
                 <w:bCs/>
               </w:rPr>
-              <w:t xml:space="preserve"> </w:t>
+              <w:t>ALTERNATIVOS</w:t>
             </w:r>
             <w:proofErr w:type="gramEnd"/>
-            <w:r>
-              <w:rPr>
-                <w:rFonts w:ascii="Arial" w:hAnsi="Arial" w:cs="Arial"/>
-                <w:b/>
-                <w:bCs/>
-              </w:rPr>
-              <w:t>ALTERNATIVOS</w:t>
-            </w:r>
           </w:p>
         </w:tc>
       </w:tr>
@@ -1634,27 +1623,7 @@
                 <w:sz w:val="20"/>
                 <w:szCs w:val="20"/>
               </w:rPr>
-              <w:t xml:space="preserve">prossegue para o passo </w:t>
-            </w:r>
-            <w:proofErr w:type="gramStart"/>
-            <w:r>
-              <w:rPr>
-                <w:rFonts w:ascii="Tahoma" w:hAnsi="Tahoma" w:cs="Tahoma"/>
-                <w:color w:val="000000" w:themeColor="text1"/>
-                <w:sz w:val="20"/>
-                <w:szCs w:val="20"/>
-              </w:rPr>
-              <w:t>4</w:t>
-            </w:r>
-            <w:proofErr w:type="gramEnd"/>
-            <w:r>
-              <w:rPr>
-                <w:rFonts w:ascii="Tahoma" w:hAnsi="Tahoma" w:cs="Tahoma"/>
-                <w:color w:val="000000" w:themeColor="text1"/>
-                <w:sz w:val="20"/>
-                <w:szCs w:val="20"/>
-              </w:rPr>
-              <w:t>.</w:t>
+              <w:t>prossegue para o passo 4.</w:t>
             </w:r>
           </w:p>
           <w:p>
@@ -1904,19 +1873,8 @@
                 <w:sz w:val="20"/>
                 <w:szCs w:val="20"/>
               </w:rPr>
-              <w:t xml:space="preserve">Sistema volta para o passo </w:t>
-            </w:r>
-            <w:proofErr w:type="gramStart"/>
-            <w:r>
-              <w:rPr>
-                <w:rFonts w:ascii="Tahoma" w:hAnsi="Tahoma" w:cs="Tahoma"/>
-                <w:color w:val="000000" w:themeColor="text1"/>
-                <w:sz w:val="20"/>
-                <w:szCs w:val="20"/>
-              </w:rPr>
-              <w:t>2</w:t>
-            </w:r>
-            <w:proofErr w:type="gramEnd"/>
+              <w:t>Sistema volta para o passo 2</w:t>
+            </w:r>
             <w:r>
               <w:rPr>
                 <w:rFonts w:ascii="Tahoma" w:hAnsi="Tahoma" w:cs="Tahoma"/>
@@ -2061,19 +2019,8 @@
                 <w:sz w:val="20"/>
                 <w:szCs w:val="20"/>
               </w:rPr>
-              <w:t xml:space="preserve">Sistema volta para o passo </w:t>
-            </w:r>
-            <w:proofErr w:type="gramStart"/>
-            <w:r>
-              <w:rPr>
-                <w:rFonts w:ascii="Tahoma" w:hAnsi="Tahoma" w:cs="Tahoma"/>
-                <w:color w:val="000000" w:themeColor="text1"/>
-                <w:sz w:val="20"/>
-                <w:szCs w:val="20"/>
-              </w:rPr>
-              <w:t>2</w:t>
-            </w:r>
-            <w:proofErr w:type="gramEnd"/>
+              <w:t>Sistema volta para o passo 2</w:t>
+            </w:r>
             <w:r>
               <w:rPr>
                 <w:rFonts w:ascii="Tahoma" w:hAnsi="Tahoma" w:cs="Tahoma"/>
@@ -2262,27 +2209,7 @@
                 <w:sz w:val="20"/>
                 <w:szCs w:val="20"/>
               </w:rPr>
-              <w:t xml:space="preserve">Sistema volta para o passo </w:t>
-            </w:r>
-            <w:proofErr w:type="gramStart"/>
-            <w:r>
-              <w:rPr>
-                <w:rFonts w:ascii="Tahoma" w:hAnsi="Tahoma" w:cs="Tahoma"/>
-                <w:color w:val="000000" w:themeColor="text1"/>
-                <w:sz w:val="20"/>
-                <w:szCs w:val="20"/>
-              </w:rPr>
-              <w:t>2</w:t>
-            </w:r>
-            <w:proofErr w:type="gramEnd"/>
-            <w:r>
-              <w:rPr>
-                <w:rFonts w:ascii="Tahoma" w:hAnsi="Tahoma" w:cs="Tahoma"/>
-                <w:color w:val="000000" w:themeColor="text1"/>
-                <w:sz w:val="20"/>
-                <w:szCs w:val="20"/>
-              </w:rPr>
-              <w:t>.</w:t>
+              <w:t>Sistema volta para o passo 2.</w:t>
             </w:r>
           </w:p>
           <w:p>
@@ -2408,27 +2335,7 @@
                 <w:sz w:val="20"/>
                 <w:szCs w:val="20"/>
               </w:rPr>
-              <w:t xml:space="preserve">volta para o passo </w:t>
-            </w:r>
-            <w:proofErr w:type="gramStart"/>
-            <w:r>
-              <w:rPr>
-                <w:rFonts w:ascii="Tahoma" w:hAnsi="Tahoma" w:cs="Tahoma"/>
-                <w:color w:val="000000" w:themeColor="text1"/>
-                <w:sz w:val="20"/>
-                <w:szCs w:val="20"/>
-              </w:rPr>
-              <w:t>2</w:t>
-            </w:r>
-            <w:proofErr w:type="gramEnd"/>
-            <w:r>
-              <w:rPr>
-                <w:rFonts w:ascii="Tahoma" w:hAnsi="Tahoma" w:cs="Tahoma"/>
-                <w:color w:val="000000" w:themeColor="text1"/>
-                <w:sz w:val="20"/>
-                <w:szCs w:val="20"/>
-              </w:rPr>
-              <w:t>.</w:t>
+              <w:t>volta para o passo 2.</w:t>
             </w:r>
           </w:p>
           <w:p>
@@ -2474,33 +2381,15 @@
                 <w:bCs/>
               </w:rPr>
               <w:lastRenderedPageBreak/>
-              <w:t>6 – PÓS-</w:t>
-            </w:r>
-            <w:proofErr w:type="gramStart"/>
-            <w:r>
-              <w:rPr>
-                <w:rFonts w:ascii="Arial" w:hAnsi="Arial" w:cs="Arial"/>
-                <w:b/>
-                <w:bCs/>
-              </w:rPr>
-              <w:t>CONDIÇÃ</w:t>
-            </w:r>
-            <w:r>
-              <w:rPr>
-                <w:rFonts w:ascii="Arial" w:hAnsi="Arial" w:cs="Arial"/>
-                <w:b/>
-                <w:bCs/>
-              </w:rPr>
-              <w:t>O(</w:t>
-            </w:r>
-            <w:proofErr w:type="gramEnd"/>
-            <w:r>
-              <w:rPr>
-                <w:rFonts w:ascii="Arial" w:hAnsi="Arial" w:cs="Arial"/>
-                <w:b/>
-                <w:bCs/>
-              </w:rPr>
-              <w:t>ÕES)</w:t>
+              <w:t>6 – PÓS-CONDIÇÃ</w:t>
+            </w:r>
+            <w:r>
+              <w:rPr>
+                <w:rFonts w:ascii="Arial" w:hAnsi="Arial" w:cs="Arial"/>
+                <w:b/>
+                <w:bCs/>
+              </w:rPr>
+              <w:t>O(ÕES)</w:t>
             </w:r>
           </w:p>
         </w:tc>
@@ -3315,6 +3204,133 @@
                           </pic:cNvPicPr>
                         </pic:nvPicPr>
                         <pic:blipFill>
+                          <a:blip r:embed="rId8">
+                            <a:extLst>
+                              <a:ext uri="{28A0092B-C50C-407E-A947-70E740481C1C}">
+                                <a14:useLocalDpi xmlns:a14="http://schemas.microsoft.com/office/drawing/2010/main" val="0"/>
+                              </a:ext>
+                            </a:extLst>
+                          </a:blip>
+                          <a:srcRect/>
+                          <a:stretch>
+                            <a:fillRect/>
+                          </a:stretch>
+                        </pic:blipFill>
+                        <pic:spPr bwMode="auto">
+                          <a:xfrm>
+                            <a:off x="0" y="0"/>
+                            <a:ext cx="5762625" cy="5191125"/>
+                          </a:xfrm>
+                          <a:prstGeom prst="rect">
+                            <a:avLst/>
+                          </a:prstGeom>
+                          <a:noFill/>
+                          <a:ln>
+                            <a:noFill/>
+                          </a:ln>
+                        </pic:spPr>
+                      </pic:pic>
+                    </a:graphicData>
+                  </a:graphic>
+                </wp:inline>
+              </w:drawing>
+            </w:r>
+          </w:p>
+          <w:p>
+            <w:pPr>
+              <w:pStyle w:val="Cabealho"/>
+              <w:tabs>
+                <w:tab w:val="clear" w:pos="4252"/>
+                <w:tab w:val="clear" w:pos="8504"/>
+                <w:tab w:val="left" w:pos="395"/>
+              </w:tabs>
+              <w:jc w:val="both"/>
+              <w:rPr>
+                <w:rFonts w:ascii="Arial" w:hAnsi="Arial" w:cs="Arial"/>
+                <w:b/>
+                <w:bCs/>
+                <w:color w:val="808080" w:themeColor="background1" w:themeShade="80"/>
+              </w:rPr>
+            </w:pPr>
+          </w:p>
+          <w:p>
+            <w:pPr>
+              <w:pStyle w:val="Cabealho"/>
+              <w:tabs>
+                <w:tab w:val="clear" w:pos="4252"/>
+                <w:tab w:val="clear" w:pos="8504"/>
+                <w:tab w:val="left" w:pos="395"/>
+              </w:tabs>
+              <w:jc w:val="both"/>
+              <w:rPr>
+                <w:rFonts w:ascii="Arial" w:hAnsi="Arial" w:cs="Arial"/>
+                <w:b/>
+                <w:bCs/>
+                <w:color w:val="808080" w:themeColor="background1" w:themeShade="80"/>
+              </w:rPr>
+            </w:pPr>
+          </w:p>
+          <w:p>
+            <w:pPr>
+              <w:pStyle w:val="Cabealho"/>
+              <w:tabs>
+                <w:tab w:val="clear" w:pos="4252"/>
+                <w:tab w:val="clear" w:pos="8504"/>
+                <w:tab w:val="left" w:pos="395"/>
+              </w:tabs>
+              <w:jc w:val="both"/>
+              <w:rPr>
+                <w:rFonts w:ascii="Arial" w:hAnsi="Arial" w:cs="Arial"/>
+                <w:b/>
+                <w:bCs/>
+                <w:color w:val="808080" w:themeColor="background1" w:themeShade="80"/>
+              </w:rPr>
+            </w:pPr>
+          </w:p>
+          <w:p>
+            <w:pPr>
+              <w:pStyle w:val="Cabealho"/>
+              <w:tabs>
+                <w:tab w:val="clear" w:pos="4252"/>
+                <w:tab w:val="clear" w:pos="8504"/>
+                <w:tab w:val="left" w:pos="395"/>
+              </w:tabs>
+              <w:jc w:val="both"/>
+              <w:rPr>
+                <w:rFonts w:ascii="Arial" w:hAnsi="Arial" w:cs="Arial"/>
+                <w:b/>
+                <w:bCs/>
+                <w:color w:val="808080" w:themeColor="background1" w:themeShade="80"/>
+              </w:rPr>
+            </w:pPr>
+            <w:r>
+              <w:rPr>
+                <w:rFonts w:ascii="Arial" w:hAnsi="Arial" w:cs="Arial"/>
+                <w:b/>
+                <w:bCs/>
+                <w:noProof/>
+                <w:color w:val="808080" w:themeColor="background1" w:themeShade="80"/>
+                <w:lang w:eastAsia="pt-BR"/>
+              </w:rPr>
+              <w:lastRenderedPageBreak/>
+              <w:drawing>
+                <wp:inline distT="0" distB="0" distL="0" distR="0" wp14:anchorId="640BC1FE" wp14:editId="321E065D">
+                  <wp:extent cx="5762625" cy="5191125"/>
+                  <wp:effectExtent l="0" t="0" r="0" b="0"/>
+                  <wp:docPr id="4" name="Imagem 4" descr="C:\Users\Otávio\Documents\Documentos extras TCC\Caso de Uso 33\prototipo_33_02.png"/>
+                  <wp:cNvGraphicFramePr>
+                    <a:graphicFrameLocks xmlns:a="http://schemas.openxmlformats.org/drawingml/2006/main" noChangeAspect="1"/>
+                  </wp:cNvGraphicFramePr>
+                  <a:graphic xmlns:a="http://schemas.openxmlformats.org/drawingml/2006/main">
+                    <a:graphicData uri="http://schemas.openxmlformats.org/drawingml/2006/picture">
+                      <pic:pic xmlns:pic="http://schemas.openxmlformats.org/drawingml/2006/picture">
+                        <pic:nvPicPr>
+                          <pic:cNvPr id="0" name="Picture 4" descr="C:\Users\Otávio\Documents\Documentos extras TCC\Caso de Uso 33\prototipo_33_02.png"/>
+                          <pic:cNvPicPr>
+                            <a:picLocks noChangeAspect="1" noChangeArrowheads="1"/>
+                          </pic:cNvPicPr>
+                        </pic:nvPicPr>
+                        <pic:blipFill>
                           <a:blip r:embed="rId9">
                             <a:extLst>
                               <a:ext uri="{28A0092B-C50C-407E-A947-70E740481C1C}">
@@ -3414,6 +3430,329 @@
                 <w:color w:val="808080" w:themeColor="background1" w:themeShade="80"/>
               </w:rPr>
             </w:pPr>
+          </w:p>
+          <w:p>
+            <w:pPr>
+              <w:pStyle w:val="Cabealho"/>
+              <w:tabs>
+                <w:tab w:val="clear" w:pos="4252"/>
+                <w:tab w:val="clear" w:pos="8504"/>
+                <w:tab w:val="left" w:pos="395"/>
+              </w:tabs>
+              <w:jc w:val="both"/>
+              <w:rPr>
+                <w:rFonts w:ascii="Arial" w:hAnsi="Arial" w:cs="Arial"/>
+                <w:b/>
+                <w:bCs/>
+                <w:color w:val="808080" w:themeColor="background1" w:themeShade="80"/>
+              </w:rPr>
+            </w:pPr>
+          </w:p>
+          <w:p>
+            <w:pPr>
+              <w:pStyle w:val="Cabealho"/>
+              <w:tabs>
+                <w:tab w:val="clear" w:pos="4252"/>
+                <w:tab w:val="clear" w:pos="8504"/>
+                <w:tab w:val="left" w:pos="395"/>
+              </w:tabs>
+              <w:jc w:val="both"/>
+              <w:rPr>
+                <w:rFonts w:ascii="Arial" w:hAnsi="Arial" w:cs="Arial"/>
+                <w:b/>
+                <w:bCs/>
+                <w:color w:val="808080" w:themeColor="background1" w:themeShade="80"/>
+              </w:rPr>
+            </w:pPr>
+          </w:p>
+          <w:p>
+            <w:pPr>
+              <w:pStyle w:val="Cabealho"/>
+              <w:tabs>
+                <w:tab w:val="clear" w:pos="4252"/>
+                <w:tab w:val="clear" w:pos="8504"/>
+                <w:tab w:val="left" w:pos="395"/>
+              </w:tabs>
+              <w:jc w:val="both"/>
+              <w:rPr>
+                <w:rFonts w:ascii="Arial" w:hAnsi="Arial" w:cs="Arial"/>
+                <w:b/>
+                <w:bCs/>
+                <w:color w:val="808080" w:themeColor="background1" w:themeShade="80"/>
+              </w:rPr>
+            </w:pPr>
+          </w:p>
+          <w:p>
+            <w:pPr>
+              <w:pStyle w:val="Cabealho"/>
+              <w:tabs>
+                <w:tab w:val="clear" w:pos="4252"/>
+                <w:tab w:val="clear" w:pos="8504"/>
+                <w:tab w:val="left" w:pos="395"/>
+              </w:tabs>
+              <w:jc w:val="both"/>
+              <w:rPr>
+                <w:rFonts w:ascii="Arial" w:hAnsi="Arial" w:cs="Arial"/>
+                <w:b/>
+                <w:bCs/>
+                <w:color w:val="808080" w:themeColor="background1" w:themeShade="80"/>
+              </w:rPr>
+            </w:pPr>
+          </w:p>
+          <w:p>
+            <w:pPr>
+              <w:pStyle w:val="Cabealho"/>
+              <w:tabs>
+                <w:tab w:val="clear" w:pos="4252"/>
+                <w:tab w:val="clear" w:pos="8504"/>
+                <w:tab w:val="left" w:pos="395"/>
+              </w:tabs>
+              <w:jc w:val="both"/>
+              <w:rPr>
+                <w:rFonts w:ascii="Arial" w:hAnsi="Arial" w:cs="Arial"/>
+                <w:b/>
+                <w:bCs/>
+                <w:color w:val="808080" w:themeColor="background1" w:themeShade="80"/>
+              </w:rPr>
+            </w:pPr>
+          </w:p>
+          <w:p>
+            <w:pPr>
+              <w:pStyle w:val="Cabealho"/>
+              <w:tabs>
+                <w:tab w:val="clear" w:pos="4252"/>
+                <w:tab w:val="clear" w:pos="8504"/>
+                <w:tab w:val="left" w:pos="395"/>
+              </w:tabs>
+              <w:jc w:val="both"/>
+              <w:rPr>
+                <w:rFonts w:ascii="Arial" w:hAnsi="Arial" w:cs="Arial"/>
+                <w:b/>
+                <w:bCs/>
+                <w:color w:val="808080" w:themeColor="background1" w:themeShade="80"/>
+              </w:rPr>
+            </w:pPr>
+          </w:p>
+          <w:p>
+            <w:pPr>
+              <w:pStyle w:val="Cabealho"/>
+              <w:tabs>
+                <w:tab w:val="clear" w:pos="4252"/>
+                <w:tab w:val="clear" w:pos="8504"/>
+                <w:tab w:val="left" w:pos="395"/>
+              </w:tabs>
+              <w:jc w:val="both"/>
+              <w:rPr>
+                <w:rFonts w:ascii="Arial" w:hAnsi="Arial" w:cs="Arial"/>
+                <w:b/>
+                <w:bCs/>
+                <w:color w:val="808080" w:themeColor="background1" w:themeShade="80"/>
+              </w:rPr>
+            </w:pPr>
+          </w:p>
+          <w:p>
+            <w:pPr>
+              <w:pStyle w:val="Cabealho"/>
+              <w:tabs>
+                <w:tab w:val="clear" w:pos="4252"/>
+                <w:tab w:val="clear" w:pos="8504"/>
+                <w:tab w:val="left" w:pos="395"/>
+              </w:tabs>
+              <w:jc w:val="both"/>
+              <w:rPr>
+                <w:rFonts w:ascii="Arial" w:hAnsi="Arial" w:cs="Arial"/>
+                <w:b/>
+                <w:bCs/>
+                <w:color w:val="808080" w:themeColor="background1" w:themeShade="80"/>
+              </w:rPr>
+            </w:pPr>
+          </w:p>
+          <w:p>
+            <w:pPr>
+              <w:pStyle w:val="Cabealho"/>
+              <w:tabs>
+                <w:tab w:val="clear" w:pos="4252"/>
+                <w:tab w:val="clear" w:pos="8504"/>
+                <w:tab w:val="left" w:pos="395"/>
+              </w:tabs>
+              <w:jc w:val="both"/>
+              <w:rPr>
+                <w:rFonts w:ascii="Arial" w:hAnsi="Arial" w:cs="Arial"/>
+                <w:b/>
+                <w:bCs/>
+                <w:color w:val="808080" w:themeColor="background1" w:themeShade="80"/>
+              </w:rPr>
+            </w:pPr>
+          </w:p>
+          <w:p>
+            <w:pPr>
+              <w:pStyle w:val="Cabealho"/>
+              <w:tabs>
+                <w:tab w:val="clear" w:pos="4252"/>
+                <w:tab w:val="clear" w:pos="8504"/>
+                <w:tab w:val="left" w:pos="395"/>
+              </w:tabs>
+              <w:jc w:val="both"/>
+              <w:rPr>
+                <w:rFonts w:ascii="Arial" w:hAnsi="Arial" w:cs="Arial"/>
+                <w:b/>
+                <w:bCs/>
+                <w:color w:val="808080" w:themeColor="background1" w:themeShade="80"/>
+              </w:rPr>
+            </w:pPr>
+          </w:p>
+          <w:p>
+            <w:pPr>
+              <w:pStyle w:val="Cabealho"/>
+              <w:tabs>
+                <w:tab w:val="clear" w:pos="4252"/>
+                <w:tab w:val="clear" w:pos="8504"/>
+                <w:tab w:val="left" w:pos="395"/>
+              </w:tabs>
+              <w:jc w:val="both"/>
+              <w:rPr>
+                <w:rFonts w:ascii="Arial" w:hAnsi="Arial" w:cs="Arial"/>
+                <w:b/>
+                <w:bCs/>
+                <w:color w:val="808080" w:themeColor="background1" w:themeShade="80"/>
+              </w:rPr>
+            </w:pPr>
+          </w:p>
+          <w:p>
+            <w:pPr>
+              <w:pStyle w:val="Cabealho"/>
+              <w:tabs>
+                <w:tab w:val="clear" w:pos="4252"/>
+                <w:tab w:val="clear" w:pos="8504"/>
+                <w:tab w:val="left" w:pos="395"/>
+              </w:tabs>
+              <w:jc w:val="both"/>
+              <w:rPr>
+                <w:rFonts w:ascii="Arial" w:hAnsi="Arial" w:cs="Arial"/>
+                <w:b/>
+                <w:bCs/>
+                <w:color w:val="808080" w:themeColor="background1" w:themeShade="80"/>
+              </w:rPr>
+            </w:pPr>
+          </w:p>
+          <w:p>
+            <w:pPr>
+              <w:pStyle w:val="Cabealho"/>
+              <w:tabs>
+                <w:tab w:val="clear" w:pos="4252"/>
+                <w:tab w:val="clear" w:pos="8504"/>
+                <w:tab w:val="left" w:pos="395"/>
+              </w:tabs>
+              <w:jc w:val="both"/>
+              <w:rPr>
+                <w:rFonts w:ascii="Arial" w:hAnsi="Arial" w:cs="Arial"/>
+                <w:b/>
+                <w:bCs/>
+                <w:color w:val="808080" w:themeColor="background1" w:themeShade="80"/>
+              </w:rPr>
+            </w:pPr>
+          </w:p>
+          <w:p>
+            <w:pPr>
+              <w:pStyle w:val="Cabealho"/>
+              <w:tabs>
+                <w:tab w:val="clear" w:pos="4252"/>
+                <w:tab w:val="clear" w:pos="8504"/>
+                <w:tab w:val="left" w:pos="395"/>
+              </w:tabs>
+              <w:jc w:val="both"/>
+              <w:rPr>
+                <w:rFonts w:ascii="Arial" w:hAnsi="Arial" w:cs="Arial"/>
+                <w:b/>
+                <w:bCs/>
+                <w:color w:val="808080" w:themeColor="background1" w:themeShade="80"/>
+              </w:rPr>
+            </w:pPr>
+          </w:p>
+          <w:p>
+            <w:pPr>
+              <w:pStyle w:val="Cabealho"/>
+              <w:tabs>
+                <w:tab w:val="clear" w:pos="4252"/>
+                <w:tab w:val="clear" w:pos="8504"/>
+                <w:tab w:val="left" w:pos="395"/>
+              </w:tabs>
+              <w:jc w:val="both"/>
+              <w:rPr>
+                <w:rFonts w:ascii="Arial" w:hAnsi="Arial" w:cs="Arial"/>
+                <w:b/>
+                <w:bCs/>
+                <w:color w:val="808080" w:themeColor="background1" w:themeShade="80"/>
+              </w:rPr>
+            </w:pPr>
+          </w:p>
+          <w:p>
+            <w:pPr>
+              <w:pStyle w:val="Cabealho"/>
+              <w:tabs>
+                <w:tab w:val="clear" w:pos="4252"/>
+                <w:tab w:val="clear" w:pos="8504"/>
+                <w:tab w:val="left" w:pos="395"/>
+              </w:tabs>
+              <w:jc w:val="both"/>
+              <w:rPr>
+                <w:rFonts w:ascii="Arial" w:hAnsi="Arial" w:cs="Arial"/>
+                <w:b/>
+                <w:bCs/>
+                <w:color w:val="808080" w:themeColor="background1" w:themeShade="80"/>
+              </w:rPr>
+            </w:pPr>
+          </w:p>
+          <w:p>
+            <w:pPr>
+              <w:pStyle w:val="Cabealho"/>
+              <w:tabs>
+                <w:tab w:val="clear" w:pos="4252"/>
+                <w:tab w:val="clear" w:pos="8504"/>
+                <w:tab w:val="left" w:pos="395"/>
+              </w:tabs>
+              <w:jc w:val="both"/>
+              <w:rPr>
+                <w:rFonts w:ascii="Arial" w:hAnsi="Arial" w:cs="Arial"/>
+                <w:b/>
+                <w:bCs/>
+                <w:color w:val="808080" w:themeColor="background1" w:themeShade="80"/>
+              </w:rPr>
+            </w:pPr>
+          </w:p>
+          <w:p>
+            <w:pPr>
+              <w:pStyle w:val="Cabealho"/>
+              <w:tabs>
+                <w:tab w:val="clear" w:pos="4252"/>
+                <w:tab w:val="clear" w:pos="8504"/>
+                <w:tab w:val="left" w:pos="395"/>
+              </w:tabs>
+              <w:jc w:val="both"/>
+              <w:rPr>
+                <w:rFonts w:ascii="Arial" w:hAnsi="Arial" w:cs="Arial"/>
+                <w:b/>
+                <w:bCs/>
+                <w:color w:val="808080" w:themeColor="background1" w:themeShade="80"/>
+              </w:rPr>
+            </w:pPr>
+          </w:p>
+          <w:p>
+            <w:pPr>
+              <w:pStyle w:val="Cabealho"/>
+              <w:tabs>
+                <w:tab w:val="clear" w:pos="4252"/>
+                <w:tab w:val="clear" w:pos="8504"/>
+                <w:tab w:val="left" w:pos="395"/>
+              </w:tabs>
+              <w:jc w:val="both"/>
+              <w:rPr>
+                <w:rFonts w:ascii="Arial" w:hAnsi="Arial" w:cs="Arial"/>
+                <w:b/>
+                <w:bCs/>
+                <w:color w:val="808080" w:themeColor="background1" w:themeShade="80"/>
+              </w:rPr>
+            </w:pPr>
             <w:r>
               <w:rPr>
                 <w:rFonts w:ascii="Arial" w:hAnsi="Arial" w:cs="Arial"/>
@@ -3425,10 +3764,10 @@
               </w:rPr>
               <w:lastRenderedPageBreak/>
               <w:drawing>
-                <wp:inline distT="0" distB="0" distL="0" distR="0" wp14:anchorId="640BC1FE" wp14:editId="321E065D">
+                <wp:inline distT="0" distB="0" distL="0" distR="0" wp14:anchorId="44E6F680" wp14:editId="6B8B68BC">
                   <wp:extent cx="5762625" cy="5191125"/>
                   <wp:effectExtent l="0" t="0" r="0" b="0"/>
-                  <wp:docPr id="4" name="Imagem 4" descr="C:\Users\Otávio\Documents\Documentos extras TCC\Caso de Uso 33\prototipo_33_02.png"/>
+                  <wp:docPr id="5" name="Imagem 5" descr="C:\Users\Otávio\Documents\Documentos extras TCC\Caso de Uso 33\prototipo_33_03.png"/>
                   <wp:cNvGraphicFramePr>
                     <a:graphicFrameLocks xmlns:a="http://schemas.openxmlformats.org/drawingml/2006/main" noChangeAspect="1"/>
                   </wp:cNvGraphicFramePr>
@@ -3436,7 +3775,7 @@
                     <a:graphicData uri="http://schemas.openxmlformats.org/drawingml/2006/picture">
                       <pic:pic xmlns:pic="http://schemas.openxmlformats.org/drawingml/2006/picture">
                         <pic:nvPicPr>
-                          <pic:cNvPr id="0" name="Picture 4" descr="C:\Users\Otávio\Documents\Documentos extras TCC\Caso de Uso 33\prototipo_33_02.png"/>
+                          <pic:cNvPr id="0" name="Picture 5" descr="C:\Users\Otávio\Documents\Documentos extras TCC\Caso de Uso 33\prototipo_33_03.png"/>
                           <pic:cNvPicPr>
                             <a:picLocks noChangeAspect="1" noChangeArrowheads="1"/>
                           </pic:cNvPicPr>
@@ -3848,456 +4187,6 @@
               </w:rPr>
             </w:pPr>
           </w:p>
-          <w:p>
-            <w:pPr>
-              <w:pStyle w:val="Cabealho"/>
-              <w:tabs>
-                <w:tab w:val="clear" w:pos="4252"/>
-                <w:tab w:val="clear" w:pos="8504"/>
-                <w:tab w:val="left" w:pos="395"/>
-              </w:tabs>
-              <w:jc w:val="both"/>
-              <w:rPr>
-                <w:rFonts w:ascii="Arial" w:hAnsi="Arial" w:cs="Arial"/>
-                <w:b/>
-                <w:bCs/>
-                <w:color w:val="808080" w:themeColor="background1" w:themeShade="80"/>
-              </w:rPr>
-            </w:pPr>
-            <w:r>
-              <w:rPr>
-                <w:rFonts w:ascii="Arial" w:hAnsi="Arial" w:cs="Arial"/>
-                <w:b/>
-                <w:bCs/>
-                <w:noProof/>
-                <w:color w:val="808080" w:themeColor="background1" w:themeShade="80"/>
-                <w:lang w:eastAsia="pt-BR"/>
-              </w:rPr>
-              <w:lastRenderedPageBreak/>
-              <w:drawing>
-                <wp:inline distT="0" distB="0" distL="0" distR="0" wp14:anchorId="44E6F680" wp14:editId="6B8B68BC">
-                  <wp:extent cx="5762625" cy="5191125"/>
-                  <wp:effectExtent l="0" t="0" r="0" b="0"/>
-                  <wp:docPr id="5" name="Imagem 5" descr="C:\Users\Otávio\Documents\Documentos extras TCC\Caso de Uso 33\prototipo_33_03.png"/>
-                  <wp:cNvGraphicFramePr>
-                    <a:graphicFrameLocks xmlns:a="http://schemas.openxmlformats.org/drawingml/2006/main" noChangeAspect="1"/>
-                  </wp:cNvGraphicFramePr>
-                  <a:graphic xmlns:a="http://schemas.openxmlformats.org/drawingml/2006/main">
-                    <a:graphicData uri="http://schemas.openxmlformats.org/drawingml/2006/picture">
-                      <pic:pic xmlns:pic="http://schemas.openxmlformats.org/drawingml/2006/picture">
-                        <pic:nvPicPr>
-                          <pic:cNvPr id="0" name="Picture 5" descr="C:\Users\Otávio\Documents\Documentos extras TCC\Caso de Uso 33\prototipo_33_03.png"/>
-                          <pic:cNvPicPr>
-                            <a:picLocks noChangeAspect="1" noChangeArrowheads="1"/>
-                          </pic:cNvPicPr>
-                        </pic:nvPicPr>
-                        <pic:blipFill>
-                          <a:blip r:embed="rId11">
-                            <a:extLst>
-                              <a:ext uri="{28A0092B-C50C-407E-A947-70E740481C1C}">
-                                <a14:useLocalDpi xmlns:a14="http://schemas.microsoft.com/office/drawing/2010/main" val="0"/>
-                              </a:ext>
-                            </a:extLst>
-                          </a:blip>
-                          <a:srcRect/>
-                          <a:stretch>
-                            <a:fillRect/>
-                          </a:stretch>
-                        </pic:blipFill>
-                        <pic:spPr bwMode="auto">
-                          <a:xfrm>
-                            <a:off x="0" y="0"/>
-                            <a:ext cx="5762625" cy="5191125"/>
-                          </a:xfrm>
-                          <a:prstGeom prst="rect">
-                            <a:avLst/>
-                          </a:prstGeom>
-                          <a:noFill/>
-                          <a:ln>
-                            <a:noFill/>
-                          </a:ln>
-                        </pic:spPr>
-                      </pic:pic>
-                    </a:graphicData>
-                  </a:graphic>
-                </wp:inline>
-              </w:drawing>
-            </w:r>
-          </w:p>
-          <w:p>
-            <w:pPr>
-              <w:pStyle w:val="Cabealho"/>
-              <w:tabs>
-                <w:tab w:val="clear" w:pos="4252"/>
-                <w:tab w:val="clear" w:pos="8504"/>
-                <w:tab w:val="left" w:pos="395"/>
-              </w:tabs>
-              <w:jc w:val="both"/>
-              <w:rPr>
-                <w:rFonts w:ascii="Arial" w:hAnsi="Arial" w:cs="Arial"/>
-                <w:b/>
-                <w:bCs/>
-                <w:color w:val="808080" w:themeColor="background1" w:themeShade="80"/>
-              </w:rPr>
-            </w:pPr>
-          </w:p>
-          <w:p>
-            <w:pPr>
-              <w:pStyle w:val="Cabealho"/>
-              <w:tabs>
-                <w:tab w:val="clear" w:pos="4252"/>
-                <w:tab w:val="clear" w:pos="8504"/>
-                <w:tab w:val="left" w:pos="395"/>
-              </w:tabs>
-              <w:jc w:val="both"/>
-              <w:rPr>
-                <w:rFonts w:ascii="Arial" w:hAnsi="Arial" w:cs="Arial"/>
-                <w:b/>
-                <w:bCs/>
-                <w:color w:val="808080" w:themeColor="background1" w:themeShade="80"/>
-              </w:rPr>
-            </w:pPr>
-          </w:p>
-          <w:p>
-            <w:pPr>
-              <w:pStyle w:val="Cabealho"/>
-              <w:tabs>
-                <w:tab w:val="clear" w:pos="4252"/>
-                <w:tab w:val="clear" w:pos="8504"/>
-                <w:tab w:val="left" w:pos="395"/>
-              </w:tabs>
-              <w:jc w:val="both"/>
-              <w:rPr>
-                <w:rFonts w:ascii="Arial" w:hAnsi="Arial" w:cs="Arial"/>
-                <w:b/>
-                <w:bCs/>
-                <w:color w:val="808080" w:themeColor="background1" w:themeShade="80"/>
-              </w:rPr>
-            </w:pPr>
-          </w:p>
-          <w:p>
-            <w:pPr>
-              <w:pStyle w:val="Cabealho"/>
-              <w:tabs>
-                <w:tab w:val="clear" w:pos="4252"/>
-                <w:tab w:val="clear" w:pos="8504"/>
-                <w:tab w:val="left" w:pos="395"/>
-              </w:tabs>
-              <w:jc w:val="both"/>
-              <w:rPr>
-                <w:rFonts w:ascii="Arial" w:hAnsi="Arial" w:cs="Arial"/>
-                <w:b/>
-                <w:bCs/>
-                <w:color w:val="808080" w:themeColor="background1" w:themeShade="80"/>
-              </w:rPr>
-            </w:pPr>
-          </w:p>
-          <w:p>
-            <w:pPr>
-              <w:pStyle w:val="Cabealho"/>
-              <w:tabs>
-                <w:tab w:val="clear" w:pos="4252"/>
-                <w:tab w:val="clear" w:pos="8504"/>
-                <w:tab w:val="left" w:pos="395"/>
-              </w:tabs>
-              <w:jc w:val="both"/>
-              <w:rPr>
-                <w:rFonts w:ascii="Arial" w:hAnsi="Arial" w:cs="Arial"/>
-                <w:b/>
-                <w:bCs/>
-                <w:color w:val="808080" w:themeColor="background1" w:themeShade="80"/>
-              </w:rPr>
-            </w:pPr>
-          </w:p>
-          <w:p>
-            <w:pPr>
-              <w:pStyle w:val="Cabealho"/>
-              <w:tabs>
-                <w:tab w:val="clear" w:pos="4252"/>
-                <w:tab w:val="clear" w:pos="8504"/>
-                <w:tab w:val="left" w:pos="395"/>
-              </w:tabs>
-              <w:jc w:val="both"/>
-              <w:rPr>
-                <w:rFonts w:ascii="Arial" w:hAnsi="Arial" w:cs="Arial"/>
-                <w:b/>
-                <w:bCs/>
-                <w:color w:val="808080" w:themeColor="background1" w:themeShade="80"/>
-              </w:rPr>
-            </w:pPr>
-          </w:p>
-          <w:p>
-            <w:pPr>
-              <w:pStyle w:val="Cabealho"/>
-              <w:tabs>
-                <w:tab w:val="clear" w:pos="4252"/>
-                <w:tab w:val="clear" w:pos="8504"/>
-                <w:tab w:val="left" w:pos="395"/>
-              </w:tabs>
-              <w:jc w:val="both"/>
-              <w:rPr>
-                <w:rFonts w:ascii="Arial" w:hAnsi="Arial" w:cs="Arial"/>
-                <w:b/>
-                <w:bCs/>
-                <w:color w:val="808080" w:themeColor="background1" w:themeShade="80"/>
-              </w:rPr>
-            </w:pPr>
-          </w:p>
-          <w:p>
-            <w:pPr>
-              <w:pStyle w:val="Cabealho"/>
-              <w:tabs>
-                <w:tab w:val="clear" w:pos="4252"/>
-                <w:tab w:val="clear" w:pos="8504"/>
-                <w:tab w:val="left" w:pos="395"/>
-              </w:tabs>
-              <w:jc w:val="both"/>
-              <w:rPr>
-                <w:rFonts w:ascii="Arial" w:hAnsi="Arial" w:cs="Arial"/>
-                <w:b/>
-                <w:bCs/>
-                <w:color w:val="808080" w:themeColor="background1" w:themeShade="80"/>
-              </w:rPr>
-            </w:pPr>
-          </w:p>
-          <w:p>
-            <w:pPr>
-              <w:pStyle w:val="Cabealho"/>
-              <w:tabs>
-                <w:tab w:val="clear" w:pos="4252"/>
-                <w:tab w:val="clear" w:pos="8504"/>
-                <w:tab w:val="left" w:pos="395"/>
-              </w:tabs>
-              <w:jc w:val="both"/>
-              <w:rPr>
-                <w:rFonts w:ascii="Arial" w:hAnsi="Arial" w:cs="Arial"/>
-                <w:b/>
-                <w:bCs/>
-                <w:color w:val="808080" w:themeColor="background1" w:themeShade="80"/>
-              </w:rPr>
-            </w:pPr>
-          </w:p>
-          <w:p>
-            <w:pPr>
-              <w:pStyle w:val="Cabealho"/>
-              <w:tabs>
-                <w:tab w:val="clear" w:pos="4252"/>
-                <w:tab w:val="clear" w:pos="8504"/>
-                <w:tab w:val="left" w:pos="395"/>
-              </w:tabs>
-              <w:jc w:val="both"/>
-              <w:rPr>
-                <w:rFonts w:ascii="Arial" w:hAnsi="Arial" w:cs="Arial"/>
-                <w:b/>
-                <w:bCs/>
-                <w:color w:val="808080" w:themeColor="background1" w:themeShade="80"/>
-              </w:rPr>
-            </w:pPr>
-          </w:p>
-          <w:p>
-            <w:pPr>
-              <w:pStyle w:val="Cabealho"/>
-              <w:tabs>
-                <w:tab w:val="clear" w:pos="4252"/>
-                <w:tab w:val="clear" w:pos="8504"/>
-                <w:tab w:val="left" w:pos="395"/>
-              </w:tabs>
-              <w:jc w:val="both"/>
-              <w:rPr>
-                <w:rFonts w:ascii="Arial" w:hAnsi="Arial" w:cs="Arial"/>
-                <w:b/>
-                <w:bCs/>
-                <w:color w:val="808080" w:themeColor="background1" w:themeShade="80"/>
-              </w:rPr>
-            </w:pPr>
-          </w:p>
-          <w:p>
-            <w:pPr>
-              <w:pStyle w:val="Cabealho"/>
-              <w:tabs>
-                <w:tab w:val="clear" w:pos="4252"/>
-                <w:tab w:val="clear" w:pos="8504"/>
-                <w:tab w:val="left" w:pos="395"/>
-              </w:tabs>
-              <w:jc w:val="both"/>
-              <w:rPr>
-                <w:rFonts w:ascii="Arial" w:hAnsi="Arial" w:cs="Arial"/>
-                <w:b/>
-                <w:bCs/>
-                <w:color w:val="808080" w:themeColor="background1" w:themeShade="80"/>
-              </w:rPr>
-            </w:pPr>
-          </w:p>
-          <w:p>
-            <w:pPr>
-              <w:pStyle w:val="Cabealho"/>
-              <w:tabs>
-                <w:tab w:val="clear" w:pos="4252"/>
-                <w:tab w:val="clear" w:pos="8504"/>
-                <w:tab w:val="left" w:pos="395"/>
-              </w:tabs>
-              <w:jc w:val="both"/>
-              <w:rPr>
-                <w:rFonts w:ascii="Arial" w:hAnsi="Arial" w:cs="Arial"/>
-                <w:b/>
-                <w:bCs/>
-                <w:color w:val="808080" w:themeColor="background1" w:themeShade="80"/>
-              </w:rPr>
-            </w:pPr>
-          </w:p>
-          <w:p>
-            <w:pPr>
-              <w:pStyle w:val="Cabealho"/>
-              <w:tabs>
-                <w:tab w:val="clear" w:pos="4252"/>
-                <w:tab w:val="clear" w:pos="8504"/>
-                <w:tab w:val="left" w:pos="395"/>
-              </w:tabs>
-              <w:jc w:val="both"/>
-              <w:rPr>
-                <w:rFonts w:ascii="Arial" w:hAnsi="Arial" w:cs="Arial"/>
-                <w:b/>
-                <w:bCs/>
-                <w:color w:val="808080" w:themeColor="background1" w:themeShade="80"/>
-              </w:rPr>
-            </w:pPr>
-          </w:p>
-          <w:p>
-            <w:pPr>
-              <w:pStyle w:val="Cabealho"/>
-              <w:tabs>
-                <w:tab w:val="clear" w:pos="4252"/>
-                <w:tab w:val="clear" w:pos="8504"/>
-                <w:tab w:val="left" w:pos="395"/>
-              </w:tabs>
-              <w:jc w:val="both"/>
-              <w:rPr>
-                <w:rFonts w:ascii="Arial" w:hAnsi="Arial" w:cs="Arial"/>
-                <w:b/>
-                <w:bCs/>
-                <w:color w:val="808080" w:themeColor="background1" w:themeShade="80"/>
-              </w:rPr>
-            </w:pPr>
-          </w:p>
-          <w:p>
-            <w:pPr>
-              <w:pStyle w:val="Cabealho"/>
-              <w:tabs>
-                <w:tab w:val="clear" w:pos="4252"/>
-                <w:tab w:val="clear" w:pos="8504"/>
-                <w:tab w:val="left" w:pos="395"/>
-              </w:tabs>
-              <w:jc w:val="both"/>
-              <w:rPr>
-                <w:rFonts w:ascii="Arial" w:hAnsi="Arial" w:cs="Arial"/>
-                <w:b/>
-                <w:bCs/>
-                <w:color w:val="808080" w:themeColor="background1" w:themeShade="80"/>
-              </w:rPr>
-            </w:pPr>
-          </w:p>
-          <w:p>
-            <w:pPr>
-              <w:pStyle w:val="Cabealho"/>
-              <w:tabs>
-                <w:tab w:val="clear" w:pos="4252"/>
-                <w:tab w:val="clear" w:pos="8504"/>
-                <w:tab w:val="left" w:pos="395"/>
-              </w:tabs>
-              <w:jc w:val="both"/>
-              <w:rPr>
-                <w:rFonts w:ascii="Arial" w:hAnsi="Arial" w:cs="Arial"/>
-                <w:b/>
-                <w:bCs/>
-                <w:color w:val="808080" w:themeColor="background1" w:themeShade="80"/>
-              </w:rPr>
-            </w:pPr>
-          </w:p>
-          <w:p>
-            <w:pPr>
-              <w:pStyle w:val="Cabealho"/>
-              <w:tabs>
-                <w:tab w:val="clear" w:pos="4252"/>
-                <w:tab w:val="clear" w:pos="8504"/>
-                <w:tab w:val="left" w:pos="395"/>
-              </w:tabs>
-              <w:jc w:val="both"/>
-              <w:rPr>
-                <w:rFonts w:ascii="Arial" w:hAnsi="Arial" w:cs="Arial"/>
-                <w:b/>
-                <w:bCs/>
-                <w:color w:val="808080" w:themeColor="background1" w:themeShade="80"/>
-              </w:rPr>
-            </w:pPr>
-          </w:p>
-          <w:p>
-            <w:pPr>
-              <w:pStyle w:val="Cabealho"/>
-              <w:tabs>
-                <w:tab w:val="clear" w:pos="4252"/>
-                <w:tab w:val="clear" w:pos="8504"/>
-                <w:tab w:val="left" w:pos="395"/>
-              </w:tabs>
-              <w:jc w:val="both"/>
-              <w:rPr>
-                <w:rFonts w:ascii="Arial" w:hAnsi="Arial" w:cs="Arial"/>
-                <w:b/>
-                <w:bCs/>
-                <w:color w:val="808080" w:themeColor="background1" w:themeShade="80"/>
-              </w:rPr>
-            </w:pPr>
-          </w:p>
-          <w:p>
-            <w:pPr>
-              <w:pStyle w:val="Cabealho"/>
-              <w:tabs>
-                <w:tab w:val="clear" w:pos="4252"/>
-                <w:tab w:val="clear" w:pos="8504"/>
-                <w:tab w:val="left" w:pos="395"/>
-              </w:tabs>
-              <w:jc w:val="both"/>
-              <w:rPr>
-                <w:rFonts w:ascii="Arial" w:hAnsi="Arial" w:cs="Arial"/>
-                <w:b/>
-                <w:bCs/>
-                <w:color w:val="808080" w:themeColor="background1" w:themeShade="80"/>
-              </w:rPr>
-            </w:pPr>
-          </w:p>
-          <w:p>
-            <w:pPr>
-              <w:pStyle w:val="Cabealho"/>
-              <w:tabs>
-                <w:tab w:val="clear" w:pos="4252"/>
-                <w:tab w:val="clear" w:pos="8504"/>
-                <w:tab w:val="left" w:pos="395"/>
-              </w:tabs>
-              <w:jc w:val="both"/>
-              <w:rPr>
-                <w:rFonts w:ascii="Arial" w:hAnsi="Arial" w:cs="Arial"/>
-                <w:b/>
-                <w:bCs/>
-                <w:color w:val="808080" w:themeColor="background1" w:themeShade="80"/>
-              </w:rPr>
-            </w:pPr>
-          </w:p>
-          <w:p>
-            <w:pPr>
-              <w:pStyle w:val="Cabealho"/>
-              <w:tabs>
-                <w:tab w:val="clear" w:pos="4252"/>
-                <w:tab w:val="clear" w:pos="8504"/>
-                <w:tab w:val="left" w:pos="395"/>
-              </w:tabs>
-              <w:jc w:val="both"/>
-              <w:rPr>
-                <w:rFonts w:ascii="Arial" w:hAnsi="Arial" w:cs="Arial"/>
-                <w:b/>
-                <w:bCs/>
-                <w:color w:val="808080" w:themeColor="background1" w:themeShade="80"/>
-              </w:rPr>
-            </w:pPr>
-          </w:p>
         </w:tc>
       </w:tr>
       <w:tr>
@@ -4344,7 +4233,7 @@
                 <w:b/>
                 <w:bCs/>
               </w:rPr>
-              <w:t>DIAGRAMA DE</w:t>
+              <w:t xml:space="preserve">DIAGRAMA </w:t>
             </w:r>
             <w:proofErr w:type="gramStart"/>
             <w:r>
@@ -4353,6 +4242,14 @@
                 <w:b/>
                 <w:bCs/>
               </w:rPr>
+              <w:t xml:space="preserve">DE </w:t>
+            </w:r>
+            <w:r>
+              <w:rPr>
+                <w:rFonts w:ascii="Arial" w:hAnsi="Arial" w:cs="Arial"/>
+                <w:b/>
+                <w:bCs/>
+              </w:rPr>
               <w:t xml:space="preserve"> </w:t>
             </w:r>
             <w:r>
@@ -4361,17 +4258,9 @@
                 <w:b/>
                 <w:bCs/>
               </w:rPr>
-              <w:t xml:space="preserve"> </w:t>
+              <w:t>SEQUÊNCIA</w:t>
             </w:r>
             <w:proofErr w:type="gramEnd"/>
-            <w:r>
-              <w:rPr>
-                <w:rFonts w:ascii="Arial" w:hAnsi="Arial" w:cs="Arial"/>
-                <w:b/>
-                <w:bCs/>
-              </w:rPr>
-              <w:t>SEQUÊNCIA</w:t>
-            </w:r>
           </w:p>
         </w:tc>
       </w:tr>
@@ -4431,7 +4320,7 @@
                           </pic:cNvPicPr>
                         </pic:nvPicPr>
                         <pic:blipFill>
-                          <a:blip r:embed="rId12">
+                          <a:blip r:embed="rId11">
                             <a:extLst>
                               <a:ext uri="{28A0092B-C50C-407E-A947-70E740481C1C}">
                                 <a14:useLocalDpi xmlns:a14="http://schemas.microsoft.com/office/drawing/2010/main" val="0"/>
@@ -4468,8 +4357,8 @@
     </w:tbl>
     <w:p/>
     <w:sectPr>
-      <w:headerReference w:type="default" r:id="rId13"/>
-      <w:footerReference w:type="default" r:id="rId14"/>
+      <w:headerReference w:type="default" r:id="rId12"/>
+      <w:footerReference w:type="default" r:id="rId13"/>
       <w:pgSz w:w="11906" w:h="16838"/>
       <w:pgMar w:top="1134" w:right="1134" w:bottom="1134" w:left="1701" w:header="709" w:footer="709" w:gutter="0"/>
       <w:cols w:space="708"/>
@@ -4480,7 +4369,7 @@
 </file>
 
 <file path=word/endnotes.xml><?xml version="1.0" encoding="utf-8"?>
-<w:endnotes xmlns:wpc="http://schemas.microsoft.com/office/word/2010/wordprocessingCanvas" xmlns:mc="http://schemas.openxmlformats.org/markup-compatibility/2006" xmlns:o="urn:schemas-microsoft-com:office:office" xmlns:r="http://schemas.openxmlformats.org/officeDocument/2006/relationships" xmlns:m="http://schemas.openxmlformats.org/officeDocument/2006/math" xmlns:v="urn:schemas-microsoft-com:vml" xmlns:wp14="http://schemas.microsoft.com/office/word/2010/wordprocessingDrawing" xmlns:wp="http://schemas.openxmlformats.org/drawingml/2006/wordprocessingDrawing" xmlns:w10="urn:schemas-microsoft-com:office:word" xmlns:w="http://schemas.openxmlformats.org/wordprocessingml/2006/main" xmlns:w14="http://schemas.microsoft.com/office/word/2010/wordml" xmlns:wpg="http://schemas.microsoft.com/office/word/2010/wordprocessingGroup" xmlns:wpi="http://schemas.microsoft.com/office/word/2010/wordprocessingInk" xmlns:wne="http://schemas.microsoft.com/office/word/2006/wordml" xmlns:wps="http://schemas.microsoft.com/office/word/2010/wordprocessingShape" mc:Ignorable="w14 wp14">
+<w:endnotes xmlns:wpc="http://schemas.microsoft.com/office/word/2010/wordprocessingCanvas" xmlns:mc="http://schemas.openxmlformats.org/markup-compatibility/2006" xmlns:o="urn:schemas-microsoft-com:office:office" xmlns:r="http://schemas.openxmlformats.org/officeDocument/2006/relationships" xmlns:m="http://schemas.openxmlformats.org/officeDocument/2006/math" xmlns:v="urn:schemas-microsoft-com:vml" xmlns:wp14="http://schemas.microsoft.com/office/word/2010/wordprocessingDrawing" xmlns:wp="http://schemas.openxmlformats.org/drawingml/2006/wordprocessingDrawing" xmlns:w10="urn:schemas-microsoft-com:office:word" xmlns:w="http://schemas.openxmlformats.org/wordprocessingml/2006/main" xmlns:w14="http://schemas.microsoft.com/office/word/2010/wordml" xmlns:w15="http://schemas.microsoft.com/office/word/2012/wordml" xmlns:wpg="http://schemas.microsoft.com/office/word/2010/wordprocessingGroup" xmlns:wpi="http://schemas.microsoft.com/office/word/2010/wordprocessingInk" xmlns:wne="http://schemas.microsoft.com/office/word/2006/wordml" xmlns:wps="http://schemas.microsoft.com/office/word/2010/wordprocessingShape" mc:Ignorable="w14 w15 wp14">
   <w:endnote w:type="separator" w:id="-1">
     <w:p>
       <w:pPr>
@@ -4505,7 +4394,7 @@
 </file>
 
 <file path=word/footer1.xml><?xml version="1.0" encoding="utf-8"?>
-<w:ftr xmlns:wpc="http://schemas.microsoft.com/office/word/2010/wordprocessingCanvas" xmlns:mc="http://schemas.openxmlformats.org/markup-compatibility/2006" xmlns:o="urn:schemas-microsoft-com:office:office" xmlns:r="http://schemas.openxmlformats.org/officeDocument/2006/relationships" xmlns:m="http://schemas.openxmlformats.org/officeDocument/2006/math" xmlns:v="urn:schemas-microsoft-com:vml" xmlns:wp14="http://schemas.microsoft.com/office/word/2010/wordprocessingDrawing" xmlns:wp="http://schemas.openxmlformats.org/drawingml/2006/wordprocessingDrawing" xmlns:w10="urn:schemas-microsoft-com:office:word" xmlns:w="http://schemas.openxmlformats.org/wordprocessingml/2006/main" xmlns:w14="http://schemas.microsoft.com/office/word/2010/wordml" xmlns:wpg="http://schemas.microsoft.com/office/word/2010/wordprocessingGroup" xmlns:wpi="http://schemas.microsoft.com/office/word/2010/wordprocessingInk" xmlns:wne="http://schemas.microsoft.com/office/word/2006/wordml" xmlns:wps="http://schemas.microsoft.com/office/word/2010/wordprocessingShape" mc:Ignorable="w14 wp14">
+<w:ftr xmlns:wpc="http://schemas.microsoft.com/office/word/2010/wordprocessingCanvas" xmlns:mc="http://schemas.openxmlformats.org/markup-compatibility/2006" xmlns:o="urn:schemas-microsoft-com:office:office" xmlns:r="http://schemas.openxmlformats.org/officeDocument/2006/relationships" xmlns:m="http://schemas.openxmlformats.org/officeDocument/2006/math" xmlns:v="urn:schemas-microsoft-com:vml" xmlns:wp14="http://schemas.microsoft.com/office/word/2010/wordprocessingDrawing" xmlns:wp="http://schemas.openxmlformats.org/drawingml/2006/wordprocessingDrawing" xmlns:w10="urn:schemas-microsoft-com:office:word" xmlns:w="http://schemas.openxmlformats.org/wordprocessingml/2006/main" xmlns:w14="http://schemas.microsoft.com/office/word/2010/wordml" xmlns:w15="http://schemas.microsoft.com/office/word/2012/wordml" xmlns:wpg="http://schemas.microsoft.com/office/word/2010/wordprocessingGroup" xmlns:wpi="http://schemas.microsoft.com/office/word/2010/wordprocessingInk" xmlns:wne="http://schemas.microsoft.com/office/word/2006/wordml" xmlns:wps="http://schemas.microsoft.com/office/word/2010/wordprocessingShape" mc:Ignorable="w14 w15 wp14">
   <w:p>
     <w:pPr>
       <w:pStyle w:val="Rodap"/>
@@ -4538,7 +4427,7 @@
 </file>
 
 <file path=word/footnotes.xml><?xml version="1.0" encoding="utf-8"?>
-<w:footnotes xmlns:wpc="http://schemas.microsoft.com/office/word/2010/wordprocessingCanvas" xmlns:mc="http://schemas.openxmlformats.org/markup-compatibility/2006" xmlns:o="urn:schemas-microsoft-com:office:office" xmlns:r="http://schemas.openxmlformats.org/officeDocument/2006/relationships" xmlns:m="http://schemas.openxmlformats.org/officeDocument/2006/math" xmlns:v="urn:schemas-microsoft-com:vml" xmlns:wp14="http://schemas.microsoft.com/office/word/2010/wordprocessingDrawing" xmlns:wp="http://schemas.openxmlformats.org/drawingml/2006/wordprocessingDrawing" xmlns:w10="urn:schemas-microsoft-com:office:word" xmlns:w="http://schemas.openxmlformats.org/wordprocessingml/2006/main" xmlns:w14="http://schemas.microsoft.com/office/word/2010/wordml" xmlns:wpg="http://schemas.microsoft.com/office/word/2010/wordprocessingGroup" xmlns:wpi="http://schemas.microsoft.com/office/word/2010/wordprocessingInk" xmlns:wne="http://schemas.microsoft.com/office/word/2006/wordml" xmlns:wps="http://schemas.microsoft.com/office/word/2010/wordprocessingShape" mc:Ignorable="w14 wp14">
+<w:footnotes xmlns:wpc="http://schemas.microsoft.com/office/word/2010/wordprocessingCanvas" xmlns:mc="http://schemas.openxmlformats.org/markup-compatibility/2006" xmlns:o="urn:schemas-microsoft-com:office:office" xmlns:r="http://schemas.openxmlformats.org/officeDocument/2006/relationships" xmlns:m="http://schemas.openxmlformats.org/officeDocument/2006/math" xmlns:v="urn:schemas-microsoft-com:vml" xmlns:wp14="http://schemas.microsoft.com/office/word/2010/wordprocessingDrawing" xmlns:wp="http://schemas.openxmlformats.org/drawingml/2006/wordprocessingDrawing" xmlns:w10="urn:schemas-microsoft-com:office:word" xmlns:w="http://schemas.openxmlformats.org/wordprocessingml/2006/main" xmlns:w14="http://schemas.microsoft.com/office/word/2010/wordml" xmlns:w15="http://schemas.microsoft.com/office/word/2012/wordml" xmlns:wpg="http://schemas.microsoft.com/office/word/2010/wordprocessingGroup" xmlns:wpi="http://schemas.microsoft.com/office/word/2010/wordprocessingInk" xmlns:wne="http://schemas.microsoft.com/office/word/2006/wordml" xmlns:wps="http://schemas.microsoft.com/office/word/2010/wordprocessingShape" mc:Ignorable="w14 w15 wp14">
   <w:footnote w:type="separator" w:id="-1">
     <w:p>
       <w:pPr>
@@ -4563,7 +4452,7 @@
 </file>
 
 <file path=word/header1.xml><?xml version="1.0" encoding="utf-8"?>
-<w:hdr xmlns:wpc="http://schemas.microsoft.com/office/word/2010/wordprocessingCanvas" xmlns:mc="http://schemas.openxmlformats.org/markup-compatibility/2006" xmlns:o="urn:schemas-microsoft-com:office:office" xmlns:r="http://schemas.openxmlformats.org/officeDocument/2006/relationships" xmlns:m="http://schemas.openxmlformats.org/officeDocument/2006/math" xmlns:v="urn:schemas-microsoft-com:vml" xmlns:wp14="http://schemas.microsoft.com/office/word/2010/wordprocessingDrawing" xmlns:wp="http://schemas.openxmlformats.org/drawingml/2006/wordprocessingDrawing" xmlns:w10="urn:schemas-microsoft-com:office:word" xmlns:w="http://schemas.openxmlformats.org/wordprocessingml/2006/main" xmlns:w14="http://schemas.microsoft.com/office/word/2010/wordml" xmlns:wpg="http://schemas.microsoft.com/office/word/2010/wordprocessingGroup" xmlns:wpi="http://schemas.microsoft.com/office/word/2010/wordprocessingInk" xmlns:wne="http://schemas.microsoft.com/office/word/2006/wordml" xmlns:wps="http://schemas.microsoft.com/office/word/2010/wordprocessingShape" mc:Ignorable="w14 wp14">
+<w:hdr xmlns:wpc="http://schemas.microsoft.com/office/word/2010/wordprocessingCanvas" xmlns:mc="http://schemas.openxmlformats.org/markup-compatibility/2006" xmlns:o="urn:schemas-microsoft-com:office:office" xmlns:r="http://schemas.openxmlformats.org/officeDocument/2006/relationships" xmlns:m="http://schemas.openxmlformats.org/officeDocument/2006/math" xmlns:v="urn:schemas-microsoft-com:vml" xmlns:wp14="http://schemas.microsoft.com/office/word/2010/wordprocessingDrawing" xmlns:wp="http://schemas.openxmlformats.org/drawingml/2006/wordprocessingDrawing" xmlns:w10="urn:schemas-microsoft-com:office:word" xmlns:w="http://schemas.openxmlformats.org/wordprocessingml/2006/main" xmlns:w14="http://schemas.microsoft.com/office/word/2010/wordml" xmlns:w15="http://schemas.microsoft.com/office/word/2012/wordml" xmlns:wpg="http://schemas.microsoft.com/office/word/2010/wordprocessingGroup" xmlns:wpi="http://schemas.microsoft.com/office/word/2010/wordprocessingInk" xmlns:wne="http://schemas.microsoft.com/office/word/2006/wordml" xmlns:wps="http://schemas.microsoft.com/office/word/2010/wordprocessingShape" mc:Ignorable="w14 w15 wp14">
   <w:tbl>
     <w:tblPr>
       <w:tblStyle w:val="Tabelacomgrade"/>
@@ -4607,22 +4496,16 @@
             <w:rPr>
               <w:b/>
             </w:rPr>
-            <w:t>DESCRIÇÃO CASO DE USO + PROTÓTIPO TELAS + DIAGRAMA</w:t>
+            <w:t xml:space="preserve">DESCRIÇÃO CASO DE USO + PROTÓTIPO TELAS + </w:t>
           </w:r>
           <w:proofErr w:type="gramStart"/>
           <w:r>
             <w:rPr>
               <w:b/>
             </w:rPr>
-            <w:t xml:space="preserve">  </w:t>
+            <w:t>DIAGRAMA  SEQUÊNCIA</w:t>
           </w:r>
           <w:proofErr w:type="gramEnd"/>
-          <w:r>
-            <w:rPr>
-              <w:b/>
-            </w:rPr>
-            <w:t>SEQUÊNCIA</w:t>
-          </w:r>
         </w:p>
       </w:tc>
       <w:tc>
@@ -4715,7 +4598,7 @@
 </file>
 
 <file path=word/numbering.xml><?xml version="1.0" encoding="utf-8"?>
-<w:numbering xmlns:wpc="http://schemas.microsoft.com/office/word/2010/wordprocessingCanvas" xmlns:mc="http://schemas.openxmlformats.org/markup-compatibility/2006" xmlns:o="urn:schemas-microsoft-com:office:office" xmlns:r="http://schemas.openxmlformats.org/officeDocument/2006/relationships" xmlns:m="http://schemas.openxmlformats.org/officeDocument/2006/math" xmlns:v="urn:schemas-microsoft-com:vml" xmlns:wp14="http://schemas.microsoft.com/office/word/2010/wordprocessingDrawing" xmlns:wp="http://schemas.openxmlformats.org/drawingml/2006/wordprocessingDrawing" xmlns:w10="urn:schemas-microsoft-com:office:word" xmlns:w="http://schemas.openxmlformats.org/wordprocessingml/2006/main" xmlns:w14="http://schemas.microsoft.com/office/word/2010/wordml" xmlns:wpg="http://schemas.microsoft.com/office/word/2010/wordprocessingGroup" xmlns:wpi="http://schemas.microsoft.com/office/word/2010/wordprocessingInk" xmlns:wne="http://schemas.microsoft.com/office/word/2006/wordml" xmlns:wps="http://schemas.microsoft.com/office/word/2010/wordprocessingShape" mc:Ignorable="w14 wp14">
+<w:numbering xmlns:wpc="http://schemas.microsoft.com/office/word/2010/wordprocessingCanvas" xmlns:mc="http://schemas.openxmlformats.org/markup-compatibility/2006" xmlns:o="urn:schemas-microsoft-com:office:office" xmlns:r="http://schemas.openxmlformats.org/officeDocument/2006/relationships" xmlns:m="http://schemas.openxmlformats.org/officeDocument/2006/math" xmlns:v="urn:schemas-microsoft-com:vml" xmlns:wp14="http://schemas.microsoft.com/office/word/2010/wordprocessingDrawing" xmlns:wp="http://schemas.openxmlformats.org/drawingml/2006/wordprocessingDrawing" xmlns:w10="urn:schemas-microsoft-com:office:word" xmlns:w="http://schemas.openxmlformats.org/wordprocessingml/2006/main" xmlns:w14="http://schemas.microsoft.com/office/word/2010/wordml" xmlns:w15="http://schemas.microsoft.com/office/word/2012/wordml" xmlns:wpg="http://schemas.microsoft.com/office/word/2010/wordprocessingGroup" xmlns:wpi="http://schemas.microsoft.com/office/word/2010/wordprocessingInk" xmlns:wne="http://schemas.microsoft.com/office/word/2006/wordml" xmlns:wps="http://schemas.microsoft.com/office/word/2010/wordprocessingShape" mc:Ignorable="w14 w15 wp14">
   <w:abstractNum w:abstractNumId="0">
     <w:nsid w:val="002079BC"/>
     <w:multiLevelType w:val="hybridMultilevel"/>
@@ -7202,7 +7085,7 @@
 </file>
 
 <file path=word/styles.xml><?xml version="1.0" encoding="utf-8"?>
-<w:styles xmlns:mc="http://schemas.openxmlformats.org/markup-compatibility/2006" xmlns:r="http://schemas.openxmlformats.org/officeDocument/2006/relationships" xmlns:w="http://schemas.openxmlformats.org/wordprocessingml/2006/main" xmlns:w14="http://schemas.microsoft.com/office/word/2010/wordml" mc:Ignorable="w14">
+<w:styles xmlns:mc="http://schemas.openxmlformats.org/markup-compatibility/2006" xmlns:r="http://schemas.openxmlformats.org/officeDocument/2006/relationships" xmlns:w="http://schemas.openxmlformats.org/wordprocessingml/2006/main" xmlns:w14="http://schemas.microsoft.com/office/word/2010/wordml" xmlns:w15="http://schemas.microsoft.com/office/word/2012/wordml" mc:Ignorable="w14 w15">
   <w:docDefaults>
     <w:rPrDefault>
       <w:rPr>
@@ -7218,146 +7101,378 @@
       </w:pPr>
     </w:pPrDefault>
   </w:docDefaults>
-  <w:latentStyles w:defLockedState="0" w:defUIPriority="99" w:defSemiHidden="1" w:defUnhideWhenUsed="1" w:defQFormat="0" w:count="267">
-    <w:lsdException w:name="Normal" w:semiHidden="0" w:uiPriority="0" w:unhideWhenUsed="0" w:qFormat="1"/>
-    <w:lsdException w:name="heading 1" w:semiHidden="0" w:uiPriority="9" w:unhideWhenUsed="0" w:qFormat="1"/>
-    <w:lsdException w:name="heading 2" w:uiPriority="9" w:qFormat="1"/>
-    <w:lsdException w:name="heading 3" w:uiPriority="9" w:qFormat="1"/>
-    <w:lsdException w:name="heading 4" w:uiPriority="9" w:qFormat="1"/>
-    <w:lsdException w:name="heading 5" w:uiPriority="9" w:qFormat="1"/>
-    <w:lsdException w:name="heading 6" w:uiPriority="9" w:qFormat="1"/>
-    <w:lsdException w:name="heading 7" w:uiPriority="9" w:qFormat="1"/>
-    <w:lsdException w:name="heading 8" w:uiPriority="9" w:qFormat="1"/>
-    <w:lsdException w:name="heading 9" w:uiPriority="9" w:qFormat="1"/>
-    <w:lsdException w:name="toc 1" w:uiPriority="39"/>
-    <w:lsdException w:name="toc 2" w:uiPriority="39"/>
-    <w:lsdException w:name="toc 3" w:uiPriority="39"/>
-    <w:lsdException w:name="toc 4" w:uiPriority="39"/>
-    <w:lsdException w:name="toc 5" w:uiPriority="39"/>
-    <w:lsdException w:name="toc 6" w:uiPriority="39"/>
-    <w:lsdException w:name="toc 7" w:uiPriority="39"/>
-    <w:lsdException w:name="toc 8" w:uiPriority="39"/>
-    <w:lsdException w:name="toc 9" w:uiPriority="39"/>
-    <w:lsdException w:name="header" w:uiPriority="0"/>
-    <w:lsdException w:name="caption" w:uiPriority="35" w:qFormat="1"/>
-    <w:lsdException w:name="Title" w:semiHidden="0" w:uiPriority="10" w:unhideWhenUsed="0" w:qFormat="1"/>
-    <w:lsdException w:name="Default Paragraph Font" w:uiPriority="1"/>
-    <w:lsdException w:name="Subtitle" w:semiHidden="0" w:uiPriority="11" w:unhideWhenUsed="0" w:qFormat="1"/>
-    <w:lsdException w:name="Hyperlink" w:uiPriority="0"/>
-    <w:lsdException w:name="Strong" w:semiHidden="0" w:uiPriority="22" w:unhideWhenUsed="0" w:qFormat="1"/>
-    <w:lsdException w:name="Emphasis" w:semiHidden="0" w:uiPriority="20" w:unhideWhenUsed="0" w:qFormat="1"/>
-    <w:lsdException w:name="Table Grid" w:semiHidden="0" w:uiPriority="0" w:unhideWhenUsed="0"/>
-    <w:lsdException w:name="Placeholder Text" w:unhideWhenUsed="0"/>
-    <w:lsdException w:name="No Spacing" w:semiHidden="0" w:uiPriority="1" w:unhideWhenUsed="0" w:qFormat="1"/>
-    <w:lsdException w:name="Light Shading" w:semiHidden="0" w:uiPriority="60" w:unhideWhenUsed="0"/>
-    <w:lsdException w:name="Light List" w:semiHidden="0" w:uiPriority="61" w:unhideWhenUsed="0"/>
-    <w:lsdException w:name="Light Grid" w:semiHidden="0" w:uiPriority="62" w:unhideWhenUsed="0"/>
-    <w:lsdException w:name="Medium Shading 1" w:semiHidden="0" w:uiPriority="63" w:unhideWhenUsed="0"/>
-    <w:lsdException w:name="Medium Shading 2" w:semiHidden="0" w:uiPriority="64" w:unhideWhenUsed="0"/>
-    <w:lsdException w:name="Medium List 1" w:semiHidden="0" w:uiPriority="65" w:unhideWhenUsed="0"/>
-    <w:lsdException w:name="Medium List 2" w:semiHidden="0" w:uiPriority="66" w:unhideWhenUsed="0"/>
-    <w:lsdException w:name="Medium Grid 1" w:semiHidden="0" w:uiPriority="67" w:unhideWhenUsed="0"/>
-    <w:lsdException w:name="Medium Grid 2" w:semiHidden="0" w:uiPriority="68" w:unhideWhenUsed="0"/>
-    <w:lsdException w:name="Medium Grid 3" w:semiHidden="0" w:uiPriority="69" w:unhideWhenUsed="0"/>
-    <w:lsdException w:name="Dark List" w:semiHidden="0" w:uiPriority="70" w:unhideWhenUsed="0"/>
-    <w:lsdException w:name="Colorful Shading" w:semiHidden="0" w:uiPriority="71" w:unhideWhenUsed="0"/>
-    <w:lsdException w:name="Colorful List" w:semiHidden="0" w:uiPriority="72" w:unhideWhenUsed="0"/>
-    <w:lsdException w:name="Colorful Grid" w:semiHidden="0" w:uiPriority="73" w:unhideWhenUsed="0"/>
-    <w:lsdException w:name="Light Shading Accent 1" w:semiHidden="0" w:uiPriority="60" w:unhideWhenUsed="0"/>
-    <w:lsdException w:name="Light List Accent 1" w:semiHidden="0" w:uiPriority="61" w:unhideWhenUsed="0"/>
-    <w:lsdException w:name="Light Grid Accent 1" w:semiHidden="0" w:uiPriority="62" w:unhideWhenUsed="0"/>
-    <w:lsdException w:name="Medium Shading 1 Accent 1" w:semiHidden="0" w:uiPriority="63" w:unhideWhenUsed="0"/>
-    <w:lsdException w:name="Medium Shading 2 Accent 1" w:semiHidden="0" w:uiPriority="64" w:unhideWhenUsed="0"/>
-    <w:lsdException w:name="Medium List 1 Accent 1" w:semiHidden="0" w:uiPriority="65" w:unhideWhenUsed="0"/>
-    <w:lsdException w:name="Revision" w:unhideWhenUsed="0"/>
-    <w:lsdException w:name="List Paragraph" w:semiHidden="0" w:uiPriority="34" w:unhideWhenUsed="0" w:qFormat="1"/>
-    <w:lsdException w:name="Quote" w:semiHidden="0" w:uiPriority="29" w:unhideWhenUsed="0" w:qFormat="1"/>
-    <w:lsdException w:name="Intense Quote" w:semiHidden="0" w:uiPriority="30" w:unhideWhenUsed="0" w:qFormat="1"/>
-    <w:lsdException w:name="Medium List 2 Accent 1" w:semiHidden="0" w:uiPriority="66" w:unhideWhenUsed="0"/>
-    <w:lsdException w:name="Medium Grid 1 Accent 1" w:semiHidden="0" w:uiPriority="67" w:unhideWhenUsed="0"/>
-    <w:lsdException w:name="Medium Grid 2 Accent 1" w:semiHidden="0" w:uiPriority="68" w:unhideWhenUsed="0"/>
-    <w:lsdException w:name="Medium Grid 3 Accent 1" w:semiHidden="0" w:uiPriority="69" w:unhideWhenUsed="0"/>
-    <w:lsdException w:name="Dark List Accent 1" w:semiHidden="0" w:uiPriority="70" w:unhideWhenUsed="0"/>
-    <w:lsdException w:name="Colorful Shading Accent 1" w:semiHidden="0" w:uiPriority="71" w:unhideWhenUsed="0"/>
-    <w:lsdException w:name="Colorful List Accent 1" w:semiHidden="0" w:uiPriority="72" w:unhideWhenUsed="0"/>
-    <w:lsdException w:name="Colorful Grid Accent 1" w:semiHidden="0" w:uiPriority="73" w:unhideWhenUsed="0"/>
-    <w:lsdException w:name="Light Shading Accent 2" w:semiHidden="0" w:uiPriority="60" w:unhideWhenUsed="0"/>
-    <w:lsdException w:name="Light List Accent 2" w:semiHidden="0" w:uiPriority="61" w:unhideWhenUsed="0"/>
-    <w:lsdException w:name="Light Grid Accent 2" w:semiHidden="0" w:uiPriority="62" w:unhideWhenUsed="0"/>
-    <w:lsdException w:name="Medium Shading 1 Accent 2" w:semiHidden="0" w:uiPriority="63" w:unhideWhenUsed="0"/>
-    <w:lsdException w:name="Medium Shading 2 Accent 2" w:semiHidden="0" w:uiPriority="64" w:unhideWhenUsed="0"/>
-    <w:lsdException w:name="Medium List 1 Accent 2" w:semiHidden="0" w:uiPriority="65" w:unhideWhenUsed="0"/>
-    <w:lsdException w:name="Medium List 2 Accent 2" w:semiHidden="0" w:uiPriority="66" w:unhideWhenUsed="0"/>
-    <w:lsdException w:name="Medium Grid 1 Accent 2" w:semiHidden="0" w:uiPriority="67" w:unhideWhenUsed="0"/>
-    <w:lsdException w:name="Medium Grid 2 Accent 2" w:semiHidden="0" w:uiPriority="68" w:unhideWhenUsed="0"/>
-    <w:lsdException w:name="Medium Grid 3 Accent 2" w:semiHidden="0" w:uiPriority="69" w:unhideWhenUsed="0"/>
-    <w:lsdException w:name="Dark List Accent 2" w:semiHidden="0" w:uiPriority="70" w:unhideWhenUsed="0"/>
-    <w:lsdException w:name="Colorful Shading Accent 2" w:semiHidden="0" w:uiPriority="71" w:unhideWhenUsed="0"/>
-    <w:lsdException w:name="Colorful List Accent 2" w:semiHidden="0" w:uiPriority="72" w:unhideWhenUsed="0"/>
-    <w:lsdException w:name="Colorful Grid Accent 2" w:semiHidden="0" w:uiPriority="73" w:unhideWhenUsed="0"/>
-    <w:lsdException w:name="Light Shading Accent 3" w:semiHidden="0" w:uiPriority="60" w:unhideWhenUsed="0"/>
-    <w:lsdException w:name="Light List Accent 3" w:semiHidden="0" w:uiPriority="61" w:unhideWhenUsed="0"/>
-    <w:lsdException w:name="Light Grid Accent 3" w:semiHidden="0" w:uiPriority="62" w:unhideWhenUsed="0"/>
-    <w:lsdException w:name="Medium Shading 1 Accent 3" w:semiHidden="0" w:uiPriority="63" w:unhideWhenUsed="0"/>
-    <w:lsdException w:name="Medium Shading 2 Accent 3" w:semiHidden="0" w:uiPriority="64" w:unhideWhenUsed="0"/>
-    <w:lsdException w:name="Medium List 1 Accent 3" w:semiHidden="0" w:uiPriority="65" w:unhideWhenUsed="0"/>
-    <w:lsdException w:name="Medium List 2 Accent 3" w:semiHidden="0" w:uiPriority="66" w:unhideWhenUsed="0"/>
-    <w:lsdException w:name="Medium Grid 1 Accent 3" w:semiHidden="0" w:uiPriority="67" w:unhideWhenUsed="0"/>
-    <w:lsdException w:name="Medium Grid 2 Accent 3" w:semiHidden="0" w:uiPriority="68" w:unhideWhenUsed="0"/>
-    <w:lsdException w:name="Medium Grid 3 Accent 3" w:semiHidden="0" w:uiPriority="69" w:unhideWhenUsed="0"/>
-    <w:lsdException w:name="Dark List Accent 3" w:semiHidden="0" w:uiPriority="70" w:unhideWhenUsed="0"/>
-    <w:lsdException w:name="Colorful Shading Accent 3" w:semiHidden="0" w:uiPriority="71" w:unhideWhenUsed="0"/>
-    <w:lsdException w:name="Colorful List Accent 3" w:semiHidden="0" w:uiPriority="72" w:unhideWhenUsed="0"/>
-    <w:lsdException w:name="Colorful Grid Accent 3" w:semiHidden="0" w:uiPriority="73" w:unhideWhenUsed="0"/>
-    <w:lsdException w:name="Light Shading Accent 4" w:semiHidden="0" w:uiPriority="60" w:unhideWhenUsed="0"/>
-    <w:lsdException w:name="Light List Accent 4" w:semiHidden="0" w:uiPriority="61" w:unhideWhenUsed="0"/>
-    <w:lsdException w:name="Light Grid Accent 4" w:semiHidden="0" w:uiPriority="62" w:unhideWhenUsed="0"/>
-    <w:lsdException w:name="Medium Shading 1 Accent 4" w:semiHidden="0" w:uiPriority="63" w:unhideWhenUsed="0"/>
-    <w:lsdException w:name="Medium Shading 2 Accent 4" w:semiHidden="0" w:uiPriority="64" w:unhideWhenUsed="0"/>
-    <w:lsdException w:name="Medium List 1 Accent 4" w:semiHidden="0" w:uiPriority="65" w:unhideWhenUsed="0"/>
-    <w:lsdException w:name="Medium List 2 Accent 4" w:semiHidden="0" w:uiPriority="66" w:unhideWhenUsed="0"/>
-    <w:lsdException w:name="Medium Grid 1 Accent 4" w:semiHidden="0" w:uiPriority="67" w:unhideWhenUsed="0"/>
-    <w:lsdException w:name="Medium Grid 2 Accent 4" w:semiHidden="0" w:uiPriority="68" w:unhideWhenUsed="0"/>
-    <w:lsdException w:name="Medium Grid 3 Accent 4" w:semiHidden="0" w:uiPriority="69" w:unhideWhenUsed="0"/>
-    <w:lsdException w:name="Dark List Accent 4" w:semiHidden="0" w:uiPriority="70" w:unhideWhenUsed="0"/>
-    <w:lsdException w:name="Colorful Shading Accent 4" w:semiHidden="0" w:uiPriority="71" w:unhideWhenUsed="0"/>
-    <w:lsdException w:name="Colorful List Accent 4" w:semiHidden="0" w:uiPriority="72" w:unhideWhenUsed="0"/>
-    <w:lsdException w:name="Colorful Grid Accent 4" w:semiHidden="0" w:uiPriority="73" w:unhideWhenUsed="0"/>
-    <w:lsdException w:name="Light Shading Accent 5" w:semiHidden="0" w:uiPriority="60" w:unhideWhenUsed="0"/>
-    <w:lsdException w:name="Light List Accent 5" w:semiHidden="0" w:uiPriority="61" w:unhideWhenUsed="0"/>
-    <w:lsdException w:name="Light Grid Accent 5" w:semiHidden="0" w:uiPriority="62" w:unhideWhenUsed="0"/>
-    <w:lsdException w:name="Medium Shading 1 Accent 5" w:semiHidden="0" w:uiPriority="63" w:unhideWhenUsed="0"/>
-    <w:lsdException w:name="Medium Shading 2 Accent 5" w:semiHidden="0" w:uiPriority="64" w:unhideWhenUsed="0"/>
-    <w:lsdException w:name="Medium List 1 Accent 5" w:semiHidden="0" w:uiPriority="65" w:unhideWhenUsed="0"/>
-    <w:lsdException w:name="Medium List 2 Accent 5" w:semiHidden="0" w:uiPriority="66" w:unhideWhenUsed="0"/>
-    <w:lsdException w:name="Medium Grid 1 Accent 5" w:semiHidden="0" w:uiPriority="67" w:unhideWhenUsed="0"/>
-    <w:lsdException w:name="Medium Grid 2 Accent 5" w:semiHidden="0" w:uiPriority="68" w:unhideWhenUsed="0"/>
-    <w:lsdException w:name="Medium Grid 3 Accent 5" w:semiHidden="0" w:uiPriority="69" w:unhideWhenUsed="0"/>
-    <w:lsdException w:name="Dark List Accent 5" w:semiHidden="0" w:uiPriority="70" w:unhideWhenUsed="0"/>
-    <w:lsdException w:name="Colorful Shading Accent 5" w:semiHidden="0" w:uiPriority="71" w:unhideWhenUsed="0"/>
-    <w:lsdException w:name="Colorful List Accent 5" w:semiHidden="0" w:uiPriority="72" w:unhideWhenUsed="0"/>
-    <w:lsdException w:name="Colorful Grid Accent 5" w:semiHidden="0" w:uiPriority="73" w:unhideWhenUsed="0"/>
-    <w:lsdException w:name="Light Shading Accent 6" w:semiHidden="0" w:uiPriority="60" w:unhideWhenUsed="0"/>
-    <w:lsdException w:name="Light List Accent 6" w:semiHidden="0" w:uiPriority="61" w:unhideWhenUsed="0"/>
-    <w:lsdException w:name="Light Grid Accent 6" w:semiHidden="0" w:uiPriority="62" w:unhideWhenUsed="0"/>
-    <w:lsdException w:name="Medium Shading 1 Accent 6" w:semiHidden="0" w:uiPriority="63" w:unhideWhenUsed="0"/>
-    <w:lsdException w:name="Medium Shading 2 Accent 6" w:semiHidden="0" w:uiPriority="64" w:unhideWhenUsed="0"/>
-    <w:lsdException w:name="Medium List 1 Accent 6" w:semiHidden="0" w:uiPriority="65" w:unhideWhenUsed="0"/>
-    <w:lsdException w:name="Medium List 2 Accent 6" w:semiHidden="0" w:uiPriority="66" w:unhideWhenUsed="0"/>
-    <w:lsdException w:name="Medium Grid 1 Accent 6" w:semiHidden="0" w:uiPriority="67" w:unhideWhenUsed="0"/>
-    <w:lsdException w:name="Medium Grid 2 Accent 6" w:semiHidden="0" w:uiPriority="68" w:unhideWhenUsed="0"/>
-    <w:lsdException w:name="Medium Grid 3 Accent 6" w:semiHidden="0" w:uiPriority="69" w:unhideWhenUsed="0"/>
-    <w:lsdException w:name="Dark List Accent 6" w:semiHidden="0" w:uiPriority="70" w:unhideWhenUsed="0"/>
-    <w:lsdException w:name="Colorful Shading Accent 6" w:semiHidden="0" w:uiPriority="71" w:unhideWhenUsed="0"/>
-    <w:lsdException w:name="Colorful List Accent 6" w:semiHidden="0" w:uiPriority="72" w:unhideWhenUsed="0"/>
-    <w:lsdException w:name="Colorful Grid Accent 6" w:semiHidden="0" w:uiPriority="73" w:unhideWhenUsed="0"/>
-    <w:lsdException w:name="Subtle Emphasis" w:semiHidden="0" w:uiPriority="19" w:unhideWhenUsed="0" w:qFormat="1"/>
-    <w:lsdException w:name="Intense Emphasis" w:semiHidden="0" w:uiPriority="21" w:unhideWhenUsed="0" w:qFormat="1"/>
-    <w:lsdException w:name="Subtle Reference" w:semiHidden="0" w:uiPriority="31" w:unhideWhenUsed="0" w:qFormat="1"/>
-    <w:lsdException w:name="Intense Reference" w:semiHidden="0" w:uiPriority="32" w:unhideWhenUsed="0" w:qFormat="1"/>
-    <w:lsdException w:name="Book Title" w:semiHidden="0" w:uiPriority="33" w:unhideWhenUsed="0" w:qFormat="1"/>
-    <w:lsdException w:name="Bibliography" w:uiPriority="37"/>
-    <w:lsdException w:name="TOC Heading" w:uiPriority="39" w:qFormat="1"/>
+  <w:latentStyles w:defLockedState="0" w:defUIPriority="99" w:defSemiHidden="0" w:defUnhideWhenUsed="0" w:defQFormat="0" w:count="371">
+    <w:lsdException w:name="Normal" w:uiPriority="0" w:qFormat="1"/>
+    <w:lsdException w:name="heading 1" w:uiPriority="9" w:qFormat="1"/>
+    <w:lsdException w:name="heading 2" w:semiHidden="1" w:uiPriority="9" w:unhideWhenUsed="1" w:qFormat="1"/>
+    <w:lsdException w:name="heading 3" w:semiHidden="1" w:uiPriority="9" w:unhideWhenUsed="1" w:qFormat="1"/>
+    <w:lsdException w:name="heading 4" w:semiHidden="1" w:uiPriority="9" w:unhideWhenUsed="1" w:qFormat="1"/>
+    <w:lsdException w:name="heading 5" w:semiHidden="1" w:uiPriority="9" w:unhideWhenUsed="1" w:qFormat="1"/>
+    <w:lsdException w:name="heading 6" w:semiHidden="1" w:uiPriority="9" w:unhideWhenUsed="1" w:qFormat="1"/>
+    <w:lsdException w:name="heading 7" w:semiHidden="1" w:uiPriority="9" w:unhideWhenUsed="1" w:qFormat="1"/>
+    <w:lsdException w:name="heading 8" w:semiHidden="1" w:uiPriority="9" w:unhideWhenUsed="1" w:qFormat="1"/>
+    <w:lsdException w:name="heading 9" w:semiHidden="1" w:uiPriority="9" w:unhideWhenUsed="1" w:qFormat="1"/>
+    <w:lsdException w:name="index 1" w:semiHidden="1" w:unhideWhenUsed="1"/>
+    <w:lsdException w:name="index 2" w:semiHidden="1" w:unhideWhenUsed="1"/>
+    <w:lsdException w:name="index 3" w:semiHidden="1" w:unhideWhenUsed="1"/>
+    <w:lsdException w:name="index 4" w:semiHidden="1" w:unhideWhenUsed="1"/>
+    <w:lsdException w:name="index 5" w:semiHidden="1" w:unhideWhenUsed="1"/>
+    <w:lsdException w:name="index 6" w:semiHidden="1" w:unhideWhenUsed="1"/>
+    <w:lsdException w:name="index 7" w:semiHidden="1" w:unhideWhenUsed="1"/>
+    <w:lsdException w:name="index 8" w:semiHidden="1" w:unhideWhenUsed="1"/>
+    <w:lsdException w:name="index 9" w:semiHidden="1" w:unhideWhenUsed="1"/>
+    <w:lsdException w:name="toc 1" w:semiHidden="1" w:uiPriority="39" w:unhideWhenUsed="1"/>
+    <w:lsdException w:name="toc 2" w:semiHidden="1" w:uiPriority="39" w:unhideWhenUsed="1"/>
+    <w:lsdException w:name="toc 3" w:semiHidden="1" w:uiPriority="39" w:unhideWhenUsed="1"/>
+    <w:lsdException w:name="toc 4" w:semiHidden="1" w:uiPriority="39" w:unhideWhenUsed="1"/>
+    <w:lsdException w:name="toc 5" w:semiHidden="1" w:uiPriority="39" w:unhideWhenUsed="1"/>
+    <w:lsdException w:name="toc 6" w:semiHidden="1" w:uiPriority="39" w:unhideWhenUsed="1"/>
+    <w:lsdException w:name="toc 7" w:semiHidden="1" w:uiPriority="39" w:unhideWhenUsed="1"/>
+    <w:lsdException w:name="toc 8" w:semiHidden="1" w:uiPriority="39" w:unhideWhenUsed="1"/>
+    <w:lsdException w:name="toc 9" w:semiHidden="1" w:uiPriority="39" w:unhideWhenUsed="1"/>
+    <w:lsdException w:name="Normal Indent" w:semiHidden="1" w:unhideWhenUsed="1"/>
+    <w:lsdException w:name="footnote text" w:semiHidden="1" w:unhideWhenUsed="1"/>
+    <w:lsdException w:name="annotation text" w:semiHidden="1" w:unhideWhenUsed="1"/>
+    <w:lsdException w:name="header" w:semiHidden="1" w:uiPriority="0" w:unhideWhenUsed="1"/>
+    <w:lsdException w:name="footer" w:semiHidden="1" w:unhideWhenUsed="1"/>
+    <w:lsdException w:name="index heading" w:semiHidden="1" w:unhideWhenUsed="1"/>
+    <w:lsdException w:name="caption" w:semiHidden="1" w:uiPriority="35" w:unhideWhenUsed="1" w:qFormat="1"/>
+    <w:lsdException w:name="table of figures" w:semiHidden="1" w:unhideWhenUsed="1"/>
+    <w:lsdException w:name="envelope address" w:semiHidden="1" w:unhideWhenUsed="1"/>
+    <w:lsdException w:name="envelope return" w:semiHidden="1" w:unhideWhenUsed="1"/>
+    <w:lsdException w:name="footnote reference" w:semiHidden="1" w:unhideWhenUsed="1"/>
+    <w:lsdException w:name="annotation reference" w:semiHidden="1" w:unhideWhenUsed="1"/>
+    <w:lsdException w:name="line number" w:semiHidden="1" w:unhideWhenUsed="1"/>
+    <w:lsdException w:name="page number" w:semiHidden="1" w:unhideWhenUsed="1"/>
+    <w:lsdException w:name="endnote reference" w:semiHidden="1" w:unhideWhenUsed="1"/>
+    <w:lsdException w:name="endnote text" w:semiHidden="1" w:unhideWhenUsed="1"/>
+    <w:lsdException w:name="table of authorities" w:semiHidden="1" w:unhideWhenUsed="1"/>
+    <w:lsdException w:name="macro" w:semiHidden="1" w:unhideWhenUsed="1"/>
+    <w:lsdException w:name="toa heading" w:semiHidden="1" w:unhideWhenUsed="1"/>
+    <w:lsdException w:name="List" w:semiHidden="1" w:unhideWhenUsed="1"/>
+    <w:lsdException w:name="List Bullet" w:semiHidden="1" w:unhideWhenUsed="1"/>
+    <w:lsdException w:name="List Number" w:semiHidden="1" w:unhideWhenUsed="1"/>
+    <w:lsdException w:name="List 2" w:semiHidden="1" w:unhideWhenUsed="1"/>
+    <w:lsdException w:name="List 3" w:semiHidden="1" w:unhideWhenUsed="1"/>
+    <w:lsdException w:name="List 4" w:semiHidden="1" w:unhideWhenUsed="1"/>
+    <w:lsdException w:name="List 5" w:semiHidden="1" w:unhideWhenUsed="1"/>
+    <w:lsdException w:name="List Bullet 2" w:semiHidden="1" w:unhideWhenUsed="1"/>
+    <w:lsdException w:name="List Bullet 3" w:semiHidden="1" w:unhideWhenUsed="1"/>
+    <w:lsdException w:name="List Bullet 4" w:semiHidden="1" w:unhideWhenUsed="1"/>
+    <w:lsdException w:name="List Bullet 5" w:semiHidden="1" w:unhideWhenUsed="1"/>
+    <w:lsdException w:name="List Number 2" w:semiHidden="1" w:unhideWhenUsed="1"/>
+    <w:lsdException w:name="List Number 3" w:semiHidden="1" w:unhideWhenUsed="1"/>
+    <w:lsdException w:name="List Number 4" w:semiHidden="1" w:unhideWhenUsed="1"/>
+    <w:lsdException w:name="List Number 5" w:semiHidden="1" w:unhideWhenUsed="1"/>
+    <w:lsdException w:name="Title" w:uiPriority="10" w:qFormat="1"/>
+    <w:lsdException w:name="Closing" w:semiHidden="1" w:unhideWhenUsed="1"/>
+    <w:lsdException w:name="Signature" w:semiHidden="1" w:unhideWhenUsed="1"/>
+    <w:lsdException w:name="Default Paragraph Font" w:semiHidden="1" w:uiPriority="1" w:unhideWhenUsed="1"/>
+    <w:lsdException w:name="Body Text" w:semiHidden="1" w:unhideWhenUsed="1"/>
+    <w:lsdException w:name="Body Text Indent" w:semiHidden="1" w:unhideWhenUsed="1"/>
+    <w:lsdException w:name="List Continue" w:semiHidden="1" w:unhideWhenUsed="1"/>
+    <w:lsdException w:name="List Continue 2" w:semiHidden="1" w:unhideWhenUsed="1"/>
+    <w:lsdException w:name="List Continue 3" w:semiHidden="1" w:unhideWhenUsed="1"/>
+    <w:lsdException w:name="List Continue 4" w:semiHidden="1" w:unhideWhenUsed="1"/>
+    <w:lsdException w:name="List Continue 5" w:semiHidden="1" w:unhideWhenUsed="1"/>
+    <w:lsdException w:name="Message Header" w:semiHidden="1" w:unhideWhenUsed="1"/>
+    <w:lsdException w:name="Subtitle" w:uiPriority="11" w:qFormat="1"/>
+    <w:lsdException w:name="Salutation" w:semiHidden="1" w:unhideWhenUsed="1"/>
+    <w:lsdException w:name="Date" w:semiHidden="1" w:unhideWhenUsed="1"/>
+    <w:lsdException w:name="Body Text First Indent" w:semiHidden="1" w:unhideWhenUsed="1"/>
+    <w:lsdException w:name="Body Text First Indent 2" w:semiHidden="1" w:unhideWhenUsed="1"/>
+    <w:lsdException w:name="Note Heading" w:semiHidden="1" w:unhideWhenUsed="1"/>
+    <w:lsdException w:name="Body Text 2" w:semiHidden="1" w:unhideWhenUsed="1"/>
+    <w:lsdException w:name="Body Text 3" w:semiHidden="1" w:unhideWhenUsed="1"/>
+    <w:lsdException w:name="Body Text Indent 2" w:semiHidden="1" w:unhideWhenUsed="1"/>
+    <w:lsdException w:name="Body Text Indent 3" w:semiHidden="1" w:unhideWhenUsed="1"/>
+    <w:lsdException w:name="Block Text" w:semiHidden="1" w:unhideWhenUsed="1"/>
+    <w:lsdException w:name="Hyperlink" w:semiHidden="1" w:uiPriority="0" w:unhideWhenUsed="1"/>
+    <w:lsdException w:name="FollowedHyperlink" w:semiHidden="1" w:unhideWhenUsed="1"/>
+    <w:lsdException w:name="Strong" w:uiPriority="22" w:qFormat="1"/>
+    <w:lsdException w:name="Emphasis" w:uiPriority="20" w:qFormat="1"/>
+    <w:lsdException w:name="Document Map" w:semiHidden="1" w:unhideWhenUsed="1"/>
+    <w:lsdException w:name="Plain Text" w:semiHidden="1" w:unhideWhenUsed="1"/>
+    <w:lsdException w:name="E-mail Signature" w:semiHidden="1" w:unhideWhenUsed="1"/>
+    <w:lsdException w:name="HTML Top of Form" w:semiHidden="1" w:unhideWhenUsed="1"/>
+    <w:lsdException w:name="HTML Bottom of Form" w:semiHidden="1" w:unhideWhenUsed="1"/>
+    <w:lsdException w:name="Normal (Web)" w:semiHidden="1" w:unhideWhenUsed="1"/>
+    <w:lsdException w:name="HTML Acronym" w:semiHidden="1" w:unhideWhenUsed="1"/>
+    <w:lsdException w:name="HTML Address" w:semiHidden="1" w:unhideWhenUsed="1"/>
+    <w:lsdException w:name="HTML Cite" w:semiHidden="1" w:unhideWhenUsed="1"/>
+    <w:lsdException w:name="HTML Code" w:semiHidden="1" w:unhideWhenUsed="1"/>
+    <w:lsdException w:name="HTML Definition" w:semiHidden="1" w:unhideWhenUsed="1"/>
+    <w:lsdException w:name="HTML Keyboard" w:semiHidden="1" w:unhideWhenUsed="1"/>
+    <w:lsdException w:name="HTML Preformatted" w:semiHidden="1" w:unhideWhenUsed="1"/>
+    <w:lsdException w:name="HTML Sample" w:semiHidden="1" w:unhideWhenUsed="1"/>
+    <w:lsdException w:name="HTML Typewriter" w:semiHidden="1" w:unhideWhenUsed="1"/>
+    <w:lsdException w:name="HTML Variable" w:semiHidden="1" w:unhideWhenUsed="1"/>
+    <w:lsdException w:name="Normal Table" w:semiHidden="1" w:unhideWhenUsed="1"/>
+    <w:lsdException w:name="annotation subject" w:semiHidden="1" w:unhideWhenUsed="1"/>
+    <w:lsdException w:name="No List" w:semiHidden="1" w:unhideWhenUsed="1"/>
+    <w:lsdException w:name="Outline List 1" w:semiHidden="1" w:unhideWhenUsed="1"/>
+    <w:lsdException w:name="Outline List 2" w:semiHidden="1" w:unhideWhenUsed="1"/>
+    <w:lsdException w:name="Outline List 3" w:semiHidden="1" w:unhideWhenUsed="1"/>
+    <w:lsdException w:name="Table Simple 1" w:semiHidden="1" w:unhideWhenUsed="1"/>
+    <w:lsdException w:name="Table Simple 2" w:semiHidden="1" w:unhideWhenUsed="1"/>
+    <w:lsdException w:name="Table Simple 3" w:semiHidden="1" w:unhideWhenUsed="1"/>
+    <w:lsdException w:name="Table Classic 1" w:semiHidden="1" w:unhideWhenUsed="1"/>
+    <w:lsdException w:name="Table Classic 2" w:semiHidden="1" w:unhideWhenUsed="1"/>
+    <w:lsdException w:name="Table Classic 3" w:semiHidden="1" w:unhideWhenUsed="1"/>
+    <w:lsdException w:name="Table Classic 4" w:semiHidden="1" w:unhideWhenUsed="1"/>
+    <w:lsdException w:name="Table Colorful 1" w:semiHidden="1" w:unhideWhenUsed="1"/>
+    <w:lsdException w:name="Table Colorful 2" w:semiHidden="1" w:unhideWhenUsed="1"/>
+    <w:lsdException w:name="Table Colorful 3" w:semiHidden="1" w:unhideWhenUsed="1"/>
+    <w:lsdException w:name="Table Columns 1" w:semiHidden="1" w:unhideWhenUsed="1"/>
+    <w:lsdException w:name="Table Columns 2" w:semiHidden="1" w:unhideWhenUsed="1"/>
+    <w:lsdException w:name="Table Columns 3" w:semiHidden="1" w:unhideWhenUsed="1"/>
+    <w:lsdException w:name="Table Columns 4" w:semiHidden="1" w:unhideWhenUsed="1"/>
+    <w:lsdException w:name="Table Columns 5" w:semiHidden="1" w:unhideWhenUsed="1"/>
+    <w:lsdException w:name="Table Grid 1" w:semiHidden="1" w:unhideWhenUsed="1"/>
+    <w:lsdException w:name="Table Grid 2" w:semiHidden="1" w:unhideWhenUsed="1"/>
+    <w:lsdException w:name="Table Grid 3" w:semiHidden="1" w:unhideWhenUsed="1"/>
+    <w:lsdException w:name="Table Grid 4" w:semiHidden="1" w:unhideWhenUsed="1"/>
+    <w:lsdException w:name="Table Grid 5" w:semiHidden="1" w:unhideWhenUsed="1"/>
+    <w:lsdException w:name="Table Grid 6" w:semiHidden="1" w:unhideWhenUsed="1"/>
+    <w:lsdException w:name="Table Grid 7" w:semiHidden="1" w:unhideWhenUsed="1"/>
+    <w:lsdException w:name="Table Grid 8" w:semiHidden="1" w:unhideWhenUsed="1"/>
+    <w:lsdException w:name="Table List 1" w:semiHidden="1" w:unhideWhenUsed="1"/>
+    <w:lsdException w:name="Table List 2" w:semiHidden="1" w:unhideWhenUsed="1"/>
+    <w:lsdException w:name="Table List 3" w:semiHidden="1" w:unhideWhenUsed="1"/>
+    <w:lsdException w:name="Table List 4" w:semiHidden="1" w:unhideWhenUsed="1"/>
+    <w:lsdException w:name="Table List 5" w:semiHidden="1" w:unhideWhenUsed="1"/>
+    <w:lsdException w:name="Table List 6" w:semiHidden="1" w:unhideWhenUsed="1"/>
+    <w:lsdException w:name="Table List 7" w:semiHidden="1" w:unhideWhenUsed="1"/>
+    <w:lsdException w:name="Table List 8" w:semiHidden="1" w:unhideWhenUsed="1"/>
+    <w:lsdException w:name="Table 3D effects 1" w:semiHidden="1" w:unhideWhenUsed="1"/>
+    <w:lsdException w:name="Table 3D effects 2" w:semiHidden="1" w:unhideWhenUsed="1"/>
+    <w:lsdException w:name="Table 3D effects 3" w:semiHidden="1" w:unhideWhenUsed="1"/>
+    <w:lsdException w:name="Table Contemporary" w:semiHidden="1" w:unhideWhenUsed="1"/>
+    <w:lsdException w:name="Table Elegant" w:semiHidden="1" w:unhideWhenUsed="1"/>
+    <w:lsdException w:name="Table Professional" w:semiHidden="1" w:unhideWhenUsed="1"/>
+    <w:lsdException w:name="Table Subtle 1" w:semiHidden="1" w:unhideWhenUsed="1"/>
+    <w:lsdException w:name="Table Subtle 2" w:semiHidden="1" w:unhideWhenUsed="1"/>
+    <w:lsdException w:name="Table Web 1" w:semiHidden="1" w:unhideWhenUsed="1"/>
+    <w:lsdException w:name="Table Web 2" w:semiHidden="1" w:unhideWhenUsed="1"/>
+    <w:lsdException w:name="Table Web 3" w:semiHidden="1" w:unhideWhenUsed="1"/>
+    <w:lsdException w:name="Balloon Text" w:semiHidden="1" w:unhideWhenUsed="1"/>
+    <w:lsdException w:name="Table Grid" w:uiPriority="0"/>
+    <w:lsdException w:name="Table Theme" w:semiHidden="1" w:unhideWhenUsed="1"/>
+    <w:lsdException w:name="Placeholder Text" w:semiHidden="1"/>
+    <w:lsdException w:name="No Spacing" w:uiPriority="1" w:qFormat="1"/>
+    <w:lsdException w:name="Light Shading" w:uiPriority="60"/>
+    <w:lsdException w:name="Light List" w:uiPriority="61"/>
+    <w:lsdException w:name="Light Grid" w:uiPriority="62"/>
+    <w:lsdException w:name="Medium Shading 1" w:uiPriority="63"/>
+    <w:lsdException w:name="Medium Shading 2" w:uiPriority="64"/>
+    <w:lsdException w:name="Medium List 1" w:uiPriority="65"/>
+    <w:lsdException w:name="Medium List 2" w:uiPriority="66"/>
+    <w:lsdException w:name="Medium Grid 1" w:uiPriority="67"/>
+    <w:lsdException w:name="Medium Grid 2" w:uiPriority="68"/>
+    <w:lsdException w:name="Medium Grid 3" w:uiPriority="69"/>
+    <w:lsdException w:name="Dark List" w:uiPriority="70"/>
+    <w:lsdException w:name="Colorful Shading" w:uiPriority="71"/>
+    <w:lsdException w:name="Colorful List" w:uiPriority="72"/>
+    <w:lsdException w:name="Colorful Grid" w:uiPriority="73"/>
+    <w:lsdException w:name="Light Shading Accent 1" w:uiPriority="60"/>
+    <w:lsdException w:name="Light List Accent 1" w:uiPriority="61"/>
+    <w:lsdException w:name="Light Grid Accent 1" w:uiPriority="62"/>
+    <w:lsdException w:name="Medium Shading 1 Accent 1" w:uiPriority="63"/>
+    <w:lsdException w:name="Medium Shading 2 Accent 1" w:uiPriority="64"/>
+    <w:lsdException w:name="Medium List 1 Accent 1" w:uiPriority="65"/>
+    <w:lsdException w:name="Revision" w:semiHidden="1"/>
+    <w:lsdException w:name="List Paragraph" w:uiPriority="34" w:qFormat="1"/>
+    <w:lsdException w:name="Quote" w:uiPriority="29" w:qFormat="1"/>
+    <w:lsdException w:name="Intense Quote" w:uiPriority="30" w:qFormat="1"/>
+    <w:lsdException w:name="Medium List 2 Accent 1" w:uiPriority="66"/>
+    <w:lsdException w:name="Medium Grid 1 Accent 1" w:uiPriority="67"/>
+    <w:lsdException w:name="Medium Grid 2 Accent 1" w:uiPriority="68"/>
+    <w:lsdException w:name="Medium Grid 3 Accent 1" w:uiPriority="69"/>
+    <w:lsdException w:name="Dark List Accent 1" w:uiPriority="70"/>
+    <w:lsdException w:name="Colorful Shading Accent 1" w:uiPriority="71"/>
+    <w:lsdException w:name="Colorful List Accent 1" w:uiPriority="72"/>
+    <w:lsdException w:name="Colorful Grid Accent 1" w:uiPriority="73"/>
+    <w:lsdException w:name="Light Shading Accent 2" w:uiPriority="60"/>
+    <w:lsdException w:name="Light List Accent 2" w:uiPriority="61"/>
+    <w:lsdException w:name="Light Grid Accent 2" w:uiPriority="62"/>
+    <w:lsdException w:name="Medium Shading 1 Accent 2" w:uiPriority="63"/>
+    <w:lsdException w:name="Medium Shading 2 Accent 2" w:uiPriority="64"/>
+    <w:lsdException w:name="Medium List 1 Accent 2" w:uiPriority="65"/>
+    <w:lsdException w:name="Medium List 2 Accent 2" w:uiPriority="66"/>
+    <w:lsdException w:name="Medium Grid 1 Accent 2" w:uiPriority="67"/>
+    <w:lsdException w:name="Medium Grid 2 Accent 2" w:uiPriority="68"/>
+    <w:lsdException w:name="Medium Grid 3 Accent 2" w:uiPriority="69"/>
+    <w:lsdException w:name="Dark List Accent 2" w:uiPriority="70"/>
+    <w:lsdException w:name="Colorful Shading Accent 2" w:uiPriority="71"/>
+    <w:lsdException w:name="Colorful List Accent 2" w:uiPriority="72"/>
+    <w:lsdException w:name="Colorful Grid Accent 2" w:uiPriority="73"/>
+    <w:lsdException w:name="Light Shading Accent 3" w:uiPriority="60"/>
+    <w:lsdException w:name="Light List Accent 3" w:uiPriority="61"/>
+    <w:lsdException w:name="Light Grid Accent 3" w:uiPriority="62"/>
+    <w:lsdException w:name="Medium Shading 1 Accent 3" w:uiPriority="63"/>
+    <w:lsdException w:name="Medium Shading 2 Accent 3" w:uiPriority="64"/>
+    <w:lsdException w:name="Medium List 1 Accent 3" w:uiPriority="65"/>
+    <w:lsdException w:name="Medium List 2 Accent 3" w:uiPriority="66"/>
+    <w:lsdException w:name="Medium Grid 1 Accent 3" w:uiPriority="67"/>
+    <w:lsdException w:name="Medium Grid 2 Accent 3" w:uiPriority="68"/>
+    <w:lsdException w:name="Medium Grid 3 Accent 3" w:uiPriority="69"/>
+    <w:lsdException w:name="Dark List Accent 3" w:uiPriority="70"/>
+    <w:lsdException w:name="Colorful Shading Accent 3" w:uiPriority="71"/>
+    <w:lsdException w:name="Colorful List Accent 3" w:uiPriority="72"/>
+    <w:lsdException w:name="Colorful Grid Accent 3" w:uiPriority="73"/>
+    <w:lsdException w:name="Light Shading Accent 4" w:uiPriority="60"/>
+    <w:lsdException w:name="Light List Accent 4" w:uiPriority="61"/>
+    <w:lsdException w:name="Light Grid Accent 4" w:uiPriority="62"/>
+    <w:lsdException w:name="Medium Shading 1 Accent 4" w:uiPriority="63"/>
+    <w:lsdException w:name="Medium Shading 2 Accent 4" w:uiPriority="64"/>
+    <w:lsdException w:name="Medium List 1 Accent 4" w:uiPriority="65"/>
+    <w:lsdException w:name="Medium List 2 Accent 4" w:uiPriority="66"/>
+    <w:lsdException w:name="Medium Grid 1 Accent 4" w:uiPriority="67"/>
+    <w:lsdException w:name="Medium Grid 2 Accent 4" w:uiPriority="68"/>
+    <w:lsdException w:name="Medium Grid 3 Accent 4" w:uiPriority="69"/>
+    <w:lsdException w:name="Dark List Accent 4" w:uiPriority="70"/>
+    <w:lsdException w:name="Colorful Shading Accent 4" w:uiPriority="71"/>
+    <w:lsdException w:name="Colorful List Accent 4" w:uiPriority="72"/>
+    <w:lsdException w:name="Colorful Grid Accent 4" w:uiPriority="73"/>
+    <w:lsdException w:name="Light Shading Accent 5" w:uiPriority="60"/>
+    <w:lsdException w:name="Light List Accent 5" w:uiPriority="61"/>
+    <w:lsdException w:name="Light Grid Accent 5" w:uiPriority="62"/>
+    <w:lsdException w:name="Medium Shading 1 Accent 5" w:uiPriority="63"/>
+    <w:lsdException w:name="Medium Shading 2 Accent 5" w:uiPriority="64"/>
+    <w:lsdException w:name="Medium List 1 Accent 5" w:uiPriority="65"/>
+    <w:lsdException w:name="Medium List 2 Accent 5" w:uiPriority="66"/>
+    <w:lsdException w:name="Medium Grid 1 Accent 5" w:uiPriority="67"/>
+    <w:lsdException w:name="Medium Grid 2 Accent 5" w:uiPriority="68"/>
+    <w:lsdException w:name="Medium Grid 3 Accent 5" w:uiPriority="69"/>
+    <w:lsdException w:name="Dark List Accent 5" w:uiPriority="70"/>
+    <w:lsdException w:name="Colorful Shading Accent 5" w:uiPriority="71"/>
+    <w:lsdException w:name="Colorful List Accent 5" w:uiPriority="72"/>
+    <w:lsdException w:name="Colorful Grid Accent 5" w:uiPriority="73"/>
+    <w:lsdException w:name="Light Shading Accent 6" w:uiPriority="60"/>
+    <w:lsdException w:name="Light List Accent 6" w:uiPriority="61"/>
+    <w:lsdException w:name="Light Grid Accent 6" w:uiPriority="62"/>
+    <w:lsdException w:name="Medium Shading 1 Accent 6" w:uiPriority="63"/>
+    <w:lsdException w:name="Medium Shading 2 Accent 6" w:uiPriority="64"/>
+    <w:lsdException w:name="Medium List 1 Accent 6" w:uiPriority="65"/>
+    <w:lsdException w:name="Medium List 2 Accent 6" w:uiPriority="66"/>
+    <w:lsdException w:name="Medium Grid 1 Accent 6" w:uiPriority="67"/>
+    <w:lsdException w:name="Medium Grid 2 Accent 6" w:uiPriority="68"/>
+    <w:lsdException w:name="Medium Grid 3 Accent 6" w:uiPriority="69"/>
+    <w:lsdException w:name="Dark List Accent 6" w:uiPriority="70"/>
+    <w:lsdException w:name="Colorful Shading Accent 6" w:uiPriority="71"/>
+    <w:lsdException w:name="Colorful List Accent 6" w:uiPriority="72"/>
+    <w:lsdException w:name="Colorful Grid Accent 6" w:uiPriority="73"/>
+    <w:lsdException w:name="Subtle Emphasis" w:uiPriority="19" w:qFormat="1"/>
+    <w:lsdException w:name="Intense Emphasis" w:uiPriority="21" w:qFormat="1"/>
+    <w:lsdException w:name="Subtle Reference" w:uiPriority="31" w:qFormat="1"/>
+    <w:lsdException w:name="Intense Reference" w:uiPriority="32" w:qFormat="1"/>
+    <w:lsdException w:name="Book Title" w:uiPriority="33" w:qFormat="1"/>
+    <w:lsdException w:name="Bibliography" w:semiHidden="1" w:uiPriority="37" w:unhideWhenUsed="1"/>
+    <w:lsdException w:name="TOC Heading" w:semiHidden="1" w:uiPriority="39" w:unhideWhenUsed="1" w:qFormat="1"/>
+    <w:lsdException w:name="Plain Table 1" w:uiPriority="41"/>
+    <w:lsdException w:name="Plain Table 2" w:uiPriority="42"/>
+    <w:lsdException w:name="Plain Table 3" w:uiPriority="43"/>
+    <w:lsdException w:name="Plain Table 4" w:uiPriority="44"/>
+    <w:lsdException w:name="Plain Table 5" w:uiPriority="45"/>
+    <w:lsdException w:name="Grid Table Light" w:uiPriority="40"/>
+    <w:lsdException w:name="Grid Table 1 Light" w:uiPriority="46"/>
+    <w:lsdException w:name="Grid Table 2" w:uiPriority="47"/>
+    <w:lsdException w:name="Grid Table 3" w:uiPriority="48"/>
+    <w:lsdException w:name="Grid Table 4" w:uiPriority="49"/>
+    <w:lsdException w:name="Grid Table 5 Dark" w:uiPriority="50"/>
+    <w:lsdException w:name="Grid Table 6 Colorful" w:uiPriority="51"/>
+    <w:lsdException w:name="Grid Table 7 Colorful" w:uiPriority="52"/>
+    <w:lsdException w:name="Grid Table 1 Light Accent 1" w:uiPriority="46"/>
+    <w:lsdException w:name="Grid Table 2 Accent 1" w:uiPriority="47"/>
+    <w:lsdException w:name="Grid Table 3 Accent 1" w:uiPriority="48"/>
+    <w:lsdException w:name="Grid Table 4 Accent 1" w:uiPriority="49"/>
+    <w:lsdException w:name="Grid Table 5 Dark Accent 1" w:uiPriority="50"/>
+    <w:lsdException w:name="Grid Table 6 Colorful Accent 1" w:uiPriority="51"/>
+    <w:lsdException w:name="Grid Table 7 Colorful Accent 1" w:uiPriority="52"/>
+    <w:lsdException w:name="Grid Table 1 Light Accent 2" w:uiPriority="46"/>
+    <w:lsdException w:name="Grid Table 2 Accent 2" w:uiPriority="47"/>
+    <w:lsdException w:name="Grid Table 3 Accent 2" w:uiPriority="48"/>
+    <w:lsdException w:name="Grid Table 4 Accent 2" w:uiPriority="49"/>
+    <w:lsdException w:name="Grid Table 5 Dark Accent 2" w:uiPriority="50"/>
+    <w:lsdException w:name="Grid Table 6 Colorful Accent 2" w:uiPriority="51"/>
+    <w:lsdException w:name="Grid Table 7 Colorful Accent 2" w:uiPriority="52"/>
+    <w:lsdException w:name="Grid Table 1 Light Accent 3" w:uiPriority="46"/>
+    <w:lsdException w:name="Grid Table 2 Accent 3" w:uiPriority="47"/>
+    <w:lsdException w:name="Grid Table 3 Accent 3" w:uiPriority="48"/>
+    <w:lsdException w:name="Grid Table 4 Accent 3" w:uiPriority="49"/>
+    <w:lsdException w:name="Grid Table 5 Dark Accent 3" w:uiPriority="50"/>
+    <w:lsdException w:name="Grid Table 6 Colorful Accent 3" w:uiPriority="51"/>
+    <w:lsdException w:name="Grid Table 7 Colorful Accent 3" w:uiPriority="52"/>
+    <w:lsdException w:name="Grid Table 1 Light Accent 4" w:uiPriority="46"/>
+    <w:lsdException w:name="Grid Table 2 Accent 4" w:uiPriority="47"/>
+    <w:lsdException w:name="Grid Table 3 Accent 4" w:uiPriority="48"/>
+    <w:lsdException w:name="Grid Table 4 Accent 4" w:uiPriority="49"/>
+    <w:lsdException w:name="Grid Table 5 Dark Accent 4" w:uiPriority="50"/>
+    <w:lsdException w:name="Grid Table 6 Colorful Accent 4" w:uiPriority="51"/>
+    <w:lsdException w:name="Grid Table 7 Colorful Accent 4" w:uiPriority="52"/>
+    <w:lsdException w:name="Grid Table 1 Light Accent 5" w:uiPriority="46"/>
+    <w:lsdException w:name="Grid Table 2 Accent 5" w:uiPriority="47"/>
+    <w:lsdException w:name="Grid Table 3 Accent 5" w:uiPriority="48"/>
+    <w:lsdException w:name="Grid Table 4 Accent 5" w:uiPriority="49"/>
+    <w:lsdException w:name="Grid Table 5 Dark Accent 5" w:uiPriority="50"/>
+    <w:lsdException w:name="Grid Table 6 Colorful Accent 5" w:uiPriority="51"/>
+    <w:lsdException w:name="Grid Table 7 Colorful Accent 5" w:uiPriority="52"/>
+    <w:lsdException w:name="Grid Table 1 Light Accent 6" w:uiPriority="46"/>
+    <w:lsdException w:name="Grid Table 2 Accent 6" w:uiPriority="47"/>
+    <w:lsdException w:name="Grid Table 3 Accent 6" w:uiPriority="48"/>
+    <w:lsdException w:name="Grid Table 4 Accent 6" w:uiPriority="49"/>
+    <w:lsdException w:name="Grid Table 5 Dark Accent 6" w:uiPriority="50"/>
+    <w:lsdException w:name="Grid Table 6 Colorful Accent 6" w:uiPriority="51"/>
+    <w:lsdException w:name="Grid Table 7 Colorful Accent 6" w:uiPriority="52"/>
+    <w:lsdException w:name="List Table 1 Light" w:uiPriority="46"/>
+    <w:lsdException w:name="List Table 2" w:uiPriority="47"/>
+    <w:lsdException w:name="List Table 3" w:uiPriority="48"/>
+    <w:lsdException w:name="List Table 4" w:uiPriority="49"/>
+    <w:lsdException w:name="List Table 5 Dark" w:uiPriority="50"/>
+    <w:lsdException w:name="List Table 6 Colorful" w:uiPriority="51"/>
+    <w:lsdException w:name="List Table 7 Colorful" w:uiPriority="52"/>
+    <w:lsdException w:name="List Table 1 Light Accent 1" w:uiPriority="46"/>
+    <w:lsdException w:name="List Table 2 Accent 1" w:uiPriority="47"/>
+    <w:lsdException w:name="List Table 3 Accent 1" w:uiPriority="48"/>
+    <w:lsdException w:name="List Table 4 Accent 1" w:uiPriority="49"/>
+    <w:lsdException w:name="List Table 5 Dark Accent 1" w:uiPriority="50"/>
+    <w:lsdException w:name="List Table 6 Colorful Accent 1" w:uiPriority="51"/>
+    <w:lsdException w:name="List Table 7 Colorful Accent 1" w:uiPriority="52"/>
+    <w:lsdException w:name="List Table 1 Light Accent 2" w:uiPriority="46"/>
+    <w:lsdException w:name="List Table 2 Accent 2" w:uiPriority="47"/>
+    <w:lsdException w:name="List Table 3 Accent 2" w:uiPriority="48"/>
+    <w:lsdException w:name="List Table 4 Accent 2" w:uiPriority="49"/>
+    <w:lsdException w:name="List Table 5 Dark Accent 2" w:uiPriority="50"/>
+    <w:lsdException w:name="List Table 6 Colorful Accent 2" w:uiPriority="51"/>
+    <w:lsdException w:name="List Table 7 Colorful Accent 2" w:uiPriority="52"/>
+    <w:lsdException w:name="List Table 1 Light Accent 3" w:uiPriority="46"/>
+    <w:lsdException w:name="List Table 2 Accent 3" w:uiPriority="47"/>
+    <w:lsdException w:name="List Table 3 Accent 3" w:uiPriority="48"/>
+    <w:lsdException w:name="List Table 4 Accent 3" w:uiPriority="49"/>
+    <w:lsdException w:name="List Table 5 Dark Accent 3" w:uiPriority="50"/>
+    <w:lsdException w:name="List Table 6 Colorful Accent 3" w:uiPriority="51"/>
+    <w:lsdException w:name="List Table 7 Colorful Accent 3" w:uiPriority="52"/>
+    <w:lsdException w:name="List Table 1 Light Accent 4" w:uiPriority="46"/>
+    <w:lsdException w:name="List Table 2 Accent 4" w:uiPriority="47"/>
+    <w:lsdException w:name="List Table 3 Accent 4" w:uiPriority="48"/>
+    <w:lsdException w:name="List Table 4 Accent 4" w:uiPriority="49"/>
+    <w:lsdException w:name="List Table 5 Dark Accent 4" w:uiPriority="50"/>
+    <w:lsdException w:name="List Table 6 Colorful Accent 4" w:uiPriority="51"/>
+    <w:lsdException w:name="List Table 7 Colorful Accent 4" w:uiPriority="52"/>
+    <w:lsdException w:name="List Table 1 Light Accent 5" w:uiPriority="46"/>
+    <w:lsdException w:name="List Table 2 Accent 5" w:uiPriority="47"/>
+    <w:lsdException w:name="List Table 3 Accent 5" w:uiPriority="48"/>
+    <w:lsdException w:name="List Table 4 Accent 5" w:uiPriority="49"/>
+    <w:lsdException w:name="List Table 5 Dark Accent 5" w:uiPriority="50"/>
+    <w:lsdException w:name="List Table 6 Colorful Accent 5" w:uiPriority="51"/>
+    <w:lsdException w:name="List Table 7 Colorful Accent 5" w:uiPriority="52"/>
+    <w:lsdException w:name="List Table 1 Light Accent 6" w:uiPriority="46"/>
+    <w:lsdException w:name="List Table 2 Accent 6" w:uiPriority="47"/>
+    <w:lsdException w:name="List Table 3 Accent 6" w:uiPriority="48"/>
+    <w:lsdException w:name="List Table 4 Accent 6" w:uiPriority="49"/>
+    <w:lsdException w:name="List Table 5 Dark Accent 6" w:uiPriority="50"/>
+    <w:lsdException w:name="List Table 6 Colorful Accent 6" w:uiPriority="51"/>
+    <w:lsdException w:name="List Table 7 Colorful Accent 6" w:uiPriority="52"/>
   </w:latentStyles>
   <w:style w:type="paragraph" w:default="1" w:styleId="Normal">
     <w:name w:val="Normal"/>
@@ -7472,7 +7587,6 @@
       <w:spacing w:after="0" w:line="240" w:lineRule="auto"/>
     </w:pPr>
     <w:tblPr>
-      <w:tblInd w:w="0" w:type="dxa"/>
       <w:tblBorders>
         <w:top w:val="single" w:sz="4" w:space="0" w:color="auto"/>
         <w:left w:val="single" w:sz="4" w:space="0" w:color="auto"/>
@@ -7481,12 +7595,6 @@
         <w:insideH w:val="single" w:sz="4" w:space="0" w:color="auto"/>
         <w:insideV w:val="single" w:sz="4" w:space="0" w:color="auto"/>
       </w:tblBorders>
-      <w:tblCellMar>
-        <w:top w:w="0" w:type="dxa"/>
-        <w:left w:w="108" w:type="dxa"/>
-        <w:bottom w:w="0" w:type="dxa"/>
-        <w:right w:w="108" w:type="dxa"/>
-      </w:tblCellMar>
     </w:tblPr>
   </w:style>
   <w:style w:type="paragraph" w:customStyle="1" w:styleId="EstiloSuperiorDuploAutomtica05ptLarguradalinhaInfe">
@@ -7529,196 +7637,6 @@
       <w:ind w:left="720"/>
       <w:contextualSpacing/>
     </w:pPr>
-  </w:style>
-</w:styles>
-</file>
-
-<file path=word/stylesWithEffects.xml><?xml version="1.0" encoding="utf-8"?>
-<w:styles xmlns:wpc="http://schemas.microsoft.com/office/word/2010/wordprocessingCanvas" xmlns:mc="http://schemas.openxmlformats.org/markup-compatibility/2006" xmlns:o="urn:schemas-microsoft-com:office:office" xmlns:r="http://schemas.openxmlformats.org/officeDocument/2006/relationships" xmlns:m="http://schemas.openxmlformats.org/officeDocument/2006/math" xmlns:v="urn:schemas-microsoft-com:vml" xmlns:wp14="http://schemas.microsoft.com/office/word/2010/wordprocessingDrawing" xmlns:wp="http://schemas.openxmlformats.org/drawingml/2006/wordprocessingDrawing" xmlns:w10="urn:schemas-microsoft-com:office:word" xmlns:w="http://schemas.openxmlformats.org/wordprocessingml/2006/main" xmlns:w14="http://schemas.microsoft.com/office/word/2010/wordml" xmlns:wpg="http://schemas.microsoft.com/office/word/2010/wordprocessingGroup" xmlns:wpi="http://schemas.microsoft.com/office/word/2010/wordprocessingInk" xmlns:wne="http://schemas.microsoft.com/office/word/2006/wordml" xmlns:wps="http://schemas.microsoft.com/office/word/2010/wordprocessingShape" mc:Ignorable="w14 wp14">
-  <w:docDefaults>
-    <w:rPrDefault>
-      <w:rPr>
-        <w:rFonts w:asciiTheme="minorHAnsi" w:eastAsiaTheme="minorEastAsia" w:hAnsiTheme="minorHAnsi" w:cstheme="minorBidi"/>
-        <w:sz w:val="22"/>
-        <w:szCs w:val="22"/>
-        <w:lang w:val="pt-BR" w:eastAsia="pt-BR" w:bidi="ar-SA"/>
-      </w:rPr>
-    </w:rPrDefault>
-    <w:pPrDefault>
-      <w:pPr>
-        <w:spacing w:after="200" w:line="276" w:lineRule="auto"/>
-      </w:pPr>
-    </w:pPrDefault>
-  </w:docDefaults>
-  <w:latentStyles w:defLockedState="0" w:defUIPriority="99" w:defSemiHidden="1" w:defUnhideWhenUsed="1" w:defQFormat="0" w:count="267">
-    <w:lsdException w:name="Normal" w:semiHidden="0" w:uiPriority="0" w:unhideWhenUsed="0" w:qFormat="1"/>
-    <w:lsdException w:name="heading 1" w:semiHidden="0" w:uiPriority="9" w:unhideWhenUsed="0" w:qFormat="1"/>
-    <w:lsdException w:name="heading 2" w:uiPriority="9" w:qFormat="1"/>
-    <w:lsdException w:name="heading 3" w:uiPriority="9" w:qFormat="1"/>
-    <w:lsdException w:name="heading 4" w:uiPriority="9" w:qFormat="1"/>
-    <w:lsdException w:name="heading 5" w:uiPriority="9" w:qFormat="1"/>
-    <w:lsdException w:name="heading 6" w:uiPriority="9" w:qFormat="1"/>
-    <w:lsdException w:name="heading 7" w:uiPriority="9" w:qFormat="1"/>
-    <w:lsdException w:name="heading 8" w:uiPriority="9" w:qFormat="1"/>
-    <w:lsdException w:name="heading 9" w:uiPriority="9" w:qFormat="1"/>
-    <w:lsdException w:name="toc 1" w:uiPriority="39"/>
-    <w:lsdException w:name="toc 2" w:uiPriority="39"/>
-    <w:lsdException w:name="toc 3" w:uiPriority="39"/>
-    <w:lsdException w:name="toc 4" w:uiPriority="39"/>
-    <w:lsdException w:name="toc 5" w:uiPriority="39"/>
-    <w:lsdException w:name="toc 6" w:uiPriority="39"/>
-    <w:lsdException w:name="toc 7" w:uiPriority="39"/>
-    <w:lsdException w:name="toc 8" w:uiPriority="39"/>
-    <w:lsdException w:name="toc 9" w:uiPriority="39"/>
-    <w:lsdException w:name="caption" w:uiPriority="35" w:qFormat="1"/>
-    <w:lsdException w:name="Title" w:semiHidden="0" w:uiPriority="10" w:unhideWhenUsed="0" w:qFormat="1"/>
-    <w:lsdException w:name="Default Paragraph Font" w:uiPriority="1"/>
-    <w:lsdException w:name="Subtitle" w:semiHidden="0" w:uiPriority="11" w:unhideWhenUsed="0" w:qFormat="1"/>
-    <w:lsdException w:name="Strong" w:semiHidden="0" w:uiPriority="22" w:unhideWhenUsed="0" w:qFormat="1"/>
-    <w:lsdException w:name="Emphasis" w:semiHidden="0" w:uiPriority="20" w:unhideWhenUsed="0" w:qFormat="1"/>
-    <w:lsdException w:name="Table Grid" w:semiHidden="0" w:uiPriority="59" w:unhideWhenUsed="0"/>
-    <w:lsdException w:name="Placeholder Text" w:unhideWhenUsed="0"/>
-    <w:lsdException w:name="No Spacing" w:semiHidden="0" w:uiPriority="1" w:unhideWhenUsed="0" w:qFormat="1"/>
-    <w:lsdException w:name="Light Shading" w:semiHidden="0" w:uiPriority="60" w:unhideWhenUsed="0"/>
-    <w:lsdException w:name="Light List" w:semiHidden="0" w:uiPriority="61" w:unhideWhenUsed="0"/>
-    <w:lsdException w:name="Light Grid" w:semiHidden="0" w:uiPriority="62" w:unhideWhenUsed="0"/>
-    <w:lsdException w:name="Medium Shading 1" w:semiHidden="0" w:uiPriority="63" w:unhideWhenUsed="0"/>
-    <w:lsdException w:name="Medium Shading 2" w:semiHidden="0" w:uiPriority="64" w:unhideWhenUsed="0"/>
-    <w:lsdException w:name="Medium List 1" w:semiHidden="0" w:uiPriority="65" w:unhideWhenUsed="0"/>
-    <w:lsdException w:name="Medium List 2" w:semiHidden="0" w:uiPriority="66" w:unhideWhenUsed="0"/>
-    <w:lsdException w:name="Medium Grid 1" w:semiHidden="0" w:uiPriority="67" w:unhideWhenUsed="0"/>
-    <w:lsdException w:name="Medium Grid 2" w:semiHidden="0" w:uiPriority="68" w:unhideWhenUsed="0"/>
-    <w:lsdException w:name="Medium Grid 3" w:semiHidden="0" w:uiPriority="69" w:unhideWhenUsed="0"/>
-    <w:lsdException w:name="Dark List" w:semiHidden="0" w:uiPriority="70" w:unhideWhenUsed="0"/>
-    <w:lsdException w:name="Colorful Shading" w:semiHidden="0" w:uiPriority="71" w:unhideWhenUsed="0"/>
-    <w:lsdException w:name="Colorful List" w:semiHidden="0" w:uiPriority="72" w:unhideWhenUsed="0"/>
-    <w:lsdException w:name="Colorful Grid" w:semiHidden="0" w:uiPriority="73" w:unhideWhenUsed="0"/>
-    <w:lsdException w:name="Light Shading Accent 1" w:semiHidden="0" w:uiPriority="60" w:unhideWhenUsed="0"/>
-    <w:lsdException w:name="Light List Accent 1" w:semiHidden="0" w:uiPriority="61" w:unhideWhenUsed="0"/>
-    <w:lsdException w:name="Light Grid Accent 1" w:semiHidden="0" w:uiPriority="62" w:unhideWhenUsed="0"/>
-    <w:lsdException w:name="Medium Shading 1 Accent 1" w:semiHidden="0" w:uiPriority="63" w:unhideWhenUsed="0"/>
-    <w:lsdException w:name="Medium Shading 2 Accent 1" w:semiHidden="0" w:uiPriority="64" w:unhideWhenUsed="0"/>
-    <w:lsdException w:name="Medium List 1 Accent 1" w:semiHidden="0" w:uiPriority="65" w:unhideWhenUsed="0"/>
-    <w:lsdException w:name="Revision" w:unhideWhenUsed="0"/>
-    <w:lsdException w:name="List Paragraph" w:semiHidden="0" w:uiPriority="34" w:unhideWhenUsed="0" w:qFormat="1"/>
-    <w:lsdException w:name="Quote" w:semiHidden="0" w:uiPriority="29" w:unhideWhenUsed="0" w:qFormat="1"/>
-    <w:lsdException w:name="Intense Quote" w:semiHidden="0" w:uiPriority="30" w:unhideWhenUsed="0" w:qFormat="1"/>
-    <w:lsdException w:name="Medium List 2 Accent 1" w:semiHidden="0" w:uiPriority="66" w:unhideWhenUsed="0"/>
-    <w:lsdException w:name="Medium Grid 1 Accent 1" w:semiHidden="0" w:uiPriority="67" w:unhideWhenUsed="0"/>
-    <w:lsdException w:name="Medium Grid 2 Accent 1" w:semiHidden="0" w:uiPriority="68" w:unhideWhenUsed="0"/>
-    <w:lsdException w:name="Medium Grid 3 Accent 1" w:semiHidden="0" w:uiPriority="69" w:unhideWhenUsed="0"/>
-    <w:lsdException w:name="Dark List Accent 1" w:semiHidden="0" w:uiPriority="70" w:unhideWhenUsed="0"/>
-    <w:lsdException w:name="Colorful Shading Accent 1" w:semiHidden="0" w:uiPriority="71" w:unhideWhenUsed="0"/>
-    <w:lsdException w:name="Colorful List Accent 1" w:semiHidden="0" w:uiPriority="72" w:unhideWhenUsed="0"/>
-    <w:lsdException w:name="Colorful Grid Accent 1" w:semiHidden="0" w:uiPriority="73" w:unhideWhenUsed="0"/>
-    <w:lsdException w:name="Light Shading Accent 2" w:semiHidden="0" w:uiPriority="60" w:unhideWhenUsed="0"/>
-    <w:lsdException w:name="Light List Accent 2" w:semiHidden="0" w:uiPriority="61" w:unhideWhenUsed="0"/>
-    <w:lsdException w:name="Light Grid Accent 2" w:semiHidden="0" w:uiPriority="62" w:unhideWhenUsed="0"/>
-    <w:lsdException w:name="Medium Shading 1 Accent 2" w:semiHidden="0" w:uiPriority="63" w:unhideWhenUsed="0"/>
-    <w:lsdException w:name="Medium Shading 2 Accent 2" w:semiHidden="0" w:uiPriority="64" w:unhideWhenUsed="0"/>
-    <w:lsdException w:name="Medium List 1 Accent 2" w:semiHidden="0" w:uiPriority="65" w:unhideWhenUsed="0"/>
-    <w:lsdException w:name="Medium List 2 Accent 2" w:semiHidden="0" w:uiPriority="66" w:unhideWhenUsed="0"/>
-    <w:lsdException w:name="Medium Grid 1 Accent 2" w:semiHidden="0" w:uiPriority="67" w:unhideWhenUsed="0"/>
-    <w:lsdException w:name="Medium Grid 2 Accent 2" w:semiHidden="0" w:uiPriority="68" w:unhideWhenUsed="0"/>
-    <w:lsdException w:name="Medium Grid 3 Accent 2" w:semiHidden="0" w:uiPriority="69" w:unhideWhenUsed="0"/>
-    <w:lsdException w:name="Dark List Accent 2" w:semiHidden="0" w:uiPriority="70" w:unhideWhenUsed="0"/>
-    <w:lsdException w:name="Colorful Shading Accent 2" w:semiHidden="0" w:uiPriority="71" w:unhideWhenUsed="0"/>
-    <w:lsdException w:name="Colorful List Accent 2" w:semiHidden="0" w:uiPriority="72" w:unhideWhenUsed="0"/>
-    <w:lsdException w:name="Colorful Grid Accent 2" w:semiHidden="0" w:uiPriority="73" w:unhideWhenUsed="0"/>
-    <w:lsdException w:name="Light Shading Accent 3" w:semiHidden="0" w:uiPriority="60" w:unhideWhenUsed="0"/>
-    <w:lsdException w:name="Light List Accent 3" w:semiHidden="0" w:uiPriority="61" w:unhideWhenUsed="0"/>
-    <w:lsdException w:name="Light Grid Accent 3" w:semiHidden="0" w:uiPriority="62" w:unhideWhenUsed="0"/>
-    <w:lsdException w:name="Medium Shading 1 Accent 3" w:semiHidden="0" w:uiPriority="63" w:unhideWhenUsed="0"/>
-    <w:lsdException w:name="Medium Shading 2 Accent 3" w:semiHidden="0" w:uiPriority="64" w:unhideWhenUsed="0"/>
-    <w:lsdException w:name="Medium List 1 Accent 3" w:semiHidden="0" w:uiPriority="65" w:unhideWhenUsed="0"/>
-    <w:lsdException w:name="Medium List 2 Accent 3" w:semiHidden="0" w:uiPriority="66" w:unhideWhenUsed="0"/>
-    <w:lsdException w:name="Medium Grid 1 Accent 3" w:semiHidden="0" w:uiPriority="67" w:unhideWhenUsed="0"/>
-    <w:lsdException w:name="Medium Grid 2 Accent 3" w:semiHidden="0" w:uiPriority="68" w:unhideWhenUsed="0"/>
-    <w:lsdException w:name="Medium Grid 3 Accent 3" w:semiHidden="0" w:uiPriority="69" w:unhideWhenUsed="0"/>
-    <w:lsdException w:name="Dark List Accent 3" w:semiHidden="0" w:uiPriority="70" w:unhideWhenUsed="0"/>
-    <w:lsdException w:name="Colorful Shading Accent 3" w:semiHidden="0" w:uiPriority="71" w:unhideWhenUsed="0"/>
-    <w:lsdException w:name="Colorful List Accent 3" w:semiHidden="0" w:uiPriority="72" w:unhideWhenUsed="0"/>
-    <w:lsdException w:name="Colorful Grid Accent 3" w:semiHidden="0" w:uiPriority="73" w:unhideWhenUsed="0"/>
-    <w:lsdException w:name="Light Shading Accent 4" w:semiHidden="0" w:uiPriority="60" w:unhideWhenUsed="0"/>
-    <w:lsdException w:name="Light List Accent 4" w:semiHidden="0" w:uiPriority="61" w:unhideWhenUsed="0"/>
-    <w:lsdException w:name="Light Grid Accent 4" w:semiHidden="0" w:uiPriority="62" w:unhideWhenUsed="0"/>
-    <w:lsdException w:name="Medium Shading 1 Accent 4" w:semiHidden="0" w:uiPriority="63" w:unhideWhenUsed="0"/>
-    <w:lsdException w:name="Medium Shading 2 Accent 4" w:semiHidden="0" w:uiPriority="64" w:unhideWhenUsed="0"/>
-    <w:lsdException w:name="Medium List 1 Accent 4" w:semiHidden="0" w:uiPriority="65" w:unhideWhenUsed="0"/>
-    <w:lsdException w:name="Medium List 2 Accent 4" w:semiHidden="0" w:uiPriority="66" w:unhideWhenUsed="0"/>
-    <w:lsdException w:name="Medium Grid 1 Accent 4" w:semiHidden="0" w:uiPriority="67" w:unhideWhenUsed="0"/>
-    <w:lsdException w:name="Medium Grid 2 Accent 4" w:semiHidden="0" w:uiPriority="68" w:unhideWhenUsed="0"/>
-    <w:lsdException w:name="Medium Grid 3 Accent 4" w:semiHidden="0" w:uiPriority="69" w:unhideWhenUsed="0"/>
-    <w:lsdException w:name="Dark List Accent 4" w:semiHidden="0" w:uiPriority="70" w:unhideWhenUsed="0"/>
-    <w:lsdException w:name="Colorful Shading Accent 4" w:semiHidden="0" w:uiPriority="71" w:unhideWhenUsed="0"/>
-    <w:lsdException w:name="Colorful List Accent 4" w:semiHidden="0" w:uiPriority="72" w:unhideWhenUsed="0"/>
-    <w:lsdException w:name="Colorful Grid Accent 4" w:semiHidden="0" w:uiPriority="73" w:unhideWhenUsed="0"/>
-    <w:lsdException w:name="Light Shading Accent 5" w:semiHidden="0" w:uiPriority="60" w:unhideWhenUsed="0"/>
-    <w:lsdException w:name="Light List Accent 5" w:semiHidden="0" w:uiPriority="61" w:unhideWhenUsed="0"/>
-    <w:lsdException w:name="Light Grid Accent 5" w:semiHidden="0" w:uiPriority="62" w:unhideWhenUsed="0"/>
-    <w:lsdException w:name="Medium Shading 1 Accent 5" w:semiHidden="0" w:uiPriority="63" w:unhideWhenUsed="0"/>
-    <w:lsdException w:name="Medium Shading 2 Accent 5" w:semiHidden="0" w:uiPriority="64" w:unhideWhenUsed="0"/>
-    <w:lsdException w:name="Medium List 1 Accent 5" w:semiHidden="0" w:uiPriority="65" w:unhideWhenUsed="0"/>
-    <w:lsdException w:name="Medium List 2 Accent 5" w:semiHidden="0" w:uiPriority="66" w:unhideWhenUsed="0"/>
-    <w:lsdException w:name="Medium Grid 1 Accent 5" w:semiHidden="0" w:uiPriority="67" w:unhideWhenUsed="0"/>
-    <w:lsdException w:name="Medium Grid 2 Accent 5" w:semiHidden="0" w:uiPriority="68" w:unhideWhenUsed="0"/>
-    <w:lsdException w:name="Medium Grid 3 Accent 5" w:semiHidden="0" w:uiPriority="69" w:unhideWhenUsed="0"/>
-    <w:lsdException w:name="Dark List Accent 5" w:semiHidden="0" w:uiPriority="70" w:unhideWhenUsed="0"/>
-    <w:lsdException w:name="Colorful Shading Accent 5" w:semiHidden="0" w:uiPriority="71" w:unhideWhenUsed="0"/>
-    <w:lsdException w:name="Colorful List Accent 5" w:semiHidden="0" w:uiPriority="72" w:unhideWhenUsed="0"/>
-    <w:lsdException w:name="Colorful Grid Accent 5" w:semiHidden="0" w:uiPriority="73" w:unhideWhenUsed="0"/>
-    <w:lsdException w:name="Light Shading Accent 6" w:semiHidden="0" w:uiPriority="60" w:unhideWhenUsed="0"/>
-    <w:lsdException w:name="Light List Accent 6" w:semiHidden="0" w:uiPriority="61" w:unhideWhenUsed="0"/>
-    <w:lsdException w:name="Light Grid Accent 6" w:semiHidden="0" w:uiPriority="62" w:unhideWhenUsed="0"/>
-    <w:lsdException w:name="Medium Shading 1 Accent 6" w:semiHidden="0" w:uiPriority="63" w:unhideWhenUsed="0"/>
-    <w:lsdException w:name="Medium Shading 2 Accent 6" w:semiHidden="0" w:uiPriority="64" w:unhideWhenUsed="0"/>
-    <w:lsdException w:name="Medium List 1 Accent 6" w:semiHidden="0" w:uiPriority="65" w:unhideWhenUsed="0"/>
-    <w:lsdException w:name="Medium List 2 Accent 6" w:semiHidden="0" w:uiPriority="66" w:unhideWhenUsed="0"/>
-    <w:lsdException w:name="Medium Grid 1 Accent 6" w:semiHidden="0" w:uiPriority="67" w:unhideWhenUsed="0"/>
-    <w:lsdException w:name="Medium Grid 2 Accent 6" w:semiHidden="0" w:uiPriority="68" w:unhideWhenUsed="0"/>
-    <w:lsdException w:name="Medium Grid 3 Accent 6" w:semiHidden="0" w:uiPriority="69" w:unhideWhenUsed="0"/>
-    <w:lsdException w:name="Dark List Accent 6" w:semiHidden="0" w:uiPriority="70" w:unhideWhenUsed="0"/>
-    <w:lsdException w:name="Colorful Shading Accent 6" w:semiHidden="0" w:uiPriority="71" w:unhideWhenUsed="0"/>
-    <w:lsdException w:name="Colorful List Accent 6" w:semiHidden="0" w:uiPriority="72" w:unhideWhenUsed="0"/>
-    <w:lsdException w:name="Colorful Grid Accent 6" w:semiHidden="0" w:uiPriority="73" w:unhideWhenUsed="0"/>
-    <w:lsdException w:name="Subtle Emphasis" w:semiHidden="0" w:uiPriority="19" w:unhideWhenUsed="0" w:qFormat="1"/>
-    <w:lsdException w:name="Intense Emphasis" w:semiHidden="0" w:uiPriority="21" w:unhideWhenUsed="0" w:qFormat="1"/>
-    <w:lsdException w:name="Subtle Reference" w:semiHidden="0" w:uiPriority="31" w:unhideWhenUsed="0" w:qFormat="1"/>
-    <w:lsdException w:name="Intense Reference" w:semiHidden="0" w:uiPriority="32" w:unhideWhenUsed="0" w:qFormat="1"/>
-    <w:lsdException w:name="Book Title" w:semiHidden="0" w:uiPriority="33" w:unhideWhenUsed="0" w:qFormat="1"/>
-    <w:lsdException w:name="Bibliography" w:uiPriority="37"/>
-    <w:lsdException w:name="TOC Heading" w:uiPriority="39" w:qFormat="1"/>
-  </w:latentStyles>
-  <w:style w:type="paragraph" w:default="1" w:styleId="Normal">
-    <w:name w:val="Normal"/>
-    <w:qFormat/>
-  </w:style>
-  <w:style w:type="character" w:default="1" w:styleId="Fontepargpadro">
-    <w:name w:val="Default Paragraph Font"/>
-    <w:uiPriority w:val="1"/>
-    <w:semiHidden/>
-    <w:unhideWhenUsed/>
-  </w:style>
-  <w:style w:type="table" w:default="1" w:styleId="Tabelanormal">
-    <w:name w:val="Normal Table"/>
-    <w:uiPriority w:val="99"/>
-    <w:semiHidden/>
-    <w:unhideWhenUsed/>
-    <w:tblPr>
-      <w:tblInd w:w="0" w:type="dxa"/>
-      <w:tblCellMar>
-        <w:top w:w="0" w:type="dxa"/>
-        <w:left w:w="108" w:type="dxa"/>
-        <w:bottom w:w="0" w:type="dxa"/>
-        <w:right w:w="108" w:type="dxa"/>
-      </w:tblCellMar>
-    </w:tblPr>
-  </w:style>
-  <w:style w:type="numbering" w:default="1" w:styleId="Semlista">
-    <w:name w:val="No List"/>
-    <w:uiPriority w:val="99"/>
-    <w:semiHidden/>
-    <w:unhideWhenUsed/>
   </w:style>
 </w:styles>
 </file>
@@ -8011,7 +7929,7 @@
 </file>
 
 <file path=customXml/itemProps1.xml><?xml version="1.0" encoding="utf-8"?>
-<ds:datastoreItem xmlns:ds="http://schemas.openxmlformats.org/officeDocument/2006/customXml" ds:itemID="{C369B95E-14E9-4342-911C-386F596E528F}">
+<ds:datastoreItem xmlns:ds="http://schemas.openxmlformats.org/officeDocument/2006/customXml" ds:itemID="{20730021-74E3-45BB-AFDF-81F3882D9B91}">
   <ds:schemaRefs>
     <ds:schemaRef ds:uri="http://schemas.openxmlformats.org/officeDocument/2006/bibliography"/>
   </ds:schemaRefs>

</xml_diff>

<commit_message>
CT: CRUD DE MÁQUINA
</commit_message>
<xml_diff>
--- a/4.3 Caso de Uso - UC-33 Cadastrar máquina.docx
+++ b/4.3 Caso de Uso - UC-33 Cadastrar máquina.docx
@@ -3518,7 +3518,7 @@
                 <w:lang w:eastAsia="pt-BR"/>
               </w:rPr>
               <w:drawing>
-                <wp:inline distT="0" distB="0" distL="0" distR="0">
+                <wp:inline distT="0" distB="0" distL="0" distR="0" wp14:anchorId="4A99F024" wp14:editId="0E9E7331">
                   <wp:extent cx="5762625" cy="5591175"/>
                   <wp:effectExtent l="0" t="0" r="0" b="0"/>
                   <wp:docPr id="1" name="Imagem 1" descr="C:\Users\Otávio\Documents\Documentos-TCC-Projeto\Arquivos\4.3 Casos de Uso\Caso de Uso 33\prototipo_33_01.png"/>
@@ -3916,7 +3916,7 @@
                 <w:lang w:eastAsia="pt-BR"/>
               </w:rPr>
               <w:drawing>
-                <wp:inline distT="0" distB="0" distL="0" distR="0">
+                <wp:inline distT="0" distB="0" distL="0" distR="0" wp14:anchorId="6FB5D7AB" wp14:editId="2E1FB628">
                   <wp:extent cx="5762625" cy="5591175"/>
                   <wp:effectExtent l="0" t="0" r="0" b="0"/>
                   <wp:docPr id="2" name="Imagem 2" descr="C:\Users\Otávio\Documents\Documentos-TCC-Projeto\Arquivos\4.3 Casos de Uso\Caso de Uso 33\prototipo_33_02.png"/>
@@ -4348,7 +4348,7 @@
                 <w:lang w:eastAsia="pt-BR"/>
               </w:rPr>
               <w:drawing>
-                <wp:inline distT="0" distB="0" distL="0" distR="0">
+                <wp:inline distT="0" distB="0" distL="0" distR="0" wp14:anchorId="119BD9E7" wp14:editId="23031D54">
                   <wp:extent cx="5762625" cy="5591175"/>
                   <wp:effectExtent l="0" t="0" r="0" b="0"/>
                   <wp:docPr id="3" name="Imagem 3" descr="C:\Users\Otávio\Documents\Documentos-TCC-Projeto\Arquivos\4.3 Casos de Uso\Caso de Uso 33\prototipo_33_03.png"/>
@@ -4447,1184 +4447,34 @@
                 <w:color w:val="808080" w:themeColor="background1" w:themeShade="80"/>
               </w:rPr>
             </w:pPr>
-          </w:p>
-          <w:p>
-            <w:pPr>
-              <w:pStyle w:val="Cabealho"/>
-              <w:tabs>
-                <w:tab w:val="clear" w:pos="4252"/>
-                <w:tab w:val="clear" w:pos="8504"/>
-                <w:tab w:val="left" w:pos="395"/>
-              </w:tabs>
-              <w:jc w:val="both"/>
-              <w:rPr>
-                <w:rFonts w:ascii="Arial" w:hAnsi="Arial" w:cs="Arial"/>
-                <w:b/>
-                <w:bCs/>
-                <w:color w:val="808080" w:themeColor="background1" w:themeShade="80"/>
-              </w:rPr>
-            </w:pPr>
-          </w:p>
-          <w:p>
-            <w:pPr>
-              <w:pStyle w:val="Cabealho"/>
-              <w:tabs>
-                <w:tab w:val="clear" w:pos="4252"/>
-                <w:tab w:val="clear" w:pos="8504"/>
-                <w:tab w:val="left" w:pos="395"/>
-              </w:tabs>
-              <w:jc w:val="both"/>
-              <w:rPr>
-                <w:rFonts w:ascii="Arial" w:hAnsi="Arial" w:cs="Arial"/>
-                <w:b/>
-                <w:bCs/>
-                <w:color w:val="808080" w:themeColor="background1" w:themeShade="80"/>
-              </w:rPr>
-            </w:pPr>
-          </w:p>
-          <w:p>
-            <w:pPr>
-              <w:pStyle w:val="Cabealho"/>
-              <w:tabs>
-                <w:tab w:val="clear" w:pos="4252"/>
-                <w:tab w:val="clear" w:pos="8504"/>
-                <w:tab w:val="left" w:pos="395"/>
-              </w:tabs>
-              <w:jc w:val="both"/>
-              <w:rPr>
-                <w:rFonts w:ascii="Arial" w:hAnsi="Arial" w:cs="Arial"/>
-                <w:b/>
-                <w:bCs/>
-                <w:color w:val="808080" w:themeColor="background1" w:themeShade="80"/>
-              </w:rPr>
-            </w:pPr>
-          </w:p>
-          <w:p>
-            <w:pPr>
-              <w:pStyle w:val="Cabealho"/>
-              <w:tabs>
-                <w:tab w:val="clear" w:pos="4252"/>
-                <w:tab w:val="clear" w:pos="8504"/>
-                <w:tab w:val="left" w:pos="395"/>
-              </w:tabs>
-              <w:jc w:val="both"/>
-              <w:rPr>
-                <w:rFonts w:ascii="Arial" w:hAnsi="Arial" w:cs="Arial"/>
-                <w:b/>
-                <w:bCs/>
-                <w:color w:val="808080" w:themeColor="background1" w:themeShade="80"/>
-              </w:rPr>
-            </w:pPr>
-          </w:p>
-          <w:p>
-            <w:pPr>
-              <w:pStyle w:val="Cabealho"/>
-              <w:tabs>
-                <w:tab w:val="clear" w:pos="4252"/>
-                <w:tab w:val="clear" w:pos="8504"/>
-                <w:tab w:val="left" w:pos="395"/>
-              </w:tabs>
-              <w:jc w:val="both"/>
-              <w:rPr>
-                <w:rFonts w:ascii="Arial" w:hAnsi="Arial" w:cs="Arial"/>
-                <w:b/>
-                <w:bCs/>
-                <w:color w:val="808080" w:themeColor="background1" w:themeShade="80"/>
-              </w:rPr>
-            </w:pPr>
-          </w:p>
-          <w:p>
-            <w:pPr>
-              <w:pStyle w:val="Cabealho"/>
-              <w:tabs>
-                <w:tab w:val="clear" w:pos="4252"/>
-                <w:tab w:val="clear" w:pos="8504"/>
-                <w:tab w:val="left" w:pos="395"/>
-              </w:tabs>
-              <w:jc w:val="both"/>
-              <w:rPr>
-                <w:rFonts w:ascii="Arial" w:hAnsi="Arial" w:cs="Arial"/>
-                <w:b/>
-                <w:bCs/>
-                <w:color w:val="808080" w:themeColor="background1" w:themeShade="80"/>
-              </w:rPr>
-            </w:pPr>
-          </w:p>
-          <w:p>
-            <w:pPr>
-              <w:pStyle w:val="Cabealho"/>
-              <w:tabs>
-                <w:tab w:val="clear" w:pos="4252"/>
-                <w:tab w:val="clear" w:pos="8504"/>
-                <w:tab w:val="left" w:pos="395"/>
-              </w:tabs>
-              <w:jc w:val="both"/>
-              <w:rPr>
-                <w:rFonts w:ascii="Arial" w:hAnsi="Arial" w:cs="Arial"/>
-                <w:b/>
-                <w:bCs/>
-                <w:color w:val="808080" w:themeColor="background1" w:themeShade="80"/>
-              </w:rPr>
-            </w:pPr>
-          </w:p>
-          <w:p>
-            <w:pPr>
-              <w:pStyle w:val="Cabealho"/>
-              <w:tabs>
-                <w:tab w:val="clear" w:pos="4252"/>
-                <w:tab w:val="clear" w:pos="8504"/>
-                <w:tab w:val="left" w:pos="395"/>
-              </w:tabs>
-              <w:jc w:val="both"/>
-              <w:rPr>
-                <w:rFonts w:ascii="Arial" w:hAnsi="Arial" w:cs="Arial"/>
-                <w:b/>
-                <w:bCs/>
-                <w:color w:val="808080" w:themeColor="background1" w:themeShade="80"/>
-              </w:rPr>
-            </w:pPr>
-          </w:p>
-          <w:p>
-            <w:pPr>
-              <w:pStyle w:val="Cabealho"/>
-              <w:tabs>
-                <w:tab w:val="clear" w:pos="4252"/>
-                <w:tab w:val="clear" w:pos="8504"/>
-                <w:tab w:val="left" w:pos="395"/>
-              </w:tabs>
-              <w:jc w:val="both"/>
-              <w:rPr>
-                <w:rFonts w:ascii="Arial" w:hAnsi="Arial" w:cs="Arial"/>
-                <w:b/>
-                <w:bCs/>
-                <w:color w:val="808080" w:themeColor="background1" w:themeShade="80"/>
-              </w:rPr>
-            </w:pPr>
-          </w:p>
-          <w:p>
-            <w:pPr>
-              <w:pStyle w:val="Cabealho"/>
-              <w:tabs>
-                <w:tab w:val="clear" w:pos="4252"/>
-                <w:tab w:val="clear" w:pos="8504"/>
-                <w:tab w:val="left" w:pos="395"/>
-              </w:tabs>
-              <w:jc w:val="both"/>
-              <w:rPr>
-                <w:rFonts w:ascii="Arial" w:hAnsi="Arial" w:cs="Arial"/>
-                <w:b/>
-                <w:bCs/>
-                <w:color w:val="808080" w:themeColor="background1" w:themeShade="80"/>
-              </w:rPr>
-            </w:pPr>
-          </w:p>
-          <w:p>
-            <w:pPr>
-              <w:pStyle w:val="Cabealho"/>
-              <w:tabs>
-                <w:tab w:val="clear" w:pos="4252"/>
-                <w:tab w:val="clear" w:pos="8504"/>
-                <w:tab w:val="left" w:pos="395"/>
-              </w:tabs>
-              <w:jc w:val="both"/>
-              <w:rPr>
-                <w:rFonts w:ascii="Arial" w:hAnsi="Arial" w:cs="Arial"/>
-                <w:b/>
-                <w:bCs/>
-                <w:color w:val="808080" w:themeColor="background1" w:themeShade="80"/>
-              </w:rPr>
-            </w:pPr>
-          </w:p>
-          <w:p>
-            <w:pPr>
-              <w:pStyle w:val="Cabealho"/>
-              <w:tabs>
-                <w:tab w:val="clear" w:pos="4252"/>
-                <w:tab w:val="clear" w:pos="8504"/>
-                <w:tab w:val="left" w:pos="395"/>
-              </w:tabs>
-              <w:jc w:val="both"/>
-              <w:rPr>
-                <w:rFonts w:ascii="Arial" w:hAnsi="Arial" w:cs="Arial"/>
-                <w:b/>
-                <w:bCs/>
-                <w:color w:val="808080" w:themeColor="background1" w:themeShade="80"/>
-              </w:rPr>
-            </w:pPr>
-          </w:p>
-          <w:p>
-            <w:pPr>
-              <w:pStyle w:val="Cabealho"/>
-              <w:tabs>
-                <w:tab w:val="clear" w:pos="4252"/>
-                <w:tab w:val="clear" w:pos="8504"/>
-                <w:tab w:val="left" w:pos="395"/>
-              </w:tabs>
-              <w:jc w:val="both"/>
-              <w:rPr>
-                <w:rFonts w:ascii="Arial" w:hAnsi="Arial" w:cs="Arial"/>
-                <w:b/>
-                <w:bCs/>
-                <w:color w:val="808080" w:themeColor="background1" w:themeShade="80"/>
-              </w:rPr>
-            </w:pPr>
-          </w:p>
-          <w:p>
-            <w:pPr>
-              <w:pStyle w:val="Cabealho"/>
-              <w:tabs>
-                <w:tab w:val="clear" w:pos="4252"/>
-                <w:tab w:val="clear" w:pos="8504"/>
-                <w:tab w:val="left" w:pos="395"/>
-              </w:tabs>
-              <w:jc w:val="both"/>
-              <w:rPr>
-                <w:rFonts w:ascii="Arial" w:hAnsi="Arial" w:cs="Arial"/>
-                <w:b/>
-                <w:bCs/>
-                <w:color w:val="808080" w:themeColor="background1" w:themeShade="80"/>
-              </w:rPr>
-            </w:pPr>
-          </w:p>
-          <w:p>
-            <w:pPr>
-              <w:pStyle w:val="Cabealho"/>
-              <w:tabs>
-                <w:tab w:val="clear" w:pos="4252"/>
-                <w:tab w:val="clear" w:pos="8504"/>
-                <w:tab w:val="left" w:pos="395"/>
-              </w:tabs>
-              <w:jc w:val="both"/>
-              <w:rPr>
-                <w:rFonts w:ascii="Arial" w:hAnsi="Arial" w:cs="Arial"/>
-                <w:b/>
-                <w:bCs/>
-                <w:color w:val="808080" w:themeColor="background1" w:themeShade="80"/>
-              </w:rPr>
-            </w:pPr>
-          </w:p>
-          <w:p>
-            <w:pPr>
-              <w:pStyle w:val="Cabealho"/>
-              <w:tabs>
-                <w:tab w:val="clear" w:pos="4252"/>
-                <w:tab w:val="clear" w:pos="8504"/>
-                <w:tab w:val="left" w:pos="395"/>
-              </w:tabs>
-              <w:jc w:val="both"/>
-              <w:rPr>
-                <w:rFonts w:ascii="Arial" w:hAnsi="Arial" w:cs="Arial"/>
-                <w:b/>
-                <w:bCs/>
-                <w:color w:val="808080" w:themeColor="background1" w:themeShade="80"/>
-              </w:rPr>
-            </w:pPr>
-          </w:p>
-          <w:p>
-            <w:pPr>
-              <w:pStyle w:val="Cabealho"/>
-              <w:tabs>
-                <w:tab w:val="clear" w:pos="4252"/>
-                <w:tab w:val="clear" w:pos="8504"/>
-                <w:tab w:val="left" w:pos="395"/>
-              </w:tabs>
-              <w:jc w:val="both"/>
-              <w:rPr>
-                <w:rFonts w:ascii="Arial" w:hAnsi="Arial" w:cs="Arial"/>
-                <w:b/>
-                <w:bCs/>
-                <w:color w:val="808080" w:themeColor="background1" w:themeShade="80"/>
-              </w:rPr>
-            </w:pPr>
-          </w:p>
-          <w:p>
-            <w:pPr>
-              <w:pStyle w:val="Cabealho"/>
-              <w:tabs>
-                <w:tab w:val="clear" w:pos="4252"/>
-                <w:tab w:val="clear" w:pos="8504"/>
-                <w:tab w:val="left" w:pos="395"/>
-              </w:tabs>
-              <w:jc w:val="both"/>
-              <w:rPr>
-                <w:rFonts w:ascii="Arial" w:hAnsi="Arial" w:cs="Arial"/>
-                <w:b/>
-                <w:bCs/>
-                <w:color w:val="808080" w:themeColor="background1" w:themeShade="80"/>
-              </w:rPr>
-            </w:pPr>
-          </w:p>
-          <w:p>
-            <w:pPr>
-              <w:pStyle w:val="Cabealho"/>
-              <w:tabs>
-                <w:tab w:val="clear" w:pos="4252"/>
-                <w:tab w:val="clear" w:pos="8504"/>
-                <w:tab w:val="left" w:pos="395"/>
-              </w:tabs>
-              <w:jc w:val="both"/>
-              <w:rPr>
-                <w:rFonts w:ascii="Arial" w:hAnsi="Arial" w:cs="Arial"/>
-                <w:b/>
-                <w:bCs/>
-                <w:color w:val="808080" w:themeColor="background1" w:themeShade="80"/>
-              </w:rPr>
-            </w:pPr>
-          </w:p>
-          <w:p>
-            <w:pPr>
-              <w:pStyle w:val="Cabealho"/>
-              <w:tabs>
-                <w:tab w:val="clear" w:pos="4252"/>
-                <w:tab w:val="clear" w:pos="8504"/>
-                <w:tab w:val="left" w:pos="395"/>
-              </w:tabs>
-              <w:jc w:val="both"/>
-              <w:rPr>
-                <w:rFonts w:ascii="Arial" w:hAnsi="Arial" w:cs="Arial"/>
-                <w:b/>
-                <w:bCs/>
-                <w:color w:val="808080" w:themeColor="background1" w:themeShade="80"/>
-              </w:rPr>
-            </w:pPr>
-          </w:p>
-          <w:p>
-            <w:pPr>
-              <w:pStyle w:val="Cabealho"/>
-              <w:tabs>
-                <w:tab w:val="clear" w:pos="4252"/>
-                <w:tab w:val="clear" w:pos="8504"/>
-                <w:tab w:val="left" w:pos="395"/>
-              </w:tabs>
-              <w:jc w:val="both"/>
-              <w:rPr>
-                <w:rFonts w:ascii="Arial" w:hAnsi="Arial" w:cs="Arial"/>
-                <w:b/>
-                <w:bCs/>
-                <w:color w:val="808080" w:themeColor="background1" w:themeShade="80"/>
-              </w:rPr>
-            </w:pPr>
-          </w:p>
-          <w:p>
-            <w:pPr>
-              <w:pStyle w:val="Cabealho"/>
-              <w:tabs>
-                <w:tab w:val="clear" w:pos="4252"/>
-                <w:tab w:val="clear" w:pos="8504"/>
-                <w:tab w:val="left" w:pos="395"/>
-              </w:tabs>
-              <w:jc w:val="both"/>
-              <w:rPr>
-                <w:rFonts w:ascii="Arial" w:hAnsi="Arial" w:cs="Arial"/>
-                <w:b/>
-                <w:bCs/>
-                <w:color w:val="808080" w:themeColor="background1" w:themeShade="80"/>
-              </w:rPr>
-            </w:pPr>
-          </w:p>
-          <w:p>
-            <w:pPr>
-              <w:pStyle w:val="Cabealho"/>
-              <w:tabs>
-                <w:tab w:val="clear" w:pos="4252"/>
-                <w:tab w:val="clear" w:pos="8504"/>
-                <w:tab w:val="left" w:pos="395"/>
-              </w:tabs>
-              <w:jc w:val="both"/>
-              <w:rPr>
-                <w:rFonts w:ascii="Arial" w:hAnsi="Arial" w:cs="Arial"/>
-                <w:b/>
-                <w:bCs/>
-                <w:color w:val="808080" w:themeColor="background1" w:themeShade="80"/>
-              </w:rPr>
-            </w:pPr>
-          </w:p>
-          <w:p>
-            <w:pPr>
-              <w:pStyle w:val="Cabealho"/>
-              <w:tabs>
-                <w:tab w:val="clear" w:pos="4252"/>
-                <w:tab w:val="clear" w:pos="8504"/>
-                <w:tab w:val="left" w:pos="395"/>
-              </w:tabs>
-              <w:jc w:val="both"/>
-              <w:rPr>
-                <w:rFonts w:ascii="Arial" w:hAnsi="Arial" w:cs="Arial"/>
-                <w:b/>
-                <w:bCs/>
-                <w:color w:val="808080" w:themeColor="background1" w:themeShade="80"/>
-              </w:rPr>
-            </w:pPr>
-          </w:p>
-          <w:p>
-            <w:pPr>
-              <w:pStyle w:val="Cabealho"/>
-              <w:tabs>
-                <w:tab w:val="clear" w:pos="4252"/>
-                <w:tab w:val="clear" w:pos="8504"/>
-                <w:tab w:val="left" w:pos="395"/>
-              </w:tabs>
-              <w:jc w:val="both"/>
-              <w:rPr>
-                <w:rFonts w:ascii="Arial" w:hAnsi="Arial" w:cs="Arial"/>
-                <w:b/>
-                <w:bCs/>
-                <w:color w:val="808080" w:themeColor="background1" w:themeShade="80"/>
-              </w:rPr>
-            </w:pPr>
-          </w:p>
-          <w:p>
-            <w:pPr>
-              <w:pStyle w:val="Cabealho"/>
-              <w:tabs>
-                <w:tab w:val="clear" w:pos="4252"/>
-                <w:tab w:val="clear" w:pos="8504"/>
-                <w:tab w:val="left" w:pos="395"/>
-              </w:tabs>
-              <w:jc w:val="both"/>
-              <w:rPr>
-                <w:rFonts w:ascii="Arial" w:hAnsi="Arial" w:cs="Arial"/>
-                <w:b/>
-                <w:bCs/>
-                <w:color w:val="808080" w:themeColor="background1" w:themeShade="80"/>
-              </w:rPr>
-            </w:pPr>
-          </w:p>
-          <w:p>
-            <w:pPr>
-              <w:pStyle w:val="Cabealho"/>
-              <w:tabs>
-                <w:tab w:val="clear" w:pos="4252"/>
-                <w:tab w:val="clear" w:pos="8504"/>
-                <w:tab w:val="left" w:pos="395"/>
-              </w:tabs>
-              <w:jc w:val="both"/>
-              <w:rPr>
-                <w:rFonts w:ascii="Arial" w:hAnsi="Arial" w:cs="Arial"/>
-                <w:b/>
-                <w:bCs/>
-                <w:color w:val="808080" w:themeColor="background1" w:themeShade="80"/>
-              </w:rPr>
-            </w:pPr>
-          </w:p>
-          <w:p>
-            <w:pPr>
-              <w:pStyle w:val="Cabealho"/>
-              <w:tabs>
-                <w:tab w:val="clear" w:pos="4252"/>
-                <w:tab w:val="clear" w:pos="8504"/>
-                <w:tab w:val="left" w:pos="395"/>
-              </w:tabs>
-              <w:jc w:val="both"/>
-              <w:rPr>
-                <w:rFonts w:ascii="Arial" w:hAnsi="Arial" w:cs="Arial"/>
-                <w:b/>
-                <w:bCs/>
-                <w:color w:val="808080" w:themeColor="background1" w:themeShade="80"/>
-              </w:rPr>
-            </w:pPr>
-          </w:p>
-          <w:p>
-            <w:pPr>
-              <w:pStyle w:val="Cabealho"/>
-              <w:tabs>
-                <w:tab w:val="clear" w:pos="4252"/>
-                <w:tab w:val="clear" w:pos="8504"/>
-                <w:tab w:val="left" w:pos="395"/>
-              </w:tabs>
-              <w:jc w:val="both"/>
-              <w:rPr>
-                <w:rFonts w:ascii="Arial" w:hAnsi="Arial" w:cs="Arial"/>
-                <w:b/>
-                <w:bCs/>
-                <w:color w:val="808080" w:themeColor="background1" w:themeShade="80"/>
-              </w:rPr>
-            </w:pPr>
-          </w:p>
-          <w:p>
-            <w:pPr>
-              <w:pStyle w:val="Cabealho"/>
-              <w:tabs>
-                <w:tab w:val="clear" w:pos="4252"/>
-                <w:tab w:val="clear" w:pos="8504"/>
-                <w:tab w:val="left" w:pos="395"/>
-              </w:tabs>
-              <w:jc w:val="both"/>
-              <w:rPr>
-                <w:rFonts w:ascii="Arial" w:hAnsi="Arial" w:cs="Arial"/>
-                <w:b/>
-                <w:bCs/>
-                <w:color w:val="808080" w:themeColor="background1" w:themeShade="80"/>
-              </w:rPr>
-            </w:pPr>
-          </w:p>
-          <w:p>
-            <w:pPr>
-              <w:pStyle w:val="Cabealho"/>
-              <w:tabs>
-                <w:tab w:val="clear" w:pos="4252"/>
-                <w:tab w:val="clear" w:pos="8504"/>
-                <w:tab w:val="left" w:pos="395"/>
-              </w:tabs>
-              <w:jc w:val="both"/>
-              <w:rPr>
-                <w:rFonts w:ascii="Arial" w:hAnsi="Arial" w:cs="Arial"/>
-                <w:b/>
-                <w:bCs/>
-                <w:color w:val="808080" w:themeColor="background1" w:themeShade="80"/>
-              </w:rPr>
-            </w:pPr>
-          </w:p>
-          <w:p>
-            <w:pPr>
-              <w:pStyle w:val="Cabealho"/>
-              <w:tabs>
-                <w:tab w:val="clear" w:pos="4252"/>
-                <w:tab w:val="clear" w:pos="8504"/>
-                <w:tab w:val="left" w:pos="395"/>
-              </w:tabs>
-              <w:jc w:val="both"/>
-              <w:rPr>
-                <w:rFonts w:ascii="Arial" w:hAnsi="Arial" w:cs="Arial"/>
-                <w:b/>
-                <w:bCs/>
-                <w:color w:val="808080" w:themeColor="background1" w:themeShade="80"/>
-              </w:rPr>
-            </w:pPr>
-          </w:p>
-          <w:p>
-            <w:pPr>
-              <w:pStyle w:val="Cabealho"/>
-              <w:tabs>
-                <w:tab w:val="clear" w:pos="4252"/>
-                <w:tab w:val="clear" w:pos="8504"/>
-                <w:tab w:val="left" w:pos="395"/>
-              </w:tabs>
-              <w:jc w:val="both"/>
-              <w:rPr>
-                <w:rFonts w:ascii="Arial" w:hAnsi="Arial" w:cs="Arial"/>
-                <w:b/>
-                <w:bCs/>
-                <w:color w:val="808080" w:themeColor="background1" w:themeShade="80"/>
-              </w:rPr>
-            </w:pPr>
-          </w:p>
-          <w:p>
-            <w:pPr>
-              <w:pStyle w:val="Cabealho"/>
-              <w:tabs>
-                <w:tab w:val="clear" w:pos="4252"/>
-                <w:tab w:val="clear" w:pos="8504"/>
-                <w:tab w:val="left" w:pos="395"/>
-              </w:tabs>
-              <w:jc w:val="both"/>
-              <w:rPr>
-                <w:rFonts w:ascii="Arial" w:hAnsi="Arial" w:cs="Arial"/>
-                <w:b/>
-                <w:bCs/>
-                <w:color w:val="808080" w:themeColor="background1" w:themeShade="80"/>
-              </w:rPr>
-            </w:pPr>
-          </w:p>
-          <w:p>
-            <w:pPr>
-              <w:pStyle w:val="Cabealho"/>
-              <w:tabs>
-                <w:tab w:val="clear" w:pos="4252"/>
-                <w:tab w:val="clear" w:pos="8504"/>
-                <w:tab w:val="left" w:pos="395"/>
-              </w:tabs>
-              <w:jc w:val="both"/>
-              <w:rPr>
-                <w:rFonts w:ascii="Arial" w:hAnsi="Arial" w:cs="Arial"/>
-                <w:b/>
-                <w:bCs/>
-                <w:color w:val="808080" w:themeColor="background1" w:themeShade="80"/>
-              </w:rPr>
-            </w:pPr>
-          </w:p>
-          <w:p>
-            <w:pPr>
-              <w:pStyle w:val="Cabealho"/>
-              <w:tabs>
-                <w:tab w:val="clear" w:pos="4252"/>
-                <w:tab w:val="clear" w:pos="8504"/>
-                <w:tab w:val="left" w:pos="395"/>
-              </w:tabs>
-              <w:jc w:val="both"/>
-              <w:rPr>
-                <w:rFonts w:ascii="Arial" w:hAnsi="Arial" w:cs="Arial"/>
-                <w:b/>
-                <w:bCs/>
-                <w:color w:val="808080" w:themeColor="background1" w:themeShade="80"/>
-              </w:rPr>
-            </w:pPr>
-          </w:p>
-          <w:p>
-            <w:pPr>
-              <w:pStyle w:val="Cabealho"/>
-              <w:tabs>
-                <w:tab w:val="clear" w:pos="4252"/>
-                <w:tab w:val="clear" w:pos="8504"/>
-                <w:tab w:val="left" w:pos="395"/>
-              </w:tabs>
-              <w:jc w:val="both"/>
-              <w:rPr>
-                <w:rFonts w:ascii="Arial" w:hAnsi="Arial" w:cs="Arial"/>
-                <w:b/>
-                <w:bCs/>
-                <w:color w:val="808080" w:themeColor="background1" w:themeShade="80"/>
-              </w:rPr>
-            </w:pPr>
-          </w:p>
-          <w:p>
-            <w:pPr>
-              <w:pStyle w:val="Cabealho"/>
-              <w:tabs>
-                <w:tab w:val="clear" w:pos="4252"/>
-                <w:tab w:val="clear" w:pos="8504"/>
-                <w:tab w:val="left" w:pos="395"/>
-              </w:tabs>
-              <w:jc w:val="both"/>
-              <w:rPr>
-                <w:rFonts w:ascii="Arial" w:hAnsi="Arial" w:cs="Arial"/>
-                <w:b/>
-                <w:bCs/>
-                <w:color w:val="808080" w:themeColor="background1" w:themeShade="80"/>
-              </w:rPr>
-            </w:pPr>
-          </w:p>
-          <w:p>
-            <w:pPr>
-              <w:pStyle w:val="Cabealho"/>
-              <w:tabs>
-                <w:tab w:val="clear" w:pos="4252"/>
-                <w:tab w:val="clear" w:pos="8504"/>
-                <w:tab w:val="left" w:pos="395"/>
-              </w:tabs>
-              <w:jc w:val="both"/>
-              <w:rPr>
-                <w:rFonts w:ascii="Arial" w:hAnsi="Arial" w:cs="Arial"/>
-                <w:b/>
-                <w:bCs/>
-                <w:color w:val="808080" w:themeColor="background1" w:themeShade="80"/>
-              </w:rPr>
-            </w:pPr>
-          </w:p>
-          <w:p>
-            <w:pPr>
-              <w:pStyle w:val="Cabealho"/>
-              <w:tabs>
-                <w:tab w:val="clear" w:pos="4252"/>
-                <w:tab w:val="clear" w:pos="8504"/>
-                <w:tab w:val="left" w:pos="395"/>
-              </w:tabs>
-              <w:jc w:val="both"/>
-              <w:rPr>
-                <w:rFonts w:ascii="Arial" w:hAnsi="Arial" w:cs="Arial"/>
-                <w:b/>
-                <w:bCs/>
-                <w:color w:val="808080" w:themeColor="background1" w:themeShade="80"/>
-              </w:rPr>
-            </w:pPr>
-          </w:p>
-          <w:p>
-            <w:pPr>
-              <w:pStyle w:val="Cabealho"/>
-              <w:tabs>
-                <w:tab w:val="clear" w:pos="4252"/>
-                <w:tab w:val="clear" w:pos="8504"/>
-                <w:tab w:val="left" w:pos="395"/>
-              </w:tabs>
-              <w:jc w:val="both"/>
-              <w:rPr>
-                <w:rFonts w:ascii="Arial" w:hAnsi="Arial" w:cs="Arial"/>
-                <w:b/>
-                <w:bCs/>
-                <w:color w:val="808080" w:themeColor="background1" w:themeShade="80"/>
-              </w:rPr>
-            </w:pPr>
-          </w:p>
-          <w:p>
-            <w:pPr>
-              <w:pStyle w:val="Cabealho"/>
-              <w:tabs>
-                <w:tab w:val="clear" w:pos="4252"/>
-                <w:tab w:val="clear" w:pos="8504"/>
-                <w:tab w:val="left" w:pos="395"/>
-              </w:tabs>
-              <w:jc w:val="both"/>
-              <w:rPr>
-                <w:rFonts w:ascii="Arial" w:hAnsi="Arial" w:cs="Arial"/>
-                <w:b/>
-                <w:bCs/>
-                <w:color w:val="808080" w:themeColor="background1" w:themeShade="80"/>
-              </w:rPr>
-            </w:pPr>
-          </w:p>
-          <w:p>
-            <w:pPr>
-              <w:pStyle w:val="Cabealho"/>
-              <w:tabs>
-                <w:tab w:val="clear" w:pos="4252"/>
-                <w:tab w:val="clear" w:pos="8504"/>
-                <w:tab w:val="left" w:pos="395"/>
-              </w:tabs>
-              <w:jc w:val="both"/>
-              <w:rPr>
-                <w:rFonts w:ascii="Arial" w:hAnsi="Arial" w:cs="Arial"/>
-                <w:b/>
-                <w:bCs/>
-                <w:color w:val="808080" w:themeColor="background1" w:themeShade="80"/>
-              </w:rPr>
-            </w:pPr>
-          </w:p>
-          <w:p>
-            <w:pPr>
-              <w:pStyle w:val="Cabealho"/>
-              <w:tabs>
-                <w:tab w:val="clear" w:pos="4252"/>
-                <w:tab w:val="clear" w:pos="8504"/>
-                <w:tab w:val="left" w:pos="395"/>
-              </w:tabs>
-              <w:jc w:val="both"/>
-              <w:rPr>
-                <w:rFonts w:ascii="Arial" w:hAnsi="Arial" w:cs="Arial"/>
-                <w:b/>
-                <w:bCs/>
-                <w:color w:val="808080" w:themeColor="background1" w:themeShade="80"/>
-              </w:rPr>
-            </w:pPr>
-          </w:p>
-          <w:p>
-            <w:pPr>
-              <w:pStyle w:val="Cabealho"/>
-              <w:tabs>
-                <w:tab w:val="clear" w:pos="4252"/>
-                <w:tab w:val="clear" w:pos="8504"/>
-                <w:tab w:val="left" w:pos="395"/>
-              </w:tabs>
-              <w:jc w:val="both"/>
-              <w:rPr>
-                <w:rFonts w:ascii="Arial" w:hAnsi="Arial" w:cs="Arial"/>
-                <w:b/>
-                <w:bCs/>
-                <w:color w:val="808080" w:themeColor="background1" w:themeShade="80"/>
-              </w:rPr>
-            </w:pPr>
-          </w:p>
-          <w:p>
-            <w:pPr>
-              <w:pStyle w:val="Cabealho"/>
-              <w:tabs>
-                <w:tab w:val="clear" w:pos="4252"/>
-                <w:tab w:val="clear" w:pos="8504"/>
-                <w:tab w:val="left" w:pos="395"/>
-              </w:tabs>
-              <w:jc w:val="both"/>
-              <w:rPr>
-                <w:rFonts w:ascii="Arial" w:hAnsi="Arial" w:cs="Arial"/>
-                <w:b/>
-                <w:bCs/>
-                <w:color w:val="808080" w:themeColor="background1" w:themeShade="80"/>
-              </w:rPr>
-            </w:pPr>
-          </w:p>
-          <w:p>
-            <w:pPr>
-              <w:pStyle w:val="Cabealho"/>
-              <w:tabs>
-                <w:tab w:val="clear" w:pos="4252"/>
-                <w:tab w:val="clear" w:pos="8504"/>
-                <w:tab w:val="left" w:pos="395"/>
-              </w:tabs>
-              <w:jc w:val="both"/>
-              <w:rPr>
-                <w:rFonts w:ascii="Arial" w:hAnsi="Arial" w:cs="Arial"/>
-                <w:b/>
-                <w:bCs/>
-                <w:color w:val="808080" w:themeColor="background1" w:themeShade="80"/>
-              </w:rPr>
-            </w:pPr>
-          </w:p>
-          <w:p>
-            <w:pPr>
-              <w:pStyle w:val="Cabealho"/>
-              <w:tabs>
-                <w:tab w:val="clear" w:pos="4252"/>
-                <w:tab w:val="clear" w:pos="8504"/>
-                <w:tab w:val="left" w:pos="395"/>
-              </w:tabs>
-              <w:jc w:val="both"/>
-              <w:rPr>
-                <w:rFonts w:ascii="Arial" w:hAnsi="Arial" w:cs="Arial"/>
-                <w:b/>
-                <w:bCs/>
-                <w:color w:val="808080" w:themeColor="background1" w:themeShade="80"/>
-              </w:rPr>
-            </w:pPr>
-          </w:p>
-          <w:p>
-            <w:pPr>
-              <w:pStyle w:val="Cabealho"/>
-              <w:tabs>
-                <w:tab w:val="clear" w:pos="4252"/>
-                <w:tab w:val="clear" w:pos="8504"/>
-                <w:tab w:val="left" w:pos="395"/>
-              </w:tabs>
-              <w:jc w:val="both"/>
-              <w:rPr>
-                <w:rFonts w:ascii="Arial" w:hAnsi="Arial" w:cs="Arial"/>
-                <w:b/>
-                <w:bCs/>
-                <w:color w:val="808080" w:themeColor="background1" w:themeShade="80"/>
-              </w:rPr>
-            </w:pPr>
-          </w:p>
-          <w:p>
-            <w:pPr>
-              <w:pStyle w:val="Cabealho"/>
-              <w:tabs>
-                <w:tab w:val="clear" w:pos="4252"/>
-                <w:tab w:val="clear" w:pos="8504"/>
-                <w:tab w:val="left" w:pos="395"/>
-              </w:tabs>
-              <w:jc w:val="both"/>
-              <w:rPr>
-                <w:rFonts w:ascii="Arial" w:hAnsi="Arial" w:cs="Arial"/>
-                <w:b/>
-                <w:bCs/>
-                <w:color w:val="808080" w:themeColor="background1" w:themeShade="80"/>
-              </w:rPr>
-            </w:pPr>
-          </w:p>
-          <w:p>
-            <w:pPr>
-              <w:pStyle w:val="Cabealho"/>
-              <w:tabs>
-                <w:tab w:val="clear" w:pos="4252"/>
-                <w:tab w:val="clear" w:pos="8504"/>
-                <w:tab w:val="left" w:pos="395"/>
-              </w:tabs>
-              <w:jc w:val="both"/>
-              <w:rPr>
-                <w:rFonts w:ascii="Arial" w:hAnsi="Arial" w:cs="Arial"/>
-                <w:b/>
-                <w:bCs/>
-                <w:color w:val="808080" w:themeColor="background1" w:themeShade="80"/>
-              </w:rPr>
-            </w:pPr>
-          </w:p>
-          <w:p>
-            <w:pPr>
-              <w:pStyle w:val="Cabealho"/>
-              <w:tabs>
-                <w:tab w:val="clear" w:pos="4252"/>
-                <w:tab w:val="clear" w:pos="8504"/>
-                <w:tab w:val="left" w:pos="395"/>
-              </w:tabs>
-              <w:jc w:val="both"/>
-              <w:rPr>
-                <w:rFonts w:ascii="Arial" w:hAnsi="Arial" w:cs="Arial"/>
-                <w:b/>
-                <w:bCs/>
-                <w:color w:val="808080" w:themeColor="background1" w:themeShade="80"/>
-              </w:rPr>
-            </w:pPr>
-          </w:p>
-          <w:p>
-            <w:pPr>
-              <w:pStyle w:val="Cabealho"/>
-              <w:tabs>
-                <w:tab w:val="clear" w:pos="4252"/>
-                <w:tab w:val="clear" w:pos="8504"/>
-                <w:tab w:val="left" w:pos="395"/>
-              </w:tabs>
-              <w:jc w:val="both"/>
-              <w:rPr>
-                <w:rFonts w:ascii="Arial" w:hAnsi="Arial" w:cs="Arial"/>
-                <w:b/>
-                <w:bCs/>
-                <w:color w:val="808080" w:themeColor="background1" w:themeShade="80"/>
-              </w:rPr>
-            </w:pPr>
-          </w:p>
-          <w:p>
-            <w:pPr>
-              <w:pStyle w:val="Cabealho"/>
-              <w:tabs>
-                <w:tab w:val="clear" w:pos="4252"/>
-                <w:tab w:val="clear" w:pos="8504"/>
-                <w:tab w:val="left" w:pos="395"/>
-              </w:tabs>
-              <w:jc w:val="both"/>
-              <w:rPr>
-                <w:rFonts w:ascii="Arial" w:hAnsi="Arial" w:cs="Arial"/>
-                <w:b/>
-                <w:bCs/>
-                <w:color w:val="808080" w:themeColor="background1" w:themeShade="80"/>
-              </w:rPr>
-            </w:pPr>
-          </w:p>
-          <w:p>
-            <w:pPr>
-              <w:pStyle w:val="Cabealho"/>
-              <w:tabs>
-                <w:tab w:val="clear" w:pos="4252"/>
-                <w:tab w:val="clear" w:pos="8504"/>
-                <w:tab w:val="left" w:pos="395"/>
-              </w:tabs>
-              <w:jc w:val="both"/>
-              <w:rPr>
-                <w:rFonts w:ascii="Arial" w:hAnsi="Arial" w:cs="Arial"/>
-                <w:b/>
-                <w:bCs/>
-                <w:color w:val="808080" w:themeColor="background1" w:themeShade="80"/>
-              </w:rPr>
-            </w:pPr>
-          </w:p>
-          <w:p>
-            <w:pPr>
-              <w:pStyle w:val="Cabealho"/>
-              <w:tabs>
-                <w:tab w:val="clear" w:pos="4252"/>
-                <w:tab w:val="clear" w:pos="8504"/>
-                <w:tab w:val="left" w:pos="395"/>
-              </w:tabs>
-              <w:jc w:val="both"/>
-              <w:rPr>
-                <w:rFonts w:ascii="Arial" w:hAnsi="Arial" w:cs="Arial"/>
-                <w:b/>
-                <w:bCs/>
-                <w:color w:val="808080" w:themeColor="background1" w:themeShade="80"/>
-              </w:rPr>
-            </w:pPr>
-          </w:p>
-          <w:p>
-            <w:pPr>
-              <w:pStyle w:val="Cabealho"/>
-              <w:tabs>
-                <w:tab w:val="clear" w:pos="4252"/>
-                <w:tab w:val="clear" w:pos="8504"/>
-                <w:tab w:val="left" w:pos="395"/>
-              </w:tabs>
-              <w:jc w:val="both"/>
-              <w:rPr>
-                <w:rFonts w:ascii="Arial" w:hAnsi="Arial" w:cs="Arial"/>
-                <w:b/>
-                <w:bCs/>
-                <w:color w:val="808080" w:themeColor="background1" w:themeShade="80"/>
-              </w:rPr>
-            </w:pPr>
-          </w:p>
-          <w:p>
-            <w:pPr>
-              <w:pStyle w:val="Cabealho"/>
-              <w:tabs>
-                <w:tab w:val="clear" w:pos="4252"/>
-                <w:tab w:val="clear" w:pos="8504"/>
-                <w:tab w:val="left" w:pos="395"/>
-              </w:tabs>
-              <w:jc w:val="both"/>
-              <w:rPr>
-                <w:rFonts w:ascii="Arial" w:hAnsi="Arial" w:cs="Arial"/>
-                <w:b/>
-                <w:bCs/>
-                <w:color w:val="808080" w:themeColor="background1" w:themeShade="80"/>
-              </w:rPr>
-            </w:pPr>
-          </w:p>
-          <w:p>
-            <w:pPr>
-              <w:pStyle w:val="Cabealho"/>
-              <w:tabs>
-                <w:tab w:val="clear" w:pos="4252"/>
-                <w:tab w:val="clear" w:pos="8504"/>
-                <w:tab w:val="left" w:pos="395"/>
-              </w:tabs>
-              <w:jc w:val="both"/>
-              <w:rPr>
-                <w:rFonts w:ascii="Arial" w:hAnsi="Arial" w:cs="Arial"/>
-                <w:b/>
-                <w:bCs/>
-                <w:color w:val="808080" w:themeColor="background1" w:themeShade="80"/>
-              </w:rPr>
-            </w:pPr>
-          </w:p>
-          <w:p>
-            <w:pPr>
-              <w:pStyle w:val="Cabealho"/>
-              <w:tabs>
-                <w:tab w:val="clear" w:pos="4252"/>
-                <w:tab w:val="clear" w:pos="8504"/>
-                <w:tab w:val="left" w:pos="395"/>
-              </w:tabs>
-              <w:jc w:val="both"/>
-              <w:rPr>
-                <w:rFonts w:ascii="Arial" w:hAnsi="Arial" w:cs="Arial"/>
-                <w:b/>
-                <w:bCs/>
-                <w:color w:val="808080" w:themeColor="background1" w:themeShade="80"/>
-              </w:rPr>
-            </w:pPr>
-          </w:p>
-          <w:p>
-            <w:pPr>
-              <w:pStyle w:val="Cabealho"/>
-              <w:tabs>
-                <w:tab w:val="clear" w:pos="4252"/>
-                <w:tab w:val="clear" w:pos="8504"/>
-                <w:tab w:val="left" w:pos="395"/>
-              </w:tabs>
-              <w:jc w:val="both"/>
-              <w:rPr>
-                <w:rFonts w:ascii="Arial" w:hAnsi="Arial" w:cs="Arial"/>
-                <w:b/>
-                <w:bCs/>
-                <w:color w:val="808080" w:themeColor="background1" w:themeShade="80"/>
-              </w:rPr>
-            </w:pPr>
-          </w:p>
-          <w:p>
-            <w:pPr>
-              <w:pStyle w:val="Cabealho"/>
-              <w:tabs>
-                <w:tab w:val="clear" w:pos="4252"/>
-                <w:tab w:val="clear" w:pos="8504"/>
-                <w:tab w:val="left" w:pos="395"/>
-              </w:tabs>
-              <w:jc w:val="both"/>
-              <w:rPr>
-                <w:rFonts w:ascii="Arial" w:hAnsi="Arial" w:cs="Arial"/>
-                <w:b/>
-                <w:bCs/>
-                <w:color w:val="808080" w:themeColor="background1" w:themeShade="80"/>
-              </w:rPr>
-            </w:pPr>
-          </w:p>
-          <w:p>
-            <w:pPr>
-              <w:pStyle w:val="Cabealho"/>
-              <w:tabs>
-                <w:tab w:val="clear" w:pos="4252"/>
-                <w:tab w:val="clear" w:pos="8504"/>
-                <w:tab w:val="left" w:pos="395"/>
-              </w:tabs>
-              <w:jc w:val="both"/>
-              <w:rPr>
-                <w:rFonts w:ascii="Arial" w:hAnsi="Arial" w:cs="Arial"/>
-                <w:b/>
-                <w:bCs/>
-                <w:color w:val="808080" w:themeColor="background1" w:themeShade="80"/>
-              </w:rPr>
-            </w:pPr>
-          </w:p>
-          <w:p>
-            <w:pPr>
-              <w:pStyle w:val="Cabealho"/>
-              <w:tabs>
-                <w:tab w:val="clear" w:pos="4252"/>
-                <w:tab w:val="clear" w:pos="8504"/>
-                <w:tab w:val="left" w:pos="395"/>
-              </w:tabs>
-              <w:jc w:val="both"/>
-              <w:rPr>
-                <w:rFonts w:ascii="Arial" w:hAnsi="Arial" w:cs="Arial"/>
-                <w:b/>
-                <w:bCs/>
-                <w:color w:val="808080" w:themeColor="background1" w:themeShade="80"/>
-              </w:rPr>
-            </w:pPr>
-          </w:p>
-          <w:p>
-            <w:pPr>
-              <w:pStyle w:val="Cabealho"/>
-              <w:tabs>
-                <w:tab w:val="clear" w:pos="4252"/>
-                <w:tab w:val="clear" w:pos="8504"/>
-                <w:tab w:val="left" w:pos="395"/>
-              </w:tabs>
-              <w:jc w:val="both"/>
-              <w:rPr>
-                <w:rFonts w:ascii="Arial" w:hAnsi="Arial" w:cs="Arial"/>
-                <w:b/>
-                <w:bCs/>
-                <w:color w:val="808080" w:themeColor="background1" w:themeShade="80"/>
-              </w:rPr>
-            </w:pPr>
-          </w:p>
-          <w:p>
-            <w:pPr>
-              <w:pStyle w:val="Cabealho"/>
-              <w:tabs>
-                <w:tab w:val="clear" w:pos="4252"/>
-                <w:tab w:val="clear" w:pos="8504"/>
-                <w:tab w:val="left" w:pos="395"/>
-              </w:tabs>
-              <w:jc w:val="both"/>
-              <w:rPr>
-                <w:rFonts w:ascii="Arial" w:hAnsi="Arial" w:cs="Arial"/>
-                <w:b/>
-                <w:bCs/>
-                <w:color w:val="808080" w:themeColor="background1" w:themeShade="80"/>
-              </w:rPr>
-            </w:pPr>
             <w:bookmarkStart w:id="0" w:name="_GoBack"/>
             <w:bookmarkEnd w:id="0"/>
           </w:p>
-          <w:p>
-            <w:pPr>
-              <w:pStyle w:val="Cabealho"/>
-              <w:tabs>
-                <w:tab w:val="clear" w:pos="4252"/>
-                <w:tab w:val="clear" w:pos="8504"/>
-                <w:tab w:val="left" w:pos="395"/>
-              </w:tabs>
-              <w:jc w:val="both"/>
-              <w:rPr>
-                <w:rFonts w:ascii="Arial" w:hAnsi="Arial" w:cs="Arial"/>
-                <w:b/>
-                <w:bCs/>
-                <w:color w:val="808080" w:themeColor="background1" w:themeShade="80"/>
-              </w:rPr>
-            </w:pPr>
-          </w:p>
-          <w:p>
-            <w:pPr>
-              <w:pStyle w:val="Cabealho"/>
-              <w:tabs>
-                <w:tab w:val="clear" w:pos="4252"/>
-                <w:tab w:val="clear" w:pos="8504"/>
-                <w:tab w:val="left" w:pos="395"/>
-              </w:tabs>
-              <w:jc w:val="both"/>
-              <w:rPr>
-                <w:rFonts w:ascii="Arial" w:hAnsi="Arial" w:cs="Arial"/>
-                <w:b/>
-                <w:bCs/>
-                <w:color w:val="808080" w:themeColor="background1" w:themeShade="80"/>
-              </w:rPr>
-            </w:pPr>
-          </w:p>
-          <w:p>
-            <w:pPr>
-              <w:pStyle w:val="Cabealho"/>
-              <w:tabs>
-                <w:tab w:val="clear" w:pos="4252"/>
-                <w:tab w:val="clear" w:pos="8504"/>
-                <w:tab w:val="left" w:pos="395"/>
-              </w:tabs>
-              <w:jc w:val="both"/>
-              <w:rPr>
-                <w:rFonts w:ascii="Arial" w:hAnsi="Arial" w:cs="Arial"/>
-                <w:b/>
-                <w:bCs/>
-                <w:color w:val="808080" w:themeColor="background1" w:themeShade="80"/>
-              </w:rPr>
-            </w:pPr>
-          </w:p>
         </w:tc>
       </w:tr>
+    </w:tbl>
+    <w:p/>
+    <w:tbl>
+      <w:tblPr>
+        <w:tblW w:w="0" w:type="auto"/>
+        <w:tblInd w:w="-72" w:type="dxa"/>
+        <w:tblBorders>
+          <w:top w:val="single" w:sz="4" w:space="0" w:color="auto"/>
+          <w:left w:val="single" w:sz="4" w:space="0" w:color="auto"/>
+          <w:bottom w:val="single" w:sz="4" w:space="0" w:color="auto"/>
+          <w:right w:val="single" w:sz="4" w:space="0" w:color="auto"/>
+          <w:insideH w:val="single" w:sz="4" w:space="0" w:color="auto"/>
+          <w:insideV w:val="single" w:sz="4" w:space="0" w:color="auto"/>
+        </w:tblBorders>
+        <w:tblCellMar>
+          <w:left w:w="70" w:type="dxa"/>
+          <w:right w:w="70" w:type="dxa"/>
+        </w:tblCellMar>
+        <w:tblLook w:val="0000" w:firstRow="0" w:lastRow="0" w:firstColumn="0" w:lastColumn="0" w:noHBand="0" w:noVBand="0"/>
+      </w:tblPr>
+      <w:tblGrid>
+        <w:gridCol w:w="9283"/>
+      </w:tblGrid>
       <w:tr>
         <w:tc>
           <w:tcPr>
@@ -5738,7 +4588,7 @@
                 <w:lang w:eastAsia="pt-BR"/>
               </w:rPr>
               <w:drawing>
-                <wp:inline distT="0" distB="0" distL="0" distR="0">
+                <wp:inline distT="0" distB="0" distL="0" distR="0" wp14:anchorId="1CC90CD5" wp14:editId="67FE056B">
                   <wp:extent cx="5617296" cy="8467725"/>
                   <wp:effectExtent l="0" t="0" r="0" b="0"/>
                   <wp:docPr id="11" name="Imagem 11" descr="C:\Users\Felipe\Documents\Documentos-TCC-Projeto\Arquivos\4.3 Casos de Uso\Caso de Uso 33\diagrama33.png"/>
@@ -9570,7 +8420,7 @@
 </file>
 
 <file path=customXml/itemProps1.xml><?xml version="1.0" encoding="utf-8"?>
-<ds:datastoreItem xmlns:ds="http://schemas.openxmlformats.org/officeDocument/2006/customXml" ds:itemID="{F4188AFB-E62B-4A48-A529-ED78046B91A9}">
+<ds:datastoreItem xmlns:ds="http://schemas.openxmlformats.org/officeDocument/2006/customXml" ds:itemID="{86CE1E67-D9ED-425E-B36B-E2E39E2C29B1}">
   <ds:schemaRefs>
     <ds:schemaRef ds:uri="http://schemas.openxmlformats.org/officeDocument/2006/bibliography"/>
   </ds:schemaRefs>

</xml_diff>

<commit_message>
Substituição de Gestor por ator
</commit_message>
<xml_diff>
--- a/4.3 Caso de Uso - UC-33 Cadastrar máquina.docx
+++ b/4.3 Caso de Uso - UC-33 Cadastrar máquina.docx
@@ -1,6 +1,6 @@
 
 <file path=word/document.xml><?xml version="1.0" encoding="utf-8"?>
-<w:document xmlns:wpc="http://schemas.microsoft.com/office/word/2010/wordprocessingCanvas" xmlns:mc="http://schemas.openxmlformats.org/markup-compatibility/2006" xmlns:o="urn:schemas-microsoft-com:office:office" xmlns:r="http://schemas.openxmlformats.org/officeDocument/2006/relationships" xmlns:m="http://schemas.openxmlformats.org/officeDocument/2006/math" xmlns:v="urn:schemas-microsoft-com:vml" xmlns:wp14="http://schemas.microsoft.com/office/word/2010/wordprocessingDrawing" xmlns:wp="http://schemas.openxmlformats.org/drawingml/2006/wordprocessingDrawing" xmlns:w10="urn:schemas-microsoft-com:office:word" xmlns:w="http://schemas.openxmlformats.org/wordprocessingml/2006/main" xmlns:w14="http://schemas.microsoft.com/office/word/2010/wordml" xmlns:wpg="http://schemas.microsoft.com/office/word/2010/wordprocessingGroup" xmlns:wpi="http://schemas.microsoft.com/office/word/2010/wordprocessingInk" xmlns:wne="http://schemas.microsoft.com/office/word/2006/wordml" xmlns:wps="http://schemas.microsoft.com/office/word/2010/wordprocessingShape" mc:Ignorable="w14 wp14">
+<w:document xmlns:wpc="http://schemas.microsoft.com/office/word/2010/wordprocessingCanvas" xmlns:mc="http://schemas.openxmlformats.org/markup-compatibility/2006" xmlns:o="urn:schemas-microsoft-com:office:office" xmlns:r="http://schemas.openxmlformats.org/officeDocument/2006/relationships" xmlns:m="http://schemas.openxmlformats.org/officeDocument/2006/math" xmlns:v="urn:schemas-microsoft-com:vml" xmlns:wp14="http://schemas.microsoft.com/office/word/2010/wordprocessingDrawing" xmlns:wp="http://schemas.openxmlformats.org/drawingml/2006/wordprocessingDrawing" xmlns:w10="urn:schemas-microsoft-com:office:word" xmlns:w="http://schemas.openxmlformats.org/wordprocessingml/2006/main" xmlns:w14="http://schemas.microsoft.com/office/word/2010/wordml" xmlns:w15="http://schemas.microsoft.com/office/word/2012/wordml" xmlns:wpg="http://schemas.microsoft.com/office/word/2010/wordprocessingGroup" xmlns:wpi="http://schemas.microsoft.com/office/word/2010/wordprocessingInk" xmlns:wne="http://schemas.microsoft.com/office/word/2006/wordml" xmlns:wps="http://schemas.microsoft.com/office/word/2010/wordprocessingShape" mc:Ignorable="w14 w15 wp14">
   <w:body>
     <w:tbl>
       <w:tblPr>
@@ -502,27 +502,7 @@
                 <w:sz w:val="20"/>
                 <w:szCs w:val="20"/>
               </w:rPr>
-              <w:t xml:space="preserve"> seleciona o </w:t>
-            </w:r>
-            <w:proofErr w:type="gramStart"/>
-            <w:r>
-              <w:rPr>
-                <w:rFonts w:ascii="Tahoma" w:hAnsi="Tahoma" w:cs="Tahoma"/>
-                <w:color w:val="000000" w:themeColor="text1"/>
-                <w:sz w:val="20"/>
-                <w:szCs w:val="20"/>
-              </w:rPr>
-              <w:t>menu</w:t>
-            </w:r>
-            <w:proofErr w:type="gramEnd"/>
-            <w:r>
-              <w:rPr>
-                <w:rFonts w:ascii="Tahoma" w:hAnsi="Tahoma" w:cs="Tahoma"/>
-                <w:color w:val="000000" w:themeColor="text1"/>
-                <w:sz w:val="20"/>
-                <w:szCs w:val="20"/>
-              </w:rPr>
-              <w:t xml:space="preserve"> </w:t>
+              <w:t xml:space="preserve"> seleciona o menu </w:t>
             </w:r>
             <w:r>
               <w:rPr>
@@ -720,27 +700,7 @@
                 <w:sz w:val="20"/>
                 <w:szCs w:val="20"/>
               </w:rPr>
-              <w:t xml:space="preserve">no </w:t>
-            </w:r>
-            <w:proofErr w:type="gramStart"/>
-            <w:r>
-              <w:rPr>
-                <w:rFonts w:ascii="Tahoma" w:hAnsi="Tahoma" w:cs="Tahoma"/>
-                <w:color w:val="000000" w:themeColor="text1"/>
-                <w:sz w:val="20"/>
-                <w:szCs w:val="20"/>
-              </w:rPr>
-              <w:t>botão fornecedores</w:t>
-            </w:r>
-            <w:proofErr w:type="gramEnd"/>
-            <w:r>
-              <w:rPr>
-                <w:rFonts w:ascii="Tahoma" w:hAnsi="Tahoma" w:cs="Tahoma"/>
-                <w:color w:val="000000" w:themeColor="text1"/>
-                <w:sz w:val="20"/>
-                <w:szCs w:val="20"/>
-              </w:rPr>
-              <w:t>.</w:t>
+              <w:t>no botão fornecedores.</w:t>
             </w:r>
           </w:p>
           <w:p>
@@ -801,7 +761,18 @@
                 <w:sz w:val="20"/>
                 <w:szCs w:val="20"/>
               </w:rPr>
-              <w:t>Gestor informa os filtros desejados</w:t>
+              <w:t>Ator</w:t>
+            </w:r>
+            <w:bookmarkStart w:id="0" w:name="_GoBack"/>
+            <w:bookmarkEnd w:id="0"/>
+            <w:r>
+              <w:rPr>
+                <w:rFonts w:ascii="Tahoma" w:hAnsi="Tahoma" w:cs="Tahoma"/>
+                <w:color w:val="000000" w:themeColor="text1"/>
+                <w:sz w:val="20"/>
+                <w:szCs w:val="20"/>
+              </w:rPr>
+              <w:t xml:space="preserve"> informa os filtros desejados</w:t>
             </w:r>
             <w:r>
               <w:rPr>
@@ -1535,19 +1506,8 @@
                 <w:sz w:val="20"/>
                 <w:szCs w:val="20"/>
               </w:rPr>
-              <w:t xml:space="preserve"> [19.3</w:t>
-            </w:r>
-            <w:proofErr w:type="gramStart"/>
-            <w:r>
-              <w:rPr>
-                <w:rFonts w:ascii="Tahoma" w:hAnsi="Tahoma" w:cs="Tahoma"/>
-                <w:color w:val="000000" w:themeColor="text1"/>
-                <w:sz w:val="20"/>
-                <w:szCs w:val="20"/>
-              </w:rPr>
-              <w:t>]</w:t>
-            </w:r>
-            <w:proofErr w:type="gramEnd"/>
+              <w:t xml:space="preserve"> [19.3]</w:t>
+            </w:r>
           </w:p>
           <w:p>
             <w:pPr>
@@ -1684,7 +1644,7 @@
                 <w:b/>
                 <w:bCs/>
               </w:rPr>
-              <w:t>5 – CENÁRIOS</w:t>
+              <w:t xml:space="preserve">5 – </w:t>
             </w:r>
             <w:proofErr w:type="gramStart"/>
             <w:r>
@@ -1693,6 +1653,14 @@
                 <w:b/>
                 <w:bCs/>
               </w:rPr>
+              <w:t xml:space="preserve">CENÁRIOS </w:t>
+            </w:r>
+            <w:r>
+              <w:rPr>
+                <w:rFonts w:ascii="Arial" w:hAnsi="Arial" w:cs="Arial"/>
+                <w:b/>
+                <w:bCs/>
+              </w:rPr>
               <w:t xml:space="preserve"> </w:t>
             </w:r>
             <w:r>
@@ -1701,17 +1669,9 @@
                 <w:b/>
                 <w:bCs/>
               </w:rPr>
-              <w:t xml:space="preserve"> </w:t>
+              <w:t>ALTERNATIVOS</w:t>
             </w:r>
             <w:proofErr w:type="gramEnd"/>
-            <w:r>
-              <w:rPr>
-                <w:rFonts w:ascii="Arial" w:hAnsi="Arial" w:cs="Arial"/>
-                <w:b/>
-                <w:bCs/>
-              </w:rPr>
-              <w:t>ALTERNATIVOS</w:t>
-            </w:r>
           </w:p>
         </w:tc>
       </w:tr>
@@ -2092,19 +2052,8 @@
                 <w:sz w:val="20"/>
                 <w:szCs w:val="20"/>
               </w:rPr>
-              <w:t xml:space="preserve">Sistema volta para o passo </w:t>
-            </w:r>
-            <w:proofErr w:type="gramStart"/>
-            <w:r>
-              <w:rPr>
-                <w:rFonts w:ascii="Tahoma" w:hAnsi="Tahoma" w:cs="Tahoma"/>
-                <w:color w:val="000000" w:themeColor="text1"/>
-                <w:sz w:val="20"/>
-                <w:szCs w:val="20"/>
-              </w:rPr>
-              <w:t>2</w:t>
-            </w:r>
-            <w:proofErr w:type="gramEnd"/>
+              <w:t>Sistema volta para o passo 2</w:t>
+            </w:r>
             <w:r>
               <w:rPr>
                 <w:rFonts w:ascii="Tahoma" w:hAnsi="Tahoma" w:cs="Tahoma"/>
@@ -2268,19 +2217,8 @@
                 <w:sz w:val="20"/>
                 <w:szCs w:val="20"/>
               </w:rPr>
-              <w:t xml:space="preserve">Sistema volta para o passo </w:t>
-            </w:r>
-            <w:proofErr w:type="gramStart"/>
-            <w:r>
-              <w:rPr>
-                <w:rFonts w:ascii="Tahoma" w:hAnsi="Tahoma" w:cs="Tahoma"/>
-                <w:color w:val="000000" w:themeColor="text1"/>
-                <w:sz w:val="20"/>
-                <w:szCs w:val="20"/>
-              </w:rPr>
-              <w:t>2</w:t>
-            </w:r>
-            <w:proofErr w:type="gramEnd"/>
+              <w:t>Sistema volta para o passo 2</w:t>
+            </w:r>
             <w:r>
               <w:rPr>
                 <w:rFonts w:ascii="Tahoma" w:hAnsi="Tahoma" w:cs="Tahoma"/>
@@ -2484,19 +2422,8 @@
                 <w:sz w:val="20"/>
                 <w:szCs w:val="20"/>
               </w:rPr>
-              <w:t xml:space="preserve">Sistema volta para o passo </w:t>
-            </w:r>
-            <w:proofErr w:type="gramStart"/>
-            <w:r>
-              <w:rPr>
-                <w:rFonts w:ascii="Tahoma" w:hAnsi="Tahoma" w:cs="Tahoma"/>
-                <w:color w:val="000000" w:themeColor="text1"/>
-                <w:sz w:val="20"/>
-                <w:szCs w:val="20"/>
-              </w:rPr>
-              <w:t>2</w:t>
-            </w:r>
-            <w:proofErr w:type="gramEnd"/>
+              <w:t>Sistema volta para o passo 2</w:t>
+            </w:r>
             <w:r>
               <w:rPr>
                 <w:rFonts w:ascii="Tahoma" w:hAnsi="Tahoma" w:cs="Tahoma"/>
@@ -2650,19 +2577,8 @@
                 <w:sz w:val="20"/>
                 <w:szCs w:val="20"/>
               </w:rPr>
-              <w:t xml:space="preserve">volta para o passo </w:t>
-            </w:r>
-            <w:proofErr w:type="gramStart"/>
-            <w:r>
-              <w:rPr>
-                <w:rFonts w:ascii="Tahoma" w:hAnsi="Tahoma" w:cs="Tahoma"/>
-                <w:color w:val="000000" w:themeColor="text1"/>
-                <w:sz w:val="20"/>
-                <w:szCs w:val="20"/>
-              </w:rPr>
-              <w:t>2</w:t>
-            </w:r>
-            <w:proofErr w:type="gramEnd"/>
+              <w:t>volta para o passo 2</w:t>
+            </w:r>
             <w:r>
               <w:rPr>
                 <w:rFonts w:ascii="Tahoma" w:hAnsi="Tahoma" w:cs="Tahoma"/>
@@ -3535,6 +3451,404 @@
                           </pic:cNvPicPr>
                         </pic:nvPicPr>
                         <pic:blipFill>
+                          <a:blip r:embed="rId8">
+                            <a:extLst>
+                              <a:ext uri="{28A0092B-C50C-407E-A947-70E740481C1C}">
+                                <a14:useLocalDpi xmlns:a14="http://schemas.microsoft.com/office/drawing/2010/main" val="0"/>
+                              </a:ext>
+                            </a:extLst>
+                          </a:blip>
+                          <a:srcRect/>
+                          <a:stretch>
+                            <a:fillRect/>
+                          </a:stretch>
+                        </pic:blipFill>
+                        <pic:spPr bwMode="auto">
+                          <a:xfrm>
+                            <a:off x="0" y="0"/>
+                            <a:ext cx="5762625" cy="5591175"/>
+                          </a:xfrm>
+                          <a:prstGeom prst="rect">
+                            <a:avLst/>
+                          </a:prstGeom>
+                          <a:noFill/>
+                          <a:ln>
+                            <a:noFill/>
+                          </a:ln>
+                        </pic:spPr>
+                      </pic:pic>
+                    </a:graphicData>
+                  </a:graphic>
+                </wp:inline>
+              </w:drawing>
+            </w:r>
+          </w:p>
+          <w:p>
+            <w:pPr>
+              <w:pStyle w:val="Cabealho"/>
+              <w:tabs>
+                <w:tab w:val="clear" w:pos="4252"/>
+                <w:tab w:val="clear" w:pos="8504"/>
+                <w:tab w:val="left" w:pos="395"/>
+              </w:tabs>
+              <w:jc w:val="both"/>
+              <w:rPr>
+                <w:rFonts w:ascii="Arial" w:hAnsi="Arial" w:cs="Arial"/>
+                <w:b/>
+                <w:bCs/>
+                <w:color w:val="808080" w:themeColor="background1" w:themeShade="80"/>
+              </w:rPr>
+            </w:pPr>
+          </w:p>
+          <w:p>
+            <w:pPr>
+              <w:pStyle w:val="Cabealho"/>
+              <w:tabs>
+                <w:tab w:val="clear" w:pos="4252"/>
+                <w:tab w:val="clear" w:pos="8504"/>
+                <w:tab w:val="left" w:pos="395"/>
+              </w:tabs>
+              <w:jc w:val="both"/>
+              <w:rPr>
+                <w:rFonts w:ascii="Arial" w:hAnsi="Arial" w:cs="Arial"/>
+                <w:b/>
+                <w:bCs/>
+                <w:color w:val="808080" w:themeColor="background1" w:themeShade="80"/>
+              </w:rPr>
+            </w:pPr>
+          </w:p>
+          <w:p>
+            <w:pPr>
+              <w:pStyle w:val="Cabealho"/>
+              <w:tabs>
+                <w:tab w:val="clear" w:pos="4252"/>
+                <w:tab w:val="clear" w:pos="8504"/>
+                <w:tab w:val="left" w:pos="395"/>
+              </w:tabs>
+              <w:jc w:val="both"/>
+              <w:rPr>
+                <w:rFonts w:ascii="Arial" w:hAnsi="Arial" w:cs="Arial"/>
+                <w:b/>
+                <w:bCs/>
+                <w:color w:val="808080" w:themeColor="background1" w:themeShade="80"/>
+              </w:rPr>
+            </w:pPr>
+          </w:p>
+          <w:p>
+            <w:pPr>
+              <w:pStyle w:val="Cabealho"/>
+              <w:tabs>
+                <w:tab w:val="clear" w:pos="4252"/>
+                <w:tab w:val="clear" w:pos="8504"/>
+                <w:tab w:val="left" w:pos="395"/>
+              </w:tabs>
+              <w:jc w:val="both"/>
+              <w:rPr>
+                <w:rFonts w:ascii="Arial" w:hAnsi="Arial" w:cs="Arial"/>
+                <w:b/>
+                <w:bCs/>
+                <w:color w:val="808080" w:themeColor="background1" w:themeShade="80"/>
+              </w:rPr>
+            </w:pPr>
+          </w:p>
+          <w:p>
+            <w:pPr>
+              <w:pStyle w:val="Cabealho"/>
+              <w:tabs>
+                <w:tab w:val="clear" w:pos="4252"/>
+                <w:tab w:val="clear" w:pos="8504"/>
+                <w:tab w:val="left" w:pos="395"/>
+              </w:tabs>
+              <w:jc w:val="both"/>
+              <w:rPr>
+                <w:rFonts w:ascii="Arial" w:hAnsi="Arial" w:cs="Arial"/>
+                <w:b/>
+                <w:bCs/>
+                <w:color w:val="808080" w:themeColor="background1" w:themeShade="80"/>
+              </w:rPr>
+            </w:pPr>
+          </w:p>
+          <w:p>
+            <w:pPr>
+              <w:pStyle w:val="Cabealho"/>
+              <w:tabs>
+                <w:tab w:val="clear" w:pos="4252"/>
+                <w:tab w:val="clear" w:pos="8504"/>
+                <w:tab w:val="left" w:pos="395"/>
+              </w:tabs>
+              <w:jc w:val="both"/>
+              <w:rPr>
+                <w:rFonts w:ascii="Arial" w:hAnsi="Arial" w:cs="Arial"/>
+                <w:b/>
+                <w:bCs/>
+                <w:color w:val="808080" w:themeColor="background1" w:themeShade="80"/>
+              </w:rPr>
+            </w:pPr>
+          </w:p>
+          <w:p>
+            <w:pPr>
+              <w:pStyle w:val="Cabealho"/>
+              <w:tabs>
+                <w:tab w:val="clear" w:pos="4252"/>
+                <w:tab w:val="clear" w:pos="8504"/>
+                <w:tab w:val="left" w:pos="395"/>
+              </w:tabs>
+              <w:jc w:val="both"/>
+              <w:rPr>
+                <w:rFonts w:ascii="Arial" w:hAnsi="Arial" w:cs="Arial"/>
+                <w:b/>
+                <w:bCs/>
+                <w:color w:val="808080" w:themeColor="background1" w:themeShade="80"/>
+              </w:rPr>
+            </w:pPr>
+          </w:p>
+          <w:p>
+            <w:pPr>
+              <w:pStyle w:val="Cabealho"/>
+              <w:tabs>
+                <w:tab w:val="clear" w:pos="4252"/>
+                <w:tab w:val="clear" w:pos="8504"/>
+                <w:tab w:val="left" w:pos="395"/>
+              </w:tabs>
+              <w:jc w:val="both"/>
+              <w:rPr>
+                <w:rFonts w:ascii="Arial" w:hAnsi="Arial" w:cs="Arial"/>
+                <w:b/>
+                <w:bCs/>
+                <w:color w:val="808080" w:themeColor="background1" w:themeShade="80"/>
+              </w:rPr>
+            </w:pPr>
+          </w:p>
+          <w:p>
+            <w:pPr>
+              <w:pStyle w:val="Cabealho"/>
+              <w:tabs>
+                <w:tab w:val="clear" w:pos="4252"/>
+                <w:tab w:val="clear" w:pos="8504"/>
+                <w:tab w:val="left" w:pos="395"/>
+              </w:tabs>
+              <w:jc w:val="both"/>
+              <w:rPr>
+                <w:rFonts w:ascii="Arial" w:hAnsi="Arial" w:cs="Arial"/>
+                <w:b/>
+                <w:bCs/>
+                <w:color w:val="808080" w:themeColor="background1" w:themeShade="80"/>
+              </w:rPr>
+            </w:pPr>
+          </w:p>
+          <w:p>
+            <w:pPr>
+              <w:pStyle w:val="Cabealho"/>
+              <w:tabs>
+                <w:tab w:val="clear" w:pos="4252"/>
+                <w:tab w:val="clear" w:pos="8504"/>
+                <w:tab w:val="left" w:pos="395"/>
+              </w:tabs>
+              <w:jc w:val="both"/>
+              <w:rPr>
+                <w:rFonts w:ascii="Arial" w:hAnsi="Arial" w:cs="Arial"/>
+                <w:b/>
+                <w:bCs/>
+                <w:color w:val="808080" w:themeColor="background1" w:themeShade="80"/>
+              </w:rPr>
+            </w:pPr>
+          </w:p>
+          <w:p>
+            <w:pPr>
+              <w:pStyle w:val="Cabealho"/>
+              <w:tabs>
+                <w:tab w:val="clear" w:pos="4252"/>
+                <w:tab w:val="clear" w:pos="8504"/>
+                <w:tab w:val="left" w:pos="395"/>
+              </w:tabs>
+              <w:jc w:val="both"/>
+              <w:rPr>
+                <w:rFonts w:ascii="Arial" w:hAnsi="Arial" w:cs="Arial"/>
+                <w:b/>
+                <w:bCs/>
+                <w:color w:val="808080" w:themeColor="background1" w:themeShade="80"/>
+              </w:rPr>
+            </w:pPr>
+          </w:p>
+          <w:p>
+            <w:pPr>
+              <w:pStyle w:val="Cabealho"/>
+              <w:tabs>
+                <w:tab w:val="clear" w:pos="4252"/>
+                <w:tab w:val="clear" w:pos="8504"/>
+                <w:tab w:val="left" w:pos="395"/>
+              </w:tabs>
+              <w:jc w:val="both"/>
+              <w:rPr>
+                <w:rFonts w:ascii="Arial" w:hAnsi="Arial" w:cs="Arial"/>
+                <w:b/>
+                <w:bCs/>
+                <w:color w:val="808080" w:themeColor="background1" w:themeShade="80"/>
+              </w:rPr>
+            </w:pPr>
+          </w:p>
+          <w:p>
+            <w:pPr>
+              <w:pStyle w:val="Cabealho"/>
+              <w:tabs>
+                <w:tab w:val="clear" w:pos="4252"/>
+                <w:tab w:val="clear" w:pos="8504"/>
+                <w:tab w:val="left" w:pos="395"/>
+              </w:tabs>
+              <w:jc w:val="both"/>
+              <w:rPr>
+                <w:rFonts w:ascii="Arial" w:hAnsi="Arial" w:cs="Arial"/>
+                <w:b/>
+                <w:bCs/>
+                <w:color w:val="808080" w:themeColor="background1" w:themeShade="80"/>
+              </w:rPr>
+            </w:pPr>
+          </w:p>
+          <w:p>
+            <w:pPr>
+              <w:pStyle w:val="Cabealho"/>
+              <w:tabs>
+                <w:tab w:val="clear" w:pos="4252"/>
+                <w:tab w:val="clear" w:pos="8504"/>
+                <w:tab w:val="left" w:pos="395"/>
+              </w:tabs>
+              <w:jc w:val="both"/>
+              <w:rPr>
+                <w:rFonts w:ascii="Arial" w:hAnsi="Arial" w:cs="Arial"/>
+                <w:b/>
+                <w:bCs/>
+                <w:color w:val="808080" w:themeColor="background1" w:themeShade="80"/>
+              </w:rPr>
+            </w:pPr>
+          </w:p>
+          <w:p>
+            <w:pPr>
+              <w:pStyle w:val="Cabealho"/>
+              <w:tabs>
+                <w:tab w:val="clear" w:pos="4252"/>
+                <w:tab w:val="clear" w:pos="8504"/>
+                <w:tab w:val="left" w:pos="395"/>
+              </w:tabs>
+              <w:jc w:val="both"/>
+              <w:rPr>
+                <w:rFonts w:ascii="Arial" w:hAnsi="Arial" w:cs="Arial"/>
+                <w:b/>
+                <w:bCs/>
+                <w:color w:val="808080" w:themeColor="background1" w:themeShade="80"/>
+              </w:rPr>
+            </w:pPr>
+          </w:p>
+          <w:p>
+            <w:pPr>
+              <w:pStyle w:val="Cabealho"/>
+              <w:tabs>
+                <w:tab w:val="clear" w:pos="4252"/>
+                <w:tab w:val="clear" w:pos="8504"/>
+                <w:tab w:val="left" w:pos="395"/>
+              </w:tabs>
+              <w:jc w:val="both"/>
+              <w:rPr>
+                <w:rFonts w:ascii="Arial" w:hAnsi="Arial" w:cs="Arial"/>
+                <w:b/>
+                <w:bCs/>
+                <w:color w:val="808080" w:themeColor="background1" w:themeShade="80"/>
+              </w:rPr>
+            </w:pPr>
+          </w:p>
+          <w:p>
+            <w:pPr>
+              <w:pStyle w:val="Cabealho"/>
+              <w:tabs>
+                <w:tab w:val="clear" w:pos="4252"/>
+                <w:tab w:val="clear" w:pos="8504"/>
+                <w:tab w:val="left" w:pos="395"/>
+              </w:tabs>
+              <w:jc w:val="both"/>
+              <w:rPr>
+                <w:rFonts w:ascii="Arial" w:hAnsi="Arial" w:cs="Arial"/>
+                <w:b/>
+                <w:bCs/>
+                <w:color w:val="808080" w:themeColor="background1" w:themeShade="80"/>
+              </w:rPr>
+            </w:pPr>
+          </w:p>
+          <w:p>
+            <w:pPr>
+              <w:pStyle w:val="Cabealho"/>
+              <w:tabs>
+                <w:tab w:val="clear" w:pos="4252"/>
+                <w:tab w:val="clear" w:pos="8504"/>
+                <w:tab w:val="left" w:pos="395"/>
+              </w:tabs>
+              <w:jc w:val="both"/>
+              <w:rPr>
+                <w:rFonts w:ascii="Arial" w:hAnsi="Arial" w:cs="Arial"/>
+                <w:b/>
+                <w:bCs/>
+                <w:color w:val="808080" w:themeColor="background1" w:themeShade="80"/>
+              </w:rPr>
+            </w:pPr>
+          </w:p>
+          <w:p>
+            <w:pPr>
+              <w:pStyle w:val="Cabealho"/>
+              <w:tabs>
+                <w:tab w:val="clear" w:pos="4252"/>
+                <w:tab w:val="clear" w:pos="8504"/>
+                <w:tab w:val="left" w:pos="395"/>
+              </w:tabs>
+              <w:jc w:val="both"/>
+              <w:rPr>
+                <w:rFonts w:ascii="Arial" w:hAnsi="Arial" w:cs="Arial"/>
+                <w:b/>
+                <w:bCs/>
+                <w:color w:val="808080" w:themeColor="background1" w:themeShade="80"/>
+              </w:rPr>
+            </w:pPr>
+          </w:p>
+          <w:p>
+            <w:pPr>
+              <w:pStyle w:val="Cabealho"/>
+              <w:tabs>
+                <w:tab w:val="clear" w:pos="4252"/>
+                <w:tab w:val="clear" w:pos="8504"/>
+                <w:tab w:val="left" w:pos="395"/>
+              </w:tabs>
+              <w:jc w:val="both"/>
+              <w:rPr>
+                <w:rFonts w:ascii="Arial" w:hAnsi="Arial" w:cs="Arial"/>
+                <w:b/>
+                <w:bCs/>
+                <w:color w:val="808080" w:themeColor="background1" w:themeShade="80"/>
+              </w:rPr>
+            </w:pPr>
+            <w:r>
+              <w:rPr>
+                <w:rFonts w:ascii="Arial" w:hAnsi="Arial" w:cs="Arial"/>
+                <w:b/>
+                <w:bCs/>
+                <w:noProof/>
+                <w:color w:val="808080" w:themeColor="background1" w:themeShade="80"/>
+                <w:lang w:eastAsia="pt-BR"/>
+              </w:rPr>
+              <w:drawing>
+                <wp:inline distT="0" distB="0" distL="0" distR="0" wp14:anchorId="6FB5D7AB" wp14:editId="2E1FB628">
+                  <wp:extent cx="5762625" cy="5591175"/>
+                  <wp:effectExtent l="0" t="0" r="0" b="0"/>
+                  <wp:docPr id="2" name="Imagem 2" descr="C:\Users\Otávio\Documents\Documentos-TCC-Projeto\Arquivos\4.3 Casos de Uso\Caso de Uso 33\prototipo_33_02.png"/>
+                  <wp:cNvGraphicFramePr>
+                    <a:graphicFrameLocks xmlns:a="http://schemas.openxmlformats.org/drawingml/2006/main" noChangeAspect="1"/>
+                  </wp:cNvGraphicFramePr>
+                  <a:graphic xmlns:a="http://schemas.openxmlformats.org/drawingml/2006/main">
+                    <a:graphicData uri="http://schemas.openxmlformats.org/drawingml/2006/picture">
+                      <pic:pic xmlns:pic="http://schemas.openxmlformats.org/drawingml/2006/picture">
+                        <pic:nvPicPr>
+                          <pic:cNvPr id="0" name="Picture 2" descr="C:\Users\Otávio\Documents\Documentos-TCC-Projeto\Arquivos\4.3 Casos de Uso\Caso de Uso 33\prototipo_33_02.png"/>
+                          <pic:cNvPicPr>
+                            <a:picLocks noChangeAspect="1" noChangeArrowheads="1"/>
+                          </pic:cNvPicPr>
+                        </pic:nvPicPr>
+                        <pic:blipFill>
                           <a:blip r:embed="rId9">
                             <a:extLst>
                               <a:ext uri="{28A0092B-C50C-407E-A947-70E740481C1C}">
@@ -3906,6 +4220,40 @@
                 <w:color w:val="808080" w:themeColor="background1" w:themeShade="80"/>
               </w:rPr>
             </w:pPr>
+          </w:p>
+          <w:p>
+            <w:pPr>
+              <w:pStyle w:val="Cabealho"/>
+              <w:tabs>
+                <w:tab w:val="clear" w:pos="4252"/>
+                <w:tab w:val="clear" w:pos="8504"/>
+                <w:tab w:val="left" w:pos="395"/>
+              </w:tabs>
+              <w:jc w:val="both"/>
+              <w:rPr>
+                <w:rFonts w:ascii="Arial" w:hAnsi="Arial" w:cs="Arial"/>
+                <w:b/>
+                <w:bCs/>
+                <w:color w:val="808080" w:themeColor="background1" w:themeShade="80"/>
+              </w:rPr>
+            </w:pPr>
+          </w:p>
+          <w:p>
+            <w:pPr>
+              <w:pStyle w:val="Cabealho"/>
+              <w:tabs>
+                <w:tab w:val="clear" w:pos="4252"/>
+                <w:tab w:val="clear" w:pos="8504"/>
+                <w:tab w:val="left" w:pos="395"/>
+              </w:tabs>
+              <w:jc w:val="both"/>
+              <w:rPr>
+                <w:rFonts w:ascii="Arial" w:hAnsi="Arial" w:cs="Arial"/>
+                <w:b/>
+                <w:bCs/>
+                <w:color w:val="808080" w:themeColor="background1" w:themeShade="80"/>
+              </w:rPr>
+            </w:pPr>
             <w:r>
               <w:rPr>
                 <w:rFonts w:ascii="Arial" w:hAnsi="Arial" w:cs="Arial"/>
@@ -3916,10 +4264,10 @@
                 <w:lang w:eastAsia="pt-BR"/>
               </w:rPr>
               <w:drawing>
-                <wp:inline distT="0" distB="0" distL="0" distR="0" wp14:anchorId="6FB5D7AB" wp14:editId="2E1FB628">
+                <wp:inline distT="0" distB="0" distL="0" distR="0" wp14:anchorId="119BD9E7" wp14:editId="23031D54">
                   <wp:extent cx="5762625" cy="5591175"/>
                   <wp:effectExtent l="0" t="0" r="0" b="0"/>
-                  <wp:docPr id="2" name="Imagem 2" descr="C:\Users\Otávio\Documents\Documentos-TCC-Projeto\Arquivos\4.3 Casos de Uso\Caso de Uso 33\prototipo_33_02.png"/>
+                  <wp:docPr id="3" name="Imagem 3" descr="C:\Users\Otávio\Documents\Documentos-TCC-Projeto\Arquivos\4.3 Casos de Uso\Caso de Uso 33\prototipo_33_03.png"/>
                   <wp:cNvGraphicFramePr>
                     <a:graphicFrameLocks xmlns:a="http://schemas.openxmlformats.org/drawingml/2006/main" noChangeAspect="1"/>
                   </wp:cNvGraphicFramePr>
@@ -3927,7 +4275,7 @@
                     <a:graphicData uri="http://schemas.openxmlformats.org/drawingml/2006/picture">
                       <pic:pic xmlns:pic="http://schemas.openxmlformats.org/drawingml/2006/picture">
                         <pic:nvPicPr>
-                          <pic:cNvPr id="0" name="Picture 2" descr="C:\Users\Otávio\Documents\Documentos-TCC-Projeto\Arquivos\4.3 Casos de Uso\Caso de Uso 33\prototipo_33_02.png"/>
+                          <pic:cNvPr id="0" name="Picture 3" descr="C:\Users\Otávio\Documents\Documentos-TCC-Projeto\Arquivos\4.3 Casos de Uso\Caso de Uso 33\prototipo_33_03.png"/>
                           <pic:cNvPicPr>
                             <a:picLocks noChangeAspect="1" noChangeArrowheads="1"/>
                           </pic:cNvPicPr>
@@ -4015,440 +4363,6 @@
                 <w:color w:val="808080" w:themeColor="background1" w:themeShade="80"/>
               </w:rPr>
             </w:pPr>
-          </w:p>
-          <w:p>
-            <w:pPr>
-              <w:pStyle w:val="Cabealho"/>
-              <w:tabs>
-                <w:tab w:val="clear" w:pos="4252"/>
-                <w:tab w:val="clear" w:pos="8504"/>
-                <w:tab w:val="left" w:pos="395"/>
-              </w:tabs>
-              <w:jc w:val="both"/>
-              <w:rPr>
-                <w:rFonts w:ascii="Arial" w:hAnsi="Arial" w:cs="Arial"/>
-                <w:b/>
-                <w:bCs/>
-                <w:color w:val="808080" w:themeColor="background1" w:themeShade="80"/>
-              </w:rPr>
-            </w:pPr>
-          </w:p>
-          <w:p>
-            <w:pPr>
-              <w:pStyle w:val="Cabealho"/>
-              <w:tabs>
-                <w:tab w:val="clear" w:pos="4252"/>
-                <w:tab w:val="clear" w:pos="8504"/>
-                <w:tab w:val="left" w:pos="395"/>
-              </w:tabs>
-              <w:jc w:val="both"/>
-              <w:rPr>
-                <w:rFonts w:ascii="Arial" w:hAnsi="Arial" w:cs="Arial"/>
-                <w:b/>
-                <w:bCs/>
-                <w:color w:val="808080" w:themeColor="background1" w:themeShade="80"/>
-              </w:rPr>
-            </w:pPr>
-          </w:p>
-          <w:p>
-            <w:pPr>
-              <w:pStyle w:val="Cabealho"/>
-              <w:tabs>
-                <w:tab w:val="clear" w:pos="4252"/>
-                <w:tab w:val="clear" w:pos="8504"/>
-                <w:tab w:val="left" w:pos="395"/>
-              </w:tabs>
-              <w:jc w:val="both"/>
-              <w:rPr>
-                <w:rFonts w:ascii="Arial" w:hAnsi="Arial" w:cs="Arial"/>
-                <w:b/>
-                <w:bCs/>
-                <w:color w:val="808080" w:themeColor="background1" w:themeShade="80"/>
-              </w:rPr>
-            </w:pPr>
-          </w:p>
-          <w:p>
-            <w:pPr>
-              <w:pStyle w:val="Cabealho"/>
-              <w:tabs>
-                <w:tab w:val="clear" w:pos="4252"/>
-                <w:tab w:val="clear" w:pos="8504"/>
-                <w:tab w:val="left" w:pos="395"/>
-              </w:tabs>
-              <w:jc w:val="both"/>
-              <w:rPr>
-                <w:rFonts w:ascii="Arial" w:hAnsi="Arial" w:cs="Arial"/>
-                <w:b/>
-                <w:bCs/>
-                <w:color w:val="808080" w:themeColor="background1" w:themeShade="80"/>
-              </w:rPr>
-            </w:pPr>
-          </w:p>
-          <w:p>
-            <w:pPr>
-              <w:pStyle w:val="Cabealho"/>
-              <w:tabs>
-                <w:tab w:val="clear" w:pos="4252"/>
-                <w:tab w:val="clear" w:pos="8504"/>
-                <w:tab w:val="left" w:pos="395"/>
-              </w:tabs>
-              <w:jc w:val="both"/>
-              <w:rPr>
-                <w:rFonts w:ascii="Arial" w:hAnsi="Arial" w:cs="Arial"/>
-                <w:b/>
-                <w:bCs/>
-                <w:color w:val="808080" w:themeColor="background1" w:themeShade="80"/>
-              </w:rPr>
-            </w:pPr>
-          </w:p>
-          <w:p>
-            <w:pPr>
-              <w:pStyle w:val="Cabealho"/>
-              <w:tabs>
-                <w:tab w:val="clear" w:pos="4252"/>
-                <w:tab w:val="clear" w:pos="8504"/>
-                <w:tab w:val="left" w:pos="395"/>
-              </w:tabs>
-              <w:jc w:val="both"/>
-              <w:rPr>
-                <w:rFonts w:ascii="Arial" w:hAnsi="Arial" w:cs="Arial"/>
-                <w:b/>
-                <w:bCs/>
-                <w:color w:val="808080" w:themeColor="background1" w:themeShade="80"/>
-              </w:rPr>
-            </w:pPr>
-          </w:p>
-          <w:p>
-            <w:pPr>
-              <w:pStyle w:val="Cabealho"/>
-              <w:tabs>
-                <w:tab w:val="clear" w:pos="4252"/>
-                <w:tab w:val="clear" w:pos="8504"/>
-                <w:tab w:val="left" w:pos="395"/>
-              </w:tabs>
-              <w:jc w:val="both"/>
-              <w:rPr>
-                <w:rFonts w:ascii="Arial" w:hAnsi="Arial" w:cs="Arial"/>
-                <w:b/>
-                <w:bCs/>
-                <w:color w:val="808080" w:themeColor="background1" w:themeShade="80"/>
-              </w:rPr>
-            </w:pPr>
-          </w:p>
-          <w:p>
-            <w:pPr>
-              <w:pStyle w:val="Cabealho"/>
-              <w:tabs>
-                <w:tab w:val="clear" w:pos="4252"/>
-                <w:tab w:val="clear" w:pos="8504"/>
-                <w:tab w:val="left" w:pos="395"/>
-              </w:tabs>
-              <w:jc w:val="both"/>
-              <w:rPr>
-                <w:rFonts w:ascii="Arial" w:hAnsi="Arial" w:cs="Arial"/>
-                <w:b/>
-                <w:bCs/>
-                <w:color w:val="808080" w:themeColor="background1" w:themeShade="80"/>
-              </w:rPr>
-            </w:pPr>
-          </w:p>
-          <w:p>
-            <w:pPr>
-              <w:pStyle w:val="Cabealho"/>
-              <w:tabs>
-                <w:tab w:val="clear" w:pos="4252"/>
-                <w:tab w:val="clear" w:pos="8504"/>
-                <w:tab w:val="left" w:pos="395"/>
-              </w:tabs>
-              <w:jc w:val="both"/>
-              <w:rPr>
-                <w:rFonts w:ascii="Arial" w:hAnsi="Arial" w:cs="Arial"/>
-                <w:b/>
-                <w:bCs/>
-                <w:color w:val="808080" w:themeColor="background1" w:themeShade="80"/>
-              </w:rPr>
-            </w:pPr>
-          </w:p>
-          <w:p>
-            <w:pPr>
-              <w:pStyle w:val="Cabealho"/>
-              <w:tabs>
-                <w:tab w:val="clear" w:pos="4252"/>
-                <w:tab w:val="clear" w:pos="8504"/>
-                <w:tab w:val="left" w:pos="395"/>
-              </w:tabs>
-              <w:jc w:val="both"/>
-              <w:rPr>
-                <w:rFonts w:ascii="Arial" w:hAnsi="Arial" w:cs="Arial"/>
-                <w:b/>
-                <w:bCs/>
-                <w:color w:val="808080" w:themeColor="background1" w:themeShade="80"/>
-              </w:rPr>
-            </w:pPr>
-          </w:p>
-          <w:p>
-            <w:pPr>
-              <w:pStyle w:val="Cabealho"/>
-              <w:tabs>
-                <w:tab w:val="clear" w:pos="4252"/>
-                <w:tab w:val="clear" w:pos="8504"/>
-                <w:tab w:val="left" w:pos="395"/>
-              </w:tabs>
-              <w:jc w:val="both"/>
-              <w:rPr>
-                <w:rFonts w:ascii="Arial" w:hAnsi="Arial" w:cs="Arial"/>
-                <w:b/>
-                <w:bCs/>
-                <w:color w:val="808080" w:themeColor="background1" w:themeShade="80"/>
-              </w:rPr>
-            </w:pPr>
-          </w:p>
-          <w:p>
-            <w:pPr>
-              <w:pStyle w:val="Cabealho"/>
-              <w:tabs>
-                <w:tab w:val="clear" w:pos="4252"/>
-                <w:tab w:val="clear" w:pos="8504"/>
-                <w:tab w:val="left" w:pos="395"/>
-              </w:tabs>
-              <w:jc w:val="both"/>
-              <w:rPr>
-                <w:rFonts w:ascii="Arial" w:hAnsi="Arial" w:cs="Arial"/>
-                <w:b/>
-                <w:bCs/>
-                <w:color w:val="808080" w:themeColor="background1" w:themeShade="80"/>
-              </w:rPr>
-            </w:pPr>
-          </w:p>
-          <w:p>
-            <w:pPr>
-              <w:pStyle w:val="Cabealho"/>
-              <w:tabs>
-                <w:tab w:val="clear" w:pos="4252"/>
-                <w:tab w:val="clear" w:pos="8504"/>
-                <w:tab w:val="left" w:pos="395"/>
-              </w:tabs>
-              <w:jc w:val="both"/>
-              <w:rPr>
-                <w:rFonts w:ascii="Arial" w:hAnsi="Arial" w:cs="Arial"/>
-                <w:b/>
-                <w:bCs/>
-                <w:color w:val="808080" w:themeColor="background1" w:themeShade="80"/>
-              </w:rPr>
-            </w:pPr>
-          </w:p>
-          <w:p>
-            <w:pPr>
-              <w:pStyle w:val="Cabealho"/>
-              <w:tabs>
-                <w:tab w:val="clear" w:pos="4252"/>
-                <w:tab w:val="clear" w:pos="8504"/>
-                <w:tab w:val="left" w:pos="395"/>
-              </w:tabs>
-              <w:jc w:val="both"/>
-              <w:rPr>
-                <w:rFonts w:ascii="Arial" w:hAnsi="Arial" w:cs="Arial"/>
-                <w:b/>
-                <w:bCs/>
-                <w:color w:val="808080" w:themeColor="background1" w:themeShade="80"/>
-              </w:rPr>
-            </w:pPr>
-          </w:p>
-          <w:p>
-            <w:pPr>
-              <w:pStyle w:val="Cabealho"/>
-              <w:tabs>
-                <w:tab w:val="clear" w:pos="4252"/>
-                <w:tab w:val="clear" w:pos="8504"/>
-                <w:tab w:val="left" w:pos="395"/>
-              </w:tabs>
-              <w:jc w:val="both"/>
-              <w:rPr>
-                <w:rFonts w:ascii="Arial" w:hAnsi="Arial" w:cs="Arial"/>
-                <w:b/>
-                <w:bCs/>
-                <w:color w:val="808080" w:themeColor="background1" w:themeShade="80"/>
-              </w:rPr>
-            </w:pPr>
-          </w:p>
-          <w:p>
-            <w:pPr>
-              <w:pStyle w:val="Cabealho"/>
-              <w:tabs>
-                <w:tab w:val="clear" w:pos="4252"/>
-                <w:tab w:val="clear" w:pos="8504"/>
-                <w:tab w:val="left" w:pos="395"/>
-              </w:tabs>
-              <w:jc w:val="both"/>
-              <w:rPr>
-                <w:rFonts w:ascii="Arial" w:hAnsi="Arial" w:cs="Arial"/>
-                <w:b/>
-                <w:bCs/>
-                <w:color w:val="808080" w:themeColor="background1" w:themeShade="80"/>
-              </w:rPr>
-            </w:pPr>
-          </w:p>
-          <w:p>
-            <w:pPr>
-              <w:pStyle w:val="Cabealho"/>
-              <w:tabs>
-                <w:tab w:val="clear" w:pos="4252"/>
-                <w:tab w:val="clear" w:pos="8504"/>
-                <w:tab w:val="left" w:pos="395"/>
-              </w:tabs>
-              <w:jc w:val="both"/>
-              <w:rPr>
-                <w:rFonts w:ascii="Arial" w:hAnsi="Arial" w:cs="Arial"/>
-                <w:b/>
-                <w:bCs/>
-                <w:color w:val="808080" w:themeColor="background1" w:themeShade="80"/>
-              </w:rPr>
-            </w:pPr>
-          </w:p>
-          <w:p>
-            <w:pPr>
-              <w:pStyle w:val="Cabealho"/>
-              <w:tabs>
-                <w:tab w:val="clear" w:pos="4252"/>
-                <w:tab w:val="clear" w:pos="8504"/>
-                <w:tab w:val="left" w:pos="395"/>
-              </w:tabs>
-              <w:jc w:val="both"/>
-              <w:rPr>
-                <w:rFonts w:ascii="Arial" w:hAnsi="Arial" w:cs="Arial"/>
-                <w:b/>
-                <w:bCs/>
-                <w:color w:val="808080" w:themeColor="background1" w:themeShade="80"/>
-              </w:rPr>
-            </w:pPr>
-          </w:p>
-          <w:p>
-            <w:pPr>
-              <w:pStyle w:val="Cabealho"/>
-              <w:tabs>
-                <w:tab w:val="clear" w:pos="4252"/>
-                <w:tab w:val="clear" w:pos="8504"/>
-                <w:tab w:val="left" w:pos="395"/>
-              </w:tabs>
-              <w:jc w:val="both"/>
-              <w:rPr>
-                <w:rFonts w:ascii="Arial" w:hAnsi="Arial" w:cs="Arial"/>
-                <w:b/>
-                <w:bCs/>
-                <w:color w:val="808080" w:themeColor="background1" w:themeShade="80"/>
-              </w:rPr>
-            </w:pPr>
-            <w:r>
-              <w:rPr>
-                <w:rFonts w:ascii="Arial" w:hAnsi="Arial" w:cs="Arial"/>
-                <w:b/>
-                <w:bCs/>
-                <w:noProof/>
-                <w:color w:val="808080" w:themeColor="background1" w:themeShade="80"/>
-                <w:lang w:eastAsia="pt-BR"/>
-              </w:rPr>
-              <w:drawing>
-                <wp:inline distT="0" distB="0" distL="0" distR="0" wp14:anchorId="119BD9E7" wp14:editId="23031D54">
-                  <wp:extent cx="5762625" cy="5591175"/>
-                  <wp:effectExtent l="0" t="0" r="0" b="0"/>
-                  <wp:docPr id="3" name="Imagem 3" descr="C:\Users\Otávio\Documents\Documentos-TCC-Projeto\Arquivos\4.3 Casos de Uso\Caso de Uso 33\prototipo_33_03.png"/>
-                  <wp:cNvGraphicFramePr>
-                    <a:graphicFrameLocks xmlns:a="http://schemas.openxmlformats.org/drawingml/2006/main" noChangeAspect="1"/>
-                  </wp:cNvGraphicFramePr>
-                  <a:graphic xmlns:a="http://schemas.openxmlformats.org/drawingml/2006/main">
-                    <a:graphicData uri="http://schemas.openxmlformats.org/drawingml/2006/picture">
-                      <pic:pic xmlns:pic="http://schemas.openxmlformats.org/drawingml/2006/picture">
-                        <pic:nvPicPr>
-                          <pic:cNvPr id="0" name="Picture 3" descr="C:\Users\Otávio\Documents\Documentos-TCC-Projeto\Arquivos\4.3 Casos de Uso\Caso de Uso 33\prototipo_33_03.png"/>
-                          <pic:cNvPicPr>
-                            <a:picLocks noChangeAspect="1" noChangeArrowheads="1"/>
-                          </pic:cNvPicPr>
-                        </pic:nvPicPr>
-                        <pic:blipFill>
-                          <a:blip r:embed="rId11">
-                            <a:extLst>
-                              <a:ext uri="{28A0092B-C50C-407E-A947-70E740481C1C}">
-                                <a14:useLocalDpi xmlns:a14="http://schemas.microsoft.com/office/drawing/2010/main" val="0"/>
-                              </a:ext>
-                            </a:extLst>
-                          </a:blip>
-                          <a:srcRect/>
-                          <a:stretch>
-                            <a:fillRect/>
-                          </a:stretch>
-                        </pic:blipFill>
-                        <pic:spPr bwMode="auto">
-                          <a:xfrm>
-                            <a:off x="0" y="0"/>
-                            <a:ext cx="5762625" cy="5591175"/>
-                          </a:xfrm>
-                          <a:prstGeom prst="rect">
-                            <a:avLst/>
-                          </a:prstGeom>
-                          <a:noFill/>
-                          <a:ln>
-                            <a:noFill/>
-                          </a:ln>
-                        </pic:spPr>
-                      </pic:pic>
-                    </a:graphicData>
-                  </a:graphic>
-                </wp:inline>
-              </w:drawing>
-            </w:r>
-          </w:p>
-          <w:p>
-            <w:pPr>
-              <w:pStyle w:val="Cabealho"/>
-              <w:tabs>
-                <w:tab w:val="clear" w:pos="4252"/>
-                <w:tab w:val="clear" w:pos="8504"/>
-                <w:tab w:val="left" w:pos="395"/>
-              </w:tabs>
-              <w:jc w:val="both"/>
-              <w:rPr>
-                <w:rFonts w:ascii="Arial" w:hAnsi="Arial" w:cs="Arial"/>
-                <w:b/>
-                <w:bCs/>
-                <w:color w:val="808080" w:themeColor="background1" w:themeShade="80"/>
-              </w:rPr>
-            </w:pPr>
-          </w:p>
-          <w:p>
-            <w:pPr>
-              <w:pStyle w:val="Cabealho"/>
-              <w:tabs>
-                <w:tab w:val="clear" w:pos="4252"/>
-                <w:tab w:val="clear" w:pos="8504"/>
-                <w:tab w:val="left" w:pos="395"/>
-              </w:tabs>
-              <w:jc w:val="both"/>
-              <w:rPr>
-                <w:rFonts w:ascii="Arial" w:hAnsi="Arial" w:cs="Arial"/>
-                <w:b/>
-                <w:bCs/>
-                <w:color w:val="808080" w:themeColor="background1" w:themeShade="80"/>
-              </w:rPr>
-            </w:pPr>
-          </w:p>
-          <w:p>
-            <w:pPr>
-              <w:pStyle w:val="Cabealho"/>
-              <w:tabs>
-                <w:tab w:val="clear" w:pos="4252"/>
-                <w:tab w:val="clear" w:pos="8504"/>
-                <w:tab w:val="left" w:pos="395"/>
-              </w:tabs>
-              <w:jc w:val="both"/>
-              <w:rPr>
-                <w:rFonts w:ascii="Arial" w:hAnsi="Arial" w:cs="Arial"/>
-                <w:b/>
-                <w:bCs/>
-                <w:color w:val="808080" w:themeColor="background1" w:themeShade="80"/>
-              </w:rPr>
-            </w:pPr>
-            <w:bookmarkStart w:id="0" w:name="_GoBack"/>
-            <w:bookmarkEnd w:id="0"/>
           </w:p>
         </w:tc>
       </w:tr>
@@ -4519,7 +4433,7 @@
                 <w:b/>
                 <w:bCs/>
               </w:rPr>
-              <w:t>DIAGRAMA DE</w:t>
+              <w:t xml:space="preserve">DIAGRAMA </w:t>
             </w:r>
             <w:proofErr w:type="gramStart"/>
             <w:r>
@@ -4528,6 +4442,14 @@
                 <w:b/>
                 <w:bCs/>
               </w:rPr>
+              <w:t xml:space="preserve">DE </w:t>
+            </w:r>
+            <w:r>
+              <w:rPr>
+                <w:rFonts w:ascii="Arial" w:hAnsi="Arial" w:cs="Arial"/>
+                <w:b/>
+                <w:bCs/>
+              </w:rPr>
               <w:t xml:space="preserve"> </w:t>
             </w:r>
             <w:r>
@@ -4536,17 +4458,9 @@
                 <w:b/>
                 <w:bCs/>
               </w:rPr>
-              <w:t xml:space="preserve"> </w:t>
+              <w:t>SEQUÊNCIA</w:t>
             </w:r>
             <w:proofErr w:type="gramEnd"/>
-            <w:r>
-              <w:rPr>
-                <w:rFonts w:ascii="Arial" w:hAnsi="Arial" w:cs="Arial"/>
-                <w:b/>
-                <w:bCs/>
-              </w:rPr>
-              <w:t>SEQUÊNCIA</w:t>
-            </w:r>
           </w:p>
         </w:tc>
       </w:tr>
@@ -4605,7 +4519,7 @@
                           </pic:cNvPicPr>
                         </pic:nvPicPr>
                         <pic:blipFill>
-                          <a:blip r:embed="rId12">
+                          <a:blip r:embed="rId11">
                             <a:extLst>
                               <a:ext uri="{28A0092B-C50C-407E-A947-70E740481C1C}">
                                 <a14:useLocalDpi xmlns:a14="http://schemas.microsoft.com/office/drawing/2010/main" val="0"/>
@@ -4642,8 +4556,8 @@
     </w:tbl>
     <w:p/>
     <w:sectPr>
-      <w:headerReference w:type="default" r:id="rId13"/>
-      <w:footerReference w:type="default" r:id="rId14"/>
+      <w:headerReference w:type="default" r:id="rId12"/>
+      <w:footerReference w:type="default" r:id="rId13"/>
       <w:pgSz w:w="11906" w:h="16838"/>
       <w:pgMar w:top="1134" w:right="1134" w:bottom="1134" w:left="1701" w:header="709" w:footer="709" w:gutter="0"/>
       <w:cols w:space="708"/>
@@ -4654,7 +4568,7 @@
 </file>
 
 <file path=word/endnotes.xml><?xml version="1.0" encoding="utf-8"?>
-<w:endnotes xmlns:wpc="http://schemas.microsoft.com/office/word/2010/wordprocessingCanvas" xmlns:mc="http://schemas.openxmlformats.org/markup-compatibility/2006" xmlns:o="urn:schemas-microsoft-com:office:office" xmlns:r="http://schemas.openxmlformats.org/officeDocument/2006/relationships" xmlns:m="http://schemas.openxmlformats.org/officeDocument/2006/math" xmlns:v="urn:schemas-microsoft-com:vml" xmlns:wp14="http://schemas.microsoft.com/office/word/2010/wordprocessingDrawing" xmlns:wp="http://schemas.openxmlformats.org/drawingml/2006/wordprocessingDrawing" xmlns:w10="urn:schemas-microsoft-com:office:word" xmlns:w="http://schemas.openxmlformats.org/wordprocessingml/2006/main" xmlns:w14="http://schemas.microsoft.com/office/word/2010/wordml" xmlns:wpg="http://schemas.microsoft.com/office/word/2010/wordprocessingGroup" xmlns:wpi="http://schemas.microsoft.com/office/word/2010/wordprocessingInk" xmlns:wne="http://schemas.microsoft.com/office/word/2006/wordml" xmlns:wps="http://schemas.microsoft.com/office/word/2010/wordprocessingShape" mc:Ignorable="w14 wp14">
+<w:endnotes xmlns:wpc="http://schemas.microsoft.com/office/word/2010/wordprocessingCanvas" xmlns:mc="http://schemas.openxmlformats.org/markup-compatibility/2006" xmlns:o="urn:schemas-microsoft-com:office:office" xmlns:r="http://schemas.openxmlformats.org/officeDocument/2006/relationships" xmlns:m="http://schemas.openxmlformats.org/officeDocument/2006/math" xmlns:v="urn:schemas-microsoft-com:vml" xmlns:wp14="http://schemas.microsoft.com/office/word/2010/wordprocessingDrawing" xmlns:wp="http://schemas.openxmlformats.org/drawingml/2006/wordprocessingDrawing" xmlns:w10="urn:schemas-microsoft-com:office:word" xmlns:w="http://schemas.openxmlformats.org/wordprocessingml/2006/main" xmlns:w14="http://schemas.microsoft.com/office/word/2010/wordml" xmlns:w15="http://schemas.microsoft.com/office/word/2012/wordml" xmlns:wpg="http://schemas.microsoft.com/office/word/2010/wordprocessingGroup" xmlns:wpi="http://schemas.microsoft.com/office/word/2010/wordprocessingInk" xmlns:wne="http://schemas.microsoft.com/office/word/2006/wordml" xmlns:wps="http://schemas.microsoft.com/office/word/2010/wordprocessingShape" mc:Ignorable="w14 w15 wp14">
   <w:endnote w:type="separator" w:id="-1">
     <w:p>
       <w:pPr>
@@ -4679,7 +4593,7 @@
 </file>
 
 <file path=word/footer1.xml><?xml version="1.0" encoding="utf-8"?>
-<w:ftr xmlns:wpc="http://schemas.microsoft.com/office/word/2010/wordprocessingCanvas" xmlns:mc="http://schemas.openxmlformats.org/markup-compatibility/2006" xmlns:o="urn:schemas-microsoft-com:office:office" xmlns:r="http://schemas.openxmlformats.org/officeDocument/2006/relationships" xmlns:m="http://schemas.openxmlformats.org/officeDocument/2006/math" xmlns:v="urn:schemas-microsoft-com:vml" xmlns:wp14="http://schemas.microsoft.com/office/word/2010/wordprocessingDrawing" xmlns:wp="http://schemas.openxmlformats.org/drawingml/2006/wordprocessingDrawing" xmlns:w10="urn:schemas-microsoft-com:office:word" xmlns:w="http://schemas.openxmlformats.org/wordprocessingml/2006/main" xmlns:w14="http://schemas.microsoft.com/office/word/2010/wordml" xmlns:wpg="http://schemas.microsoft.com/office/word/2010/wordprocessingGroup" xmlns:wpi="http://schemas.microsoft.com/office/word/2010/wordprocessingInk" xmlns:wne="http://schemas.microsoft.com/office/word/2006/wordml" xmlns:wps="http://schemas.microsoft.com/office/word/2010/wordprocessingShape" mc:Ignorable="w14 wp14">
+<w:ftr xmlns:wpc="http://schemas.microsoft.com/office/word/2010/wordprocessingCanvas" xmlns:mc="http://schemas.openxmlformats.org/markup-compatibility/2006" xmlns:o="urn:schemas-microsoft-com:office:office" xmlns:r="http://schemas.openxmlformats.org/officeDocument/2006/relationships" xmlns:m="http://schemas.openxmlformats.org/officeDocument/2006/math" xmlns:v="urn:schemas-microsoft-com:vml" xmlns:wp14="http://schemas.microsoft.com/office/word/2010/wordprocessingDrawing" xmlns:wp="http://schemas.openxmlformats.org/drawingml/2006/wordprocessingDrawing" xmlns:w10="urn:schemas-microsoft-com:office:word" xmlns:w="http://schemas.openxmlformats.org/wordprocessingml/2006/main" xmlns:w14="http://schemas.microsoft.com/office/word/2010/wordml" xmlns:w15="http://schemas.microsoft.com/office/word/2012/wordml" xmlns:wpg="http://schemas.microsoft.com/office/word/2010/wordprocessingGroup" xmlns:wpi="http://schemas.microsoft.com/office/word/2010/wordprocessingInk" xmlns:wne="http://schemas.microsoft.com/office/word/2006/wordml" xmlns:wps="http://schemas.microsoft.com/office/word/2010/wordprocessingShape" mc:Ignorable="w14 w15 wp14">
   <w:p>
     <w:pPr>
       <w:pStyle w:val="Rodap"/>
@@ -4712,7 +4626,7 @@
 </file>
 
 <file path=word/footnotes.xml><?xml version="1.0" encoding="utf-8"?>
-<w:footnotes xmlns:wpc="http://schemas.microsoft.com/office/word/2010/wordprocessingCanvas" xmlns:mc="http://schemas.openxmlformats.org/markup-compatibility/2006" xmlns:o="urn:schemas-microsoft-com:office:office" xmlns:r="http://schemas.openxmlformats.org/officeDocument/2006/relationships" xmlns:m="http://schemas.openxmlformats.org/officeDocument/2006/math" xmlns:v="urn:schemas-microsoft-com:vml" xmlns:wp14="http://schemas.microsoft.com/office/word/2010/wordprocessingDrawing" xmlns:wp="http://schemas.openxmlformats.org/drawingml/2006/wordprocessingDrawing" xmlns:w10="urn:schemas-microsoft-com:office:word" xmlns:w="http://schemas.openxmlformats.org/wordprocessingml/2006/main" xmlns:w14="http://schemas.microsoft.com/office/word/2010/wordml" xmlns:wpg="http://schemas.microsoft.com/office/word/2010/wordprocessingGroup" xmlns:wpi="http://schemas.microsoft.com/office/word/2010/wordprocessingInk" xmlns:wne="http://schemas.microsoft.com/office/word/2006/wordml" xmlns:wps="http://schemas.microsoft.com/office/word/2010/wordprocessingShape" mc:Ignorable="w14 wp14">
+<w:footnotes xmlns:wpc="http://schemas.microsoft.com/office/word/2010/wordprocessingCanvas" xmlns:mc="http://schemas.openxmlformats.org/markup-compatibility/2006" xmlns:o="urn:schemas-microsoft-com:office:office" xmlns:r="http://schemas.openxmlformats.org/officeDocument/2006/relationships" xmlns:m="http://schemas.openxmlformats.org/officeDocument/2006/math" xmlns:v="urn:schemas-microsoft-com:vml" xmlns:wp14="http://schemas.microsoft.com/office/word/2010/wordprocessingDrawing" xmlns:wp="http://schemas.openxmlformats.org/drawingml/2006/wordprocessingDrawing" xmlns:w10="urn:schemas-microsoft-com:office:word" xmlns:w="http://schemas.openxmlformats.org/wordprocessingml/2006/main" xmlns:w14="http://schemas.microsoft.com/office/word/2010/wordml" xmlns:w15="http://schemas.microsoft.com/office/word/2012/wordml" xmlns:wpg="http://schemas.microsoft.com/office/word/2010/wordprocessingGroup" xmlns:wpi="http://schemas.microsoft.com/office/word/2010/wordprocessingInk" xmlns:wne="http://schemas.microsoft.com/office/word/2006/wordml" xmlns:wps="http://schemas.microsoft.com/office/word/2010/wordprocessingShape" mc:Ignorable="w14 w15 wp14">
   <w:footnote w:type="separator" w:id="-1">
     <w:p>
       <w:pPr>
@@ -4737,7 +4651,7 @@
 </file>
 
 <file path=word/header1.xml><?xml version="1.0" encoding="utf-8"?>
-<w:hdr xmlns:wpc="http://schemas.microsoft.com/office/word/2010/wordprocessingCanvas" xmlns:mc="http://schemas.openxmlformats.org/markup-compatibility/2006" xmlns:o="urn:schemas-microsoft-com:office:office" xmlns:r="http://schemas.openxmlformats.org/officeDocument/2006/relationships" xmlns:m="http://schemas.openxmlformats.org/officeDocument/2006/math" xmlns:v="urn:schemas-microsoft-com:vml" xmlns:wp14="http://schemas.microsoft.com/office/word/2010/wordprocessingDrawing" xmlns:wp="http://schemas.openxmlformats.org/drawingml/2006/wordprocessingDrawing" xmlns:w10="urn:schemas-microsoft-com:office:word" xmlns:w="http://schemas.openxmlformats.org/wordprocessingml/2006/main" xmlns:w14="http://schemas.microsoft.com/office/word/2010/wordml" xmlns:wpg="http://schemas.microsoft.com/office/word/2010/wordprocessingGroup" xmlns:wpi="http://schemas.microsoft.com/office/word/2010/wordprocessingInk" xmlns:wne="http://schemas.microsoft.com/office/word/2006/wordml" xmlns:wps="http://schemas.microsoft.com/office/word/2010/wordprocessingShape" mc:Ignorable="w14 wp14">
+<w:hdr xmlns:wpc="http://schemas.microsoft.com/office/word/2010/wordprocessingCanvas" xmlns:mc="http://schemas.openxmlformats.org/markup-compatibility/2006" xmlns:o="urn:schemas-microsoft-com:office:office" xmlns:r="http://schemas.openxmlformats.org/officeDocument/2006/relationships" xmlns:m="http://schemas.openxmlformats.org/officeDocument/2006/math" xmlns:v="urn:schemas-microsoft-com:vml" xmlns:wp14="http://schemas.microsoft.com/office/word/2010/wordprocessingDrawing" xmlns:wp="http://schemas.openxmlformats.org/drawingml/2006/wordprocessingDrawing" xmlns:w10="urn:schemas-microsoft-com:office:word" xmlns:w="http://schemas.openxmlformats.org/wordprocessingml/2006/main" xmlns:w14="http://schemas.microsoft.com/office/word/2010/wordml" xmlns:w15="http://schemas.microsoft.com/office/word/2012/wordml" xmlns:wpg="http://schemas.microsoft.com/office/word/2010/wordprocessingGroup" xmlns:wpi="http://schemas.microsoft.com/office/word/2010/wordprocessingInk" xmlns:wne="http://schemas.microsoft.com/office/word/2006/wordml" xmlns:wps="http://schemas.microsoft.com/office/word/2010/wordprocessingShape" mc:Ignorable="w14 w15 wp14">
   <w:tbl>
     <w:tblPr>
       <w:tblStyle w:val="Tabelacomgrade"/>
@@ -4781,22 +4695,16 @@
             <w:rPr>
               <w:b/>
             </w:rPr>
-            <w:t>DESCRIÇÃO CASO DE USO + PROTÓTIPO TELAS + DIAGRAMA</w:t>
+            <w:t xml:space="preserve">DESCRIÇÃO CASO DE USO + PROTÓTIPO TELAS + </w:t>
           </w:r>
           <w:proofErr w:type="gramStart"/>
           <w:r>
             <w:rPr>
               <w:b/>
             </w:rPr>
-            <w:t xml:space="preserve">  </w:t>
+            <w:t>DIAGRAMA  SEQUÊNCIA</w:t>
           </w:r>
           <w:proofErr w:type="gramEnd"/>
-          <w:r>
-            <w:rPr>
-              <w:b/>
-            </w:rPr>
-            <w:t>SEQUÊNCIA</w:t>
-          </w:r>
         </w:p>
       </w:tc>
       <w:tc>
@@ -4889,7 +4797,7 @@
 </file>
 
 <file path=word/numbering.xml><?xml version="1.0" encoding="utf-8"?>
-<w:numbering xmlns:wpc="http://schemas.microsoft.com/office/word/2010/wordprocessingCanvas" xmlns:mc="http://schemas.openxmlformats.org/markup-compatibility/2006" xmlns:o="urn:schemas-microsoft-com:office:office" xmlns:r="http://schemas.openxmlformats.org/officeDocument/2006/relationships" xmlns:m="http://schemas.openxmlformats.org/officeDocument/2006/math" xmlns:v="urn:schemas-microsoft-com:vml" xmlns:wp14="http://schemas.microsoft.com/office/word/2010/wordprocessingDrawing" xmlns:wp="http://schemas.openxmlformats.org/drawingml/2006/wordprocessingDrawing" xmlns:w10="urn:schemas-microsoft-com:office:word" xmlns:w="http://schemas.openxmlformats.org/wordprocessingml/2006/main" xmlns:w14="http://schemas.microsoft.com/office/word/2010/wordml" xmlns:wpg="http://schemas.microsoft.com/office/word/2010/wordprocessingGroup" xmlns:wpi="http://schemas.microsoft.com/office/word/2010/wordprocessingInk" xmlns:wne="http://schemas.microsoft.com/office/word/2006/wordml" xmlns:wps="http://schemas.microsoft.com/office/word/2010/wordprocessingShape" mc:Ignorable="w14 wp14">
+<w:numbering xmlns:wpc="http://schemas.microsoft.com/office/word/2010/wordprocessingCanvas" xmlns:mc="http://schemas.openxmlformats.org/markup-compatibility/2006" xmlns:o="urn:schemas-microsoft-com:office:office" xmlns:r="http://schemas.openxmlformats.org/officeDocument/2006/relationships" xmlns:m="http://schemas.openxmlformats.org/officeDocument/2006/math" xmlns:v="urn:schemas-microsoft-com:vml" xmlns:wp14="http://schemas.microsoft.com/office/word/2010/wordprocessingDrawing" xmlns:wp="http://schemas.openxmlformats.org/drawingml/2006/wordprocessingDrawing" xmlns:w10="urn:schemas-microsoft-com:office:word" xmlns:w="http://schemas.openxmlformats.org/wordprocessingml/2006/main" xmlns:w14="http://schemas.microsoft.com/office/word/2010/wordml" xmlns:w15="http://schemas.microsoft.com/office/word/2012/wordml" xmlns:wpg="http://schemas.microsoft.com/office/word/2010/wordprocessingGroup" xmlns:wpi="http://schemas.microsoft.com/office/word/2010/wordprocessingInk" xmlns:wne="http://schemas.microsoft.com/office/word/2006/wordml" xmlns:wps="http://schemas.microsoft.com/office/word/2010/wordprocessingShape" mc:Ignorable="w14 w15 wp14">
   <w:abstractNum w:abstractNumId="0">
     <w:nsid w:val="002079BC"/>
     <w:multiLevelType w:val="hybridMultilevel"/>
@@ -7611,7 +7519,7 @@
 </file>
 
 <file path=word/styles.xml><?xml version="1.0" encoding="utf-8"?>
-<w:styles xmlns:mc="http://schemas.openxmlformats.org/markup-compatibility/2006" xmlns:r="http://schemas.openxmlformats.org/officeDocument/2006/relationships" xmlns:w="http://schemas.openxmlformats.org/wordprocessingml/2006/main" xmlns:w14="http://schemas.microsoft.com/office/word/2010/wordml" mc:Ignorable="w14">
+<w:styles xmlns:mc="http://schemas.openxmlformats.org/markup-compatibility/2006" xmlns:r="http://schemas.openxmlformats.org/officeDocument/2006/relationships" xmlns:w="http://schemas.openxmlformats.org/wordprocessingml/2006/main" xmlns:w14="http://schemas.microsoft.com/office/word/2010/wordml" xmlns:w15="http://schemas.microsoft.com/office/word/2012/wordml" mc:Ignorable="w14 w15">
   <w:docDefaults>
     <w:rPrDefault>
       <w:rPr>
@@ -7627,146 +7535,378 @@
       </w:pPr>
     </w:pPrDefault>
   </w:docDefaults>
-  <w:latentStyles w:defLockedState="0" w:defUIPriority="99" w:defSemiHidden="1" w:defUnhideWhenUsed="1" w:defQFormat="0" w:count="267">
-    <w:lsdException w:name="Normal" w:semiHidden="0" w:uiPriority="0" w:unhideWhenUsed="0" w:qFormat="1"/>
-    <w:lsdException w:name="heading 1" w:semiHidden="0" w:uiPriority="9" w:unhideWhenUsed="0" w:qFormat="1"/>
-    <w:lsdException w:name="heading 2" w:uiPriority="9" w:qFormat="1"/>
-    <w:lsdException w:name="heading 3" w:uiPriority="9" w:qFormat="1"/>
-    <w:lsdException w:name="heading 4" w:uiPriority="9" w:qFormat="1"/>
-    <w:lsdException w:name="heading 5" w:uiPriority="9" w:qFormat="1"/>
-    <w:lsdException w:name="heading 6" w:uiPriority="9" w:qFormat="1"/>
-    <w:lsdException w:name="heading 7" w:uiPriority="9" w:qFormat="1"/>
-    <w:lsdException w:name="heading 8" w:uiPriority="9" w:qFormat="1"/>
-    <w:lsdException w:name="heading 9" w:uiPriority="9" w:qFormat="1"/>
-    <w:lsdException w:name="toc 1" w:uiPriority="39"/>
-    <w:lsdException w:name="toc 2" w:uiPriority="39"/>
-    <w:lsdException w:name="toc 3" w:uiPriority="39"/>
-    <w:lsdException w:name="toc 4" w:uiPriority="39"/>
-    <w:lsdException w:name="toc 5" w:uiPriority="39"/>
-    <w:lsdException w:name="toc 6" w:uiPriority="39"/>
-    <w:lsdException w:name="toc 7" w:uiPriority="39"/>
-    <w:lsdException w:name="toc 8" w:uiPriority="39"/>
-    <w:lsdException w:name="toc 9" w:uiPriority="39"/>
-    <w:lsdException w:name="header" w:uiPriority="0"/>
-    <w:lsdException w:name="caption" w:uiPriority="35" w:qFormat="1"/>
-    <w:lsdException w:name="Title" w:semiHidden="0" w:uiPriority="10" w:unhideWhenUsed="0" w:qFormat="1"/>
-    <w:lsdException w:name="Default Paragraph Font" w:uiPriority="1"/>
-    <w:lsdException w:name="Subtitle" w:semiHidden="0" w:uiPriority="11" w:unhideWhenUsed="0" w:qFormat="1"/>
-    <w:lsdException w:name="Hyperlink" w:uiPriority="0"/>
-    <w:lsdException w:name="Strong" w:semiHidden="0" w:uiPriority="22" w:unhideWhenUsed="0" w:qFormat="1"/>
-    <w:lsdException w:name="Emphasis" w:semiHidden="0" w:uiPriority="20" w:unhideWhenUsed="0" w:qFormat="1"/>
-    <w:lsdException w:name="Table Grid" w:semiHidden="0" w:uiPriority="0" w:unhideWhenUsed="0"/>
-    <w:lsdException w:name="Placeholder Text" w:unhideWhenUsed="0"/>
-    <w:lsdException w:name="No Spacing" w:semiHidden="0" w:uiPriority="1" w:unhideWhenUsed="0" w:qFormat="1"/>
-    <w:lsdException w:name="Light Shading" w:semiHidden="0" w:uiPriority="60" w:unhideWhenUsed="0"/>
-    <w:lsdException w:name="Light List" w:semiHidden="0" w:uiPriority="61" w:unhideWhenUsed="0"/>
-    <w:lsdException w:name="Light Grid" w:semiHidden="0" w:uiPriority="62" w:unhideWhenUsed="0"/>
-    <w:lsdException w:name="Medium Shading 1" w:semiHidden="0" w:uiPriority="63" w:unhideWhenUsed="0"/>
-    <w:lsdException w:name="Medium Shading 2" w:semiHidden="0" w:uiPriority="64" w:unhideWhenUsed="0"/>
-    <w:lsdException w:name="Medium List 1" w:semiHidden="0" w:uiPriority="65" w:unhideWhenUsed="0"/>
-    <w:lsdException w:name="Medium List 2" w:semiHidden="0" w:uiPriority="66" w:unhideWhenUsed="0"/>
-    <w:lsdException w:name="Medium Grid 1" w:semiHidden="0" w:uiPriority="67" w:unhideWhenUsed="0"/>
-    <w:lsdException w:name="Medium Grid 2" w:semiHidden="0" w:uiPriority="68" w:unhideWhenUsed="0"/>
-    <w:lsdException w:name="Medium Grid 3" w:semiHidden="0" w:uiPriority="69" w:unhideWhenUsed="0"/>
-    <w:lsdException w:name="Dark List" w:semiHidden="0" w:uiPriority="70" w:unhideWhenUsed="0"/>
-    <w:lsdException w:name="Colorful Shading" w:semiHidden="0" w:uiPriority="71" w:unhideWhenUsed="0"/>
-    <w:lsdException w:name="Colorful List" w:semiHidden="0" w:uiPriority="72" w:unhideWhenUsed="0"/>
-    <w:lsdException w:name="Colorful Grid" w:semiHidden="0" w:uiPriority="73" w:unhideWhenUsed="0"/>
-    <w:lsdException w:name="Light Shading Accent 1" w:semiHidden="0" w:uiPriority="60" w:unhideWhenUsed="0"/>
-    <w:lsdException w:name="Light List Accent 1" w:semiHidden="0" w:uiPriority="61" w:unhideWhenUsed="0"/>
-    <w:lsdException w:name="Light Grid Accent 1" w:semiHidden="0" w:uiPriority="62" w:unhideWhenUsed="0"/>
-    <w:lsdException w:name="Medium Shading 1 Accent 1" w:semiHidden="0" w:uiPriority="63" w:unhideWhenUsed="0"/>
-    <w:lsdException w:name="Medium Shading 2 Accent 1" w:semiHidden="0" w:uiPriority="64" w:unhideWhenUsed="0"/>
-    <w:lsdException w:name="Medium List 1 Accent 1" w:semiHidden="0" w:uiPriority="65" w:unhideWhenUsed="0"/>
-    <w:lsdException w:name="Revision" w:unhideWhenUsed="0"/>
-    <w:lsdException w:name="List Paragraph" w:semiHidden="0" w:uiPriority="34" w:unhideWhenUsed="0" w:qFormat="1"/>
-    <w:lsdException w:name="Quote" w:semiHidden="0" w:uiPriority="29" w:unhideWhenUsed="0" w:qFormat="1"/>
-    <w:lsdException w:name="Intense Quote" w:semiHidden="0" w:uiPriority="30" w:unhideWhenUsed="0" w:qFormat="1"/>
-    <w:lsdException w:name="Medium List 2 Accent 1" w:semiHidden="0" w:uiPriority="66" w:unhideWhenUsed="0"/>
-    <w:lsdException w:name="Medium Grid 1 Accent 1" w:semiHidden="0" w:uiPriority="67" w:unhideWhenUsed="0"/>
-    <w:lsdException w:name="Medium Grid 2 Accent 1" w:semiHidden="0" w:uiPriority="68" w:unhideWhenUsed="0"/>
-    <w:lsdException w:name="Medium Grid 3 Accent 1" w:semiHidden="0" w:uiPriority="69" w:unhideWhenUsed="0"/>
-    <w:lsdException w:name="Dark List Accent 1" w:semiHidden="0" w:uiPriority="70" w:unhideWhenUsed="0"/>
-    <w:lsdException w:name="Colorful Shading Accent 1" w:semiHidden="0" w:uiPriority="71" w:unhideWhenUsed="0"/>
-    <w:lsdException w:name="Colorful List Accent 1" w:semiHidden="0" w:uiPriority="72" w:unhideWhenUsed="0"/>
-    <w:lsdException w:name="Colorful Grid Accent 1" w:semiHidden="0" w:uiPriority="73" w:unhideWhenUsed="0"/>
-    <w:lsdException w:name="Light Shading Accent 2" w:semiHidden="0" w:uiPriority="60" w:unhideWhenUsed="0"/>
-    <w:lsdException w:name="Light List Accent 2" w:semiHidden="0" w:uiPriority="61" w:unhideWhenUsed="0"/>
-    <w:lsdException w:name="Light Grid Accent 2" w:semiHidden="0" w:uiPriority="62" w:unhideWhenUsed="0"/>
-    <w:lsdException w:name="Medium Shading 1 Accent 2" w:semiHidden="0" w:uiPriority="63" w:unhideWhenUsed="0"/>
-    <w:lsdException w:name="Medium Shading 2 Accent 2" w:semiHidden="0" w:uiPriority="64" w:unhideWhenUsed="0"/>
-    <w:lsdException w:name="Medium List 1 Accent 2" w:semiHidden="0" w:uiPriority="65" w:unhideWhenUsed="0"/>
-    <w:lsdException w:name="Medium List 2 Accent 2" w:semiHidden="0" w:uiPriority="66" w:unhideWhenUsed="0"/>
-    <w:lsdException w:name="Medium Grid 1 Accent 2" w:semiHidden="0" w:uiPriority="67" w:unhideWhenUsed="0"/>
-    <w:lsdException w:name="Medium Grid 2 Accent 2" w:semiHidden="0" w:uiPriority="68" w:unhideWhenUsed="0"/>
-    <w:lsdException w:name="Medium Grid 3 Accent 2" w:semiHidden="0" w:uiPriority="69" w:unhideWhenUsed="0"/>
-    <w:lsdException w:name="Dark List Accent 2" w:semiHidden="0" w:uiPriority="70" w:unhideWhenUsed="0"/>
-    <w:lsdException w:name="Colorful Shading Accent 2" w:semiHidden="0" w:uiPriority="71" w:unhideWhenUsed="0"/>
-    <w:lsdException w:name="Colorful List Accent 2" w:semiHidden="0" w:uiPriority="72" w:unhideWhenUsed="0"/>
-    <w:lsdException w:name="Colorful Grid Accent 2" w:semiHidden="0" w:uiPriority="73" w:unhideWhenUsed="0"/>
-    <w:lsdException w:name="Light Shading Accent 3" w:semiHidden="0" w:uiPriority="60" w:unhideWhenUsed="0"/>
-    <w:lsdException w:name="Light List Accent 3" w:semiHidden="0" w:uiPriority="61" w:unhideWhenUsed="0"/>
-    <w:lsdException w:name="Light Grid Accent 3" w:semiHidden="0" w:uiPriority="62" w:unhideWhenUsed="0"/>
-    <w:lsdException w:name="Medium Shading 1 Accent 3" w:semiHidden="0" w:uiPriority="63" w:unhideWhenUsed="0"/>
-    <w:lsdException w:name="Medium Shading 2 Accent 3" w:semiHidden="0" w:uiPriority="64" w:unhideWhenUsed="0"/>
-    <w:lsdException w:name="Medium List 1 Accent 3" w:semiHidden="0" w:uiPriority="65" w:unhideWhenUsed="0"/>
-    <w:lsdException w:name="Medium List 2 Accent 3" w:semiHidden="0" w:uiPriority="66" w:unhideWhenUsed="0"/>
-    <w:lsdException w:name="Medium Grid 1 Accent 3" w:semiHidden="0" w:uiPriority="67" w:unhideWhenUsed="0"/>
-    <w:lsdException w:name="Medium Grid 2 Accent 3" w:semiHidden="0" w:uiPriority="68" w:unhideWhenUsed="0"/>
-    <w:lsdException w:name="Medium Grid 3 Accent 3" w:semiHidden="0" w:uiPriority="69" w:unhideWhenUsed="0"/>
-    <w:lsdException w:name="Dark List Accent 3" w:semiHidden="0" w:uiPriority="70" w:unhideWhenUsed="0"/>
-    <w:lsdException w:name="Colorful Shading Accent 3" w:semiHidden="0" w:uiPriority="71" w:unhideWhenUsed="0"/>
-    <w:lsdException w:name="Colorful List Accent 3" w:semiHidden="0" w:uiPriority="72" w:unhideWhenUsed="0"/>
-    <w:lsdException w:name="Colorful Grid Accent 3" w:semiHidden="0" w:uiPriority="73" w:unhideWhenUsed="0"/>
-    <w:lsdException w:name="Light Shading Accent 4" w:semiHidden="0" w:uiPriority="60" w:unhideWhenUsed="0"/>
-    <w:lsdException w:name="Light List Accent 4" w:semiHidden="0" w:uiPriority="61" w:unhideWhenUsed="0"/>
-    <w:lsdException w:name="Light Grid Accent 4" w:semiHidden="0" w:uiPriority="62" w:unhideWhenUsed="0"/>
-    <w:lsdException w:name="Medium Shading 1 Accent 4" w:semiHidden="0" w:uiPriority="63" w:unhideWhenUsed="0"/>
-    <w:lsdException w:name="Medium Shading 2 Accent 4" w:semiHidden="0" w:uiPriority="64" w:unhideWhenUsed="0"/>
-    <w:lsdException w:name="Medium List 1 Accent 4" w:semiHidden="0" w:uiPriority="65" w:unhideWhenUsed="0"/>
-    <w:lsdException w:name="Medium List 2 Accent 4" w:semiHidden="0" w:uiPriority="66" w:unhideWhenUsed="0"/>
-    <w:lsdException w:name="Medium Grid 1 Accent 4" w:semiHidden="0" w:uiPriority="67" w:unhideWhenUsed="0"/>
-    <w:lsdException w:name="Medium Grid 2 Accent 4" w:semiHidden="0" w:uiPriority="68" w:unhideWhenUsed="0"/>
-    <w:lsdException w:name="Medium Grid 3 Accent 4" w:semiHidden="0" w:uiPriority="69" w:unhideWhenUsed="0"/>
-    <w:lsdException w:name="Dark List Accent 4" w:semiHidden="0" w:uiPriority="70" w:unhideWhenUsed="0"/>
-    <w:lsdException w:name="Colorful Shading Accent 4" w:semiHidden="0" w:uiPriority="71" w:unhideWhenUsed="0"/>
-    <w:lsdException w:name="Colorful List Accent 4" w:semiHidden="0" w:uiPriority="72" w:unhideWhenUsed="0"/>
-    <w:lsdException w:name="Colorful Grid Accent 4" w:semiHidden="0" w:uiPriority="73" w:unhideWhenUsed="0"/>
-    <w:lsdException w:name="Light Shading Accent 5" w:semiHidden="0" w:uiPriority="60" w:unhideWhenUsed="0"/>
-    <w:lsdException w:name="Light List Accent 5" w:semiHidden="0" w:uiPriority="61" w:unhideWhenUsed="0"/>
-    <w:lsdException w:name="Light Grid Accent 5" w:semiHidden="0" w:uiPriority="62" w:unhideWhenUsed="0"/>
-    <w:lsdException w:name="Medium Shading 1 Accent 5" w:semiHidden="0" w:uiPriority="63" w:unhideWhenUsed="0"/>
-    <w:lsdException w:name="Medium Shading 2 Accent 5" w:semiHidden="0" w:uiPriority="64" w:unhideWhenUsed="0"/>
-    <w:lsdException w:name="Medium List 1 Accent 5" w:semiHidden="0" w:uiPriority="65" w:unhideWhenUsed="0"/>
-    <w:lsdException w:name="Medium List 2 Accent 5" w:semiHidden="0" w:uiPriority="66" w:unhideWhenUsed="0"/>
-    <w:lsdException w:name="Medium Grid 1 Accent 5" w:semiHidden="0" w:uiPriority="67" w:unhideWhenUsed="0"/>
-    <w:lsdException w:name="Medium Grid 2 Accent 5" w:semiHidden="0" w:uiPriority="68" w:unhideWhenUsed="0"/>
-    <w:lsdException w:name="Medium Grid 3 Accent 5" w:semiHidden="0" w:uiPriority="69" w:unhideWhenUsed="0"/>
-    <w:lsdException w:name="Dark List Accent 5" w:semiHidden="0" w:uiPriority="70" w:unhideWhenUsed="0"/>
-    <w:lsdException w:name="Colorful Shading Accent 5" w:semiHidden="0" w:uiPriority="71" w:unhideWhenUsed="0"/>
-    <w:lsdException w:name="Colorful List Accent 5" w:semiHidden="0" w:uiPriority="72" w:unhideWhenUsed="0"/>
-    <w:lsdException w:name="Colorful Grid Accent 5" w:semiHidden="0" w:uiPriority="73" w:unhideWhenUsed="0"/>
-    <w:lsdException w:name="Light Shading Accent 6" w:semiHidden="0" w:uiPriority="60" w:unhideWhenUsed="0"/>
-    <w:lsdException w:name="Light List Accent 6" w:semiHidden="0" w:uiPriority="61" w:unhideWhenUsed="0"/>
-    <w:lsdException w:name="Light Grid Accent 6" w:semiHidden="0" w:uiPriority="62" w:unhideWhenUsed="0"/>
-    <w:lsdException w:name="Medium Shading 1 Accent 6" w:semiHidden="0" w:uiPriority="63" w:unhideWhenUsed="0"/>
-    <w:lsdException w:name="Medium Shading 2 Accent 6" w:semiHidden="0" w:uiPriority="64" w:unhideWhenUsed="0"/>
-    <w:lsdException w:name="Medium List 1 Accent 6" w:semiHidden="0" w:uiPriority="65" w:unhideWhenUsed="0"/>
-    <w:lsdException w:name="Medium List 2 Accent 6" w:semiHidden="0" w:uiPriority="66" w:unhideWhenUsed="0"/>
-    <w:lsdException w:name="Medium Grid 1 Accent 6" w:semiHidden="0" w:uiPriority="67" w:unhideWhenUsed="0"/>
-    <w:lsdException w:name="Medium Grid 2 Accent 6" w:semiHidden="0" w:uiPriority="68" w:unhideWhenUsed="0"/>
-    <w:lsdException w:name="Medium Grid 3 Accent 6" w:semiHidden="0" w:uiPriority="69" w:unhideWhenUsed="0"/>
-    <w:lsdException w:name="Dark List Accent 6" w:semiHidden="0" w:uiPriority="70" w:unhideWhenUsed="0"/>
-    <w:lsdException w:name="Colorful Shading Accent 6" w:semiHidden="0" w:uiPriority="71" w:unhideWhenUsed="0"/>
-    <w:lsdException w:name="Colorful List Accent 6" w:semiHidden="0" w:uiPriority="72" w:unhideWhenUsed="0"/>
-    <w:lsdException w:name="Colorful Grid Accent 6" w:semiHidden="0" w:uiPriority="73" w:unhideWhenUsed="0"/>
-    <w:lsdException w:name="Subtle Emphasis" w:semiHidden="0" w:uiPriority="19" w:unhideWhenUsed="0" w:qFormat="1"/>
-    <w:lsdException w:name="Intense Emphasis" w:semiHidden="0" w:uiPriority="21" w:unhideWhenUsed="0" w:qFormat="1"/>
-    <w:lsdException w:name="Subtle Reference" w:semiHidden="0" w:uiPriority="31" w:unhideWhenUsed="0" w:qFormat="1"/>
-    <w:lsdException w:name="Intense Reference" w:semiHidden="0" w:uiPriority="32" w:unhideWhenUsed="0" w:qFormat="1"/>
-    <w:lsdException w:name="Book Title" w:semiHidden="0" w:uiPriority="33" w:unhideWhenUsed="0" w:qFormat="1"/>
-    <w:lsdException w:name="Bibliography" w:uiPriority="37"/>
-    <w:lsdException w:name="TOC Heading" w:uiPriority="39" w:qFormat="1"/>
+  <w:latentStyles w:defLockedState="0" w:defUIPriority="99" w:defSemiHidden="0" w:defUnhideWhenUsed="0" w:defQFormat="0" w:count="371">
+    <w:lsdException w:name="Normal" w:uiPriority="0" w:qFormat="1"/>
+    <w:lsdException w:name="heading 1" w:uiPriority="9" w:qFormat="1"/>
+    <w:lsdException w:name="heading 2" w:semiHidden="1" w:uiPriority="9" w:unhideWhenUsed="1" w:qFormat="1"/>
+    <w:lsdException w:name="heading 3" w:semiHidden="1" w:uiPriority="9" w:unhideWhenUsed="1" w:qFormat="1"/>
+    <w:lsdException w:name="heading 4" w:semiHidden="1" w:uiPriority="9" w:unhideWhenUsed="1" w:qFormat="1"/>
+    <w:lsdException w:name="heading 5" w:semiHidden="1" w:uiPriority="9" w:unhideWhenUsed="1" w:qFormat="1"/>
+    <w:lsdException w:name="heading 6" w:semiHidden="1" w:uiPriority="9" w:unhideWhenUsed="1" w:qFormat="1"/>
+    <w:lsdException w:name="heading 7" w:semiHidden="1" w:uiPriority="9" w:unhideWhenUsed="1" w:qFormat="1"/>
+    <w:lsdException w:name="heading 8" w:semiHidden="1" w:uiPriority="9" w:unhideWhenUsed="1" w:qFormat="1"/>
+    <w:lsdException w:name="heading 9" w:semiHidden="1" w:uiPriority="9" w:unhideWhenUsed="1" w:qFormat="1"/>
+    <w:lsdException w:name="index 1" w:semiHidden="1" w:unhideWhenUsed="1"/>
+    <w:lsdException w:name="index 2" w:semiHidden="1" w:unhideWhenUsed="1"/>
+    <w:lsdException w:name="index 3" w:semiHidden="1" w:unhideWhenUsed="1"/>
+    <w:lsdException w:name="index 4" w:semiHidden="1" w:unhideWhenUsed="1"/>
+    <w:lsdException w:name="index 5" w:semiHidden="1" w:unhideWhenUsed="1"/>
+    <w:lsdException w:name="index 6" w:semiHidden="1" w:unhideWhenUsed="1"/>
+    <w:lsdException w:name="index 7" w:semiHidden="1" w:unhideWhenUsed="1"/>
+    <w:lsdException w:name="index 8" w:semiHidden="1" w:unhideWhenUsed="1"/>
+    <w:lsdException w:name="index 9" w:semiHidden="1" w:unhideWhenUsed="1"/>
+    <w:lsdException w:name="toc 1" w:semiHidden="1" w:uiPriority="39" w:unhideWhenUsed="1"/>
+    <w:lsdException w:name="toc 2" w:semiHidden="1" w:uiPriority="39" w:unhideWhenUsed="1"/>
+    <w:lsdException w:name="toc 3" w:semiHidden="1" w:uiPriority="39" w:unhideWhenUsed="1"/>
+    <w:lsdException w:name="toc 4" w:semiHidden="1" w:uiPriority="39" w:unhideWhenUsed="1"/>
+    <w:lsdException w:name="toc 5" w:semiHidden="1" w:uiPriority="39" w:unhideWhenUsed="1"/>
+    <w:lsdException w:name="toc 6" w:semiHidden="1" w:uiPriority="39" w:unhideWhenUsed="1"/>
+    <w:lsdException w:name="toc 7" w:semiHidden="1" w:uiPriority="39" w:unhideWhenUsed="1"/>
+    <w:lsdException w:name="toc 8" w:semiHidden="1" w:uiPriority="39" w:unhideWhenUsed="1"/>
+    <w:lsdException w:name="toc 9" w:semiHidden="1" w:uiPriority="39" w:unhideWhenUsed="1"/>
+    <w:lsdException w:name="Normal Indent" w:semiHidden="1" w:unhideWhenUsed="1"/>
+    <w:lsdException w:name="footnote text" w:semiHidden="1" w:unhideWhenUsed="1"/>
+    <w:lsdException w:name="annotation text" w:semiHidden="1" w:unhideWhenUsed="1"/>
+    <w:lsdException w:name="header" w:semiHidden="1" w:uiPriority="0" w:unhideWhenUsed="1"/>
+    <w:lsdException w:name="footer" w:semiHidden="1" w:unhideWhenUsed="1"/>
+    <w:lsdException w:name="index heading" w:semiHidden="1" w:unhideWhenUsed="1"/>
+    <w:lsdException w:name="caption" w:semiHidden="1" w:uiPriority="35" w:unhideWhenUsed="1" w:qFormat="1"/>
+    <w:lsdException w:name="table of figures" w:semiHidden="1" w:unhideWhenUsed="1"/>
+    <w:lsdException w:name="envelope address" w:semiHidden="1" w:unhideWhenUsed="1"/>
+    <w:lsdException w:name="envelope return" w:semiHidden="1" w:unhideWhenUsed="1"/>
+    <w:lsdException w:name="footnote reference" w:semiHidden="1" w:unhideWhenUsed="1"/>
+    <w:lsdException w:name="annotation reference" w:semiHidden="1" w:unhideWhenUsed="1"/>
+    <w:lsdException w:name="line number" w:semiHidden="1" w:unhideWhenUsed="1"/>
+    <w:lsdException w:name="page number" w:semiHidden="1" w:unhideWhenUsed="1"/>
+    <w:lsdException w:name="endnote reference" w:semiHidden="1" w:unhideWhenUsed="1"/>
+    <w:lsdException w:name="endnote text" w:semiHidden="1" w:unhideWhenUsed="1"/>
+    <w:lsdException w:name="table of authorities" w:semiHidden="1" w:unhideWhenUsed="1"/>
+    <w:lsdException w:name="macro" w:semiHidden="1" w:unhideWhenUsed="1"/>
+    <w:lsdException w:name="toa heading" w:semiHidden="1" w:unhideWhenUsed="1"/>
+    <w:lsdException w:name="List" w:semiHidden="1" w:unhideWhenUsed="1"/>
+    <w:lsdException w:name="List Bullet" w:semiHidden="1" w:unhideWhenUsed="1"/>
+    <w:lsdException w:name="List Number" w:semiHidden="1" w:unhideWhenUsed="1"/>
+    <w:lsdException w:name="List 2" w:semiHidden="1" w:unhideWhenUsed="1"/>
+    <w:lsdException w:name="List 3" w:semiHidden="1" w:unhideWhenUsed="1"/>
+    <w:lsdException w:name="List 4" w:semiHidden="1" w:unhideWhenUsed="1"/>
+    <w:lsdException w:name="List 5" w:semiHidden="1" w:unhideWhenUsed="1"/>
+    <w:lsdException w:name="List Bullet 2" w:semiHidden="1" w:unhideWhenUsed="1"/>
+    <w:lsdException w:name="List Bullet 3" w:semiHidden="1" w:unhideWhenUsed="1"/>
+    <w:lsdException w:name="List Bullet 4" w:semiHidden="1" w:unhideWhenUsed="1"/>
+    <w:lsdException w:name="List Bullet 5" w:semiHidden="1" w:unhideWhenUsed="1"/>
+    <w:lsdException w:name="List Number 2" w:semiHidden="1" w:unhideWhenUsed="1"/>
+    <w:lsdException w:name="List Number 3" w:semiHidden="1" w:unhideWhenUsed="1"/>
+    <w:lsdException w:name="List Number 4" w:semiHidden="1" w:unhideWhenUsed="1"/>
+    <w:lsdException w:name="List Number 5" w:semiHidden="1" w:unhideWhenUsed="1"/>
+    <w:lsdException w:name="Title" w:uiPriority="10" w:qFormat="1"/>
+    <w:lsdException w:name="Closing" w:semiHidden="1" w:unhideWhenUsed="1"/>
+    <w:lsdException w:name="Signature" w:semiHidden="1" w:unhideWhenUsed="1"/>
+    <w:lsdException w:name="Default Paragraph Font" w:semiHidden="1" w:uiPriority="1" w:unhideWhenUsed="1"/>
+    <w:lsdException w:name="Body Text" w:semiHidden="1" w:unhideWhenUsed="1"/>
+    <w:lsdException w:name="Body Text Indent" w:semiHidden="1" w:unhideWhenUsed="1"/>
+    <w:lsdException w:name="List Continue" w:semiHidden="1" w:unhideWhenUsed="1"/>
+    <w:lsdException w:name="List Continue 2" w:semiHidden="1" w:unhideWhenUsed="1"/>
+    <w:lsdException w:name="List Continue 3" w:semiHidden="1" w:unhideWhenUsed="1"/>
+    <w:lsdException w:name="List Continue 4" w:semiHidden="1" w:unhideWhenUsed="1"/>
+    <w:lsdException w:name="List Continue 5" w:semiHidden="1" w:unhideWhenUsed="1"/>
+    <w:lsdException w:name="Message Header" w:semiHidden="1" w:unhideWhenUsed="1"/>
+    <w:lsdException w:name="Subtitle" w:uiPriority="11" w:qFormat="1"/>
+    <w:lsdException w:name="Salutation" w:semiHidden="1" w:unhideWhenUsed="1"/>
+    <w:lsdException w:name="Date" w:semiHidden="1" w:unhideWhenUsed="1"/>
+    <w:lsdException w:name="Body Text First Indent" w:semiHidden="1" w:unhideWhenUsed="1"/>
+    <w:lsdException w:name="Body Text First Indent 2" w:semiHidden="1" w:unhideWhenUsed="1"/>
+    <w:lsdException w:name="Note Heading" w:semiHidden="1" w:unhideWhenUsed="1"/>
+    <w:lsdException w:name="Body Text 2" w:semiHidden="1" w:unhideWhenUsed="1"/>
+    <w:lsdException w:name="Body Text 3" w:semiHidden="1" w:unhideWhenUsed="1"/>
+    <w:lsdException w:name="Body Text Indent 2" w:semiHidden="1" w:unhideWhenUsed="1"/>
+    <w:lsdException w:name="Body Text Indent 3" w:semiHidden="1" w:unhideWhenUsed="1"/>
+    <w:lsdException w:name="Block Text" w:semiHidden="1" w:unhideWhenUsed="1"/>
+    <w:lsdException w:name="Hyperlink" w:semiHidden="1" w:uiPriority="0" w:unhideWhenUsed="1"/>
+    <w:lsdException w:name="FollowedHyperlink" w:semiHidden="1" w:unhideWhenUsed="1"/>
+    <w:lsdException w:name="Strong" w:uiPriority="22" w:qFormat="1"/>
+    <w:lsdException w:name="Emphasis" w:uiPriority="20" w:qFormat="1"/>
+    <w:lsdException w:name="Document Map" w:semiHidden="1" w:unhideWhenUsed="1"/>
+    <w:lsdException w:name="Plain Text" w:semiHidden="1" w:unhideWhenUsed="1"/>
+    <w:lsdException w:name="E-mail Signature" w:semiHidden="1" w:unhideWhenUsed="1"/>
+    <w:lsdException w:name="HTML Top of Form" w:semiHidden="1" w:unhideWhenUsed="1"/>
+    <w:lsdException w:name="HTML Bottom of Form" w:semiHidden="1" w:unhideWhenUsed="1"/>
+    <w:lsdException w:name="Normal (Web)" w:semiHidden="1" w:unhideWhenUsed="1"/>
+    <w:lsdException w:name="HTML Acronym" w:semiHidden="1" w:unhideWhenUsed="1"/>
+    <w:lsdException w:name="HTML Address" w:semiHidden="1" w:unhideWhenUsed="1"/>
+    <w:lsdException w:name="HTML Cite" w:semiHidden="1" w:unhideWhenUsed="1"/>
+    <w:lsdException w:name="HTML Code" w:semiHidden="1" w:unhideWhenUsed="1"/>
+    <w:lsdException w:name="HTML Definition" w:semiHidden="1" w:unhideWhenUsed="1"/>
+    <w:lsdException w:name="HTML Keyboard" w:semiHidden="1" w:unhideWhenUsed="1"/>
+    <w:lsdException w:name="HTML Preformatted" w:semiHidden="1" w:unhideWhenUsed="1"/>
+    <w:lsdException w:name="HTML Sample" w:semiHidden="1" w:unhideWhenUsed="1"/>
+    <w:lsdException w:name="HTML Typewriter" w:semiHidden="1" w:unhideWhenUsed="1"/>
+    <w:lsdException w:name="HTML Variable" w:semiHidden="1" w:unhideWhenUsed="1"/>
+    <w:lsdException w:name="Normal Table" w:semiHidden="1" w:unhideWhenUsed="1"/>
+    <w:lsdException w:name="annotation subject" w:semiHidden="1" w:unhideWhenUsed="1"/>
+    <w:lsdException w:name="No List" w:semiHidden="1" w:unhideWhenUsed="1"/>
+    <w:lsdException w:name="Outline List 1" w:semiHidden="1" w:unhideWhenUsed="1"/>
+    <w:lsdException w:name="Outline List 2" w:semiHidden="1" w:unhideWhenUsed="1"/>
+    <w:lsdException w:name="Outline List 3" w:semiHidden="1" w:unhideWhenUsed="1"/>
+    <w:lsdException w:name="Table Simple 1" w:semiHidden="1" w:unhideWhenUsed="1"/>
+    <w:lsdException w:name="Table Simple 2" w:semiHidden="1" w:unhideWhenUsed="1"/>
+    <w:lsdException w:name="Table Simple 3" w:semiHidden="1" w:unhideWhenUsed="1"/>
+    <w:lsdException w:name="Table Classic 1" w:semiHidden="1" w:unhideWhenUsed="1"/>
+    <w:lsdException w:name="Table Classic 2" w:semiHidden="1" w:unhideWhenUsed="1"/>
+    <w:lsdException w:name="Table Classic 3" w:semiHidden="1" w:unhideWhenUsed="1"/>
+    <w:lsdException w:name="Table Classic 4" w:semiHidden="1" w:unhideWhenUsed="1"/>
+    <w:lsdException w:name="Table Colorful 1" w:semiHidden="1" w:unhideWhenUsed="1"/>
+    <w:lsdException w:name="Table Colorful 2" w:semiHidden="1" w:unhideWhenUsed="1"/>
+    <w:lsdException w:name="Table Colorful 3" w:semiHidden="1" w:unhideWhenUsed="1"/>
+    <w:lsdException w:name="Table Columns 1" w:semiHidden="1" w:unhideWhenUsed="1"/>
+    <w:lsdException w:name="Table Columns 2" w:semiHidden="1" w:unhideWhenUsed="1"/>
+    <w:lsdException w:name="Table Columns 3" w:semiHidden="1" w:unhideWhenUsed="1"/>
+    <w:lsdException w:name="Table Columns 4" w:semiHidden="1" w:unhideWhenUsed="1"/>
+    <w:lsdException w:name="Table Columns 5" w:semiHidden="1" w:unhideWhenUsed="1"/>
+    <w:lsdException w:name="Table Grid 1" w:semiHidden="1" w:unhideWhenUsed="1"/>
+    <w:lsdException w:name="Table Grid 2" w:semiHidden="1" w:unhideWhenUsed="1"/>
+    <w:lsdException w:name="Table Grid 3" w:semiHidden="1" w:unhideWhenUsed="1"/>
+    <w:lsdException w:name="Table Grid 4" w:semiHidden="1" w:unhideWhenUsed="1"/>
+    <w:lsdException w:name="Table Grid 5" w:semiHidden="1" w:unhideWhenUsed="1"/>
+    <w:lsdException w:name="Table Grid 6" w:semiHidden="1" w:unhideWhenUsed="1"/>
+    <w:lsdException w:name="Table Grid 7" w:semiHidden="1" w:unhideWhenUsed="1"/>
+    <w:lsdException w:name="Table Grid 8" w:semiHidden="1" w:unhideWhenUsed="1"/>
+    <w:lsdException w:name="Table List 1" w:semiHidden="1" w:unhideWhenUsed="1"/>
+    <w:lsdException w:name="Table List 2" w:semiHidden="1" w:unhideWhenUsed="1"/>
+    <w:lsdException w:name="Table List 3" w:semiHidden="1" w:unhideWhenUsed="1"/>
+    <w:lsdException w:name="Table List 4" w:semiHidden="1" w:unhideWhenUsed="1"/>
+    <w:lsdException w:name="Table List 5" w:semiHidden="1" w:unhideWhenUsed="1"/>
+    <w:lsdException w:name="Table List 6" w:semiHidden="1" w:unhideWhenUsed="1"/>
+    <w:lsdException w:name="Table List 7" w:semiHidden="1" w:unhideWhenUsed="1"/>
+    <w:lsdException w:name="Table List 8" w:semiHidden="1" w:unhideWhenUsed="1"/>
+    <w:lsdException w:name="Table 3D effects 1" w:semiHidden="1" w:unhideWhenUsed="1"/>
+    <w:lsdException w:name="Table 3D effects 2" w:semiHidden="1" w:unhideWhenUsed="1"/>
+    <w:lsdException w:name="Table 3D effects 3" w:semiHidden="1" w:unhideWhenUsed="1"/>
+    <w:lsdException w:name="Table Contemporary" w:semiHidden="1" w:unhideWhenUsed="1"/>
+    <w:lsdException w:name="Table Elegant" w:semiHidden="1" w:unhideWhenUsed="1"/>
+    <w:lsdException w:name="Table Professional" w:semiHidden="1" w:unhideWhenUsed="1"/>
+    <w:lsdException w:name="Table Subtle 1" w:semiHidden="1" w:unhideWhenUsed="1"/>
+    <w:lsdException w:name="Table Subtle 2" w:semiHidden="1" w:unhideWhenUsed="1"/>
+    <w:lsdException w:name="Table Web 1" w:semiHidden="1" w:unhideWhenUsed="1"/>
+    <w:lsdException w:name="Table Web 2" w:semiHidden="1" w:unhideWhenUsed="1"/>
+    <w:lsdException w:name="Table Web 3" w:semiHidden="1" w:unhideWhenUsed="1"/>
+    <w:lsdException w:name="Balloon Text" w:semiHidden="1" w:unhideWhenUsed="1"/>
+    <w:lsdException w:name="Table Grid" w:uiPriority="0"/>
+    <w:lsdException w:name="Table Theme" w:semiHidden="1" w:unhideWhenUsed="1"/>
+    <w:lsdException w:name="Placeholder Text" w:semiHidden="1"/>
+    <w:lsdException w:name="No Spacing" w:uiPriority="1" w:qFormat="1"/>
+    <w:lsdException w:name="Light Shading" w:uiPriority="60"/>
+    <w:lsdException w:name="Light List" w:uiPriority="61"/>
+    <w:lsdException w:name="Light Grid" w:uiPriority="62"/>
+    <w:lsdException w:name="Medium Shading 1" w:uiPriority="63"/>
+    <w:lsdException w:name="Medium Shading 2" w:uiPriority="64"/>
+    <w:lsdException w:name="Medium List 1" w:uiPriority="65"/>
+    <w:lsdException w:name="Medium List 2" w:uiPriority="66"/>
+    <w:lsdException w:name="Medium Grid 1" w:uiPriority="67"/>
+    <w:lsdException w:name="Medium Grid 2" w:uiPriority="68"/>
+    <w:lsdException w:name="Medium Grid 3" w:uiPriority="69"/>
+    <w:lsdException w:name="Dark List" w:uiPriority="70"/>
+    <w:lsdException w:name="Colorful Shading" w:uiPriority="71"/>
+    <w:lsdException w:name="Colorful List" w:uiPriority="72"/>
+    <w:lsdException w:name="Colorful Grid" w:uiPriority="73"/>
+    <w:lsdException w:name="Light Shading Accent 1" w:uiPriority="60"/>
+    <w:lsdException w:name="Light List Accent 1" w:uiPriority="61"/>
+    <w:lsdException w:name="Light Grid Accent 1" w:uiPriority="62"/>
+    <w:lsdException w:name="Medium Shading 1 Accent 1" w:uiPriority="63"/>
+    <w:lsdException w:name="Medium Shading 2 Accent 1" w:uiPriority="64"/>
+    <w:lsdException w:name="Medium List 1 Accent 1" w:uiPriority="65"/>
+    <w:lsdException w:name="Revision" w:semiHidden="1"/>
+    <w:lsdException w:name="List Paragraph" w:uiPriority="34" w:qFormat="1"/>
+    <w:lsdException w:name="Quote" w:uiPriority="29" w:qFormat="1"/>
+    <w:lsdException w:name="Intense Quote" w:uiPriority="30" w:qFormat="1"/>
+    <w:lsdException w:name="Medium List 2 Accent 1" w:uiPriority="66"/>
+    <w:lsdException w:name="Medium Grid 1 Accent 1" w:uiPriority="67"/>
+    <w:lsdException w:name="Medium Grid 2 Accent 1" w:uiPriority="68"/>
+    <w:lsdException w:name="Medium Grid 3 Accent 1" w:uiPriority="69"/>
+    <w:lsdException w:name="Dark List Accent 1" w:uiPriority="70"/>
+    <w:lsdException w:name="Colorful Shading Accent 1" w:uiPriority="71"/>
+    <w:lsdException w:name="Colorful List Accent 1" w:uiPriority="72"/>
+    <w:lsdException w:name="Colorful Grid Accent 1" w:uiPriority="73"/>
+    <w:lsdException w:name="Light Shading Accent 2" w:uiPriority="60"/>
+    <w:lsdException w:name="Light List Accent 2" w:uiPriority="61"/>
+    <w:lsdException w:name="Light Grid Accent 2" w:uiPriority="62"/>
+    <w:lsdException w:name="Medium Shading 1 Accent 2" w:uiPriority="63"/>
+    <w:lsdException w:name="Medium Shading 2 Accent 2" w:uiPriority="64"/>
+    <w:lsdException w:name="Medium List 1 Accent 2" w:uiPriority="65"/>
+    <w:lsdException w:name="Medium List 2 Accent 2" w:uiPriority="66"/>
+    <w:lsdException w:name="Medium Grid 1 Accent 2" w:uiPriority="67"/>
+    <w:lsdException w:name="Medium Grid 2 Accent 2" w:uiPriority="68"/>
+    <w:lsdException w:name="Medium Grid 3 Accent 2" w:uiPriority="69"/>
+    <w:lsdException w:name="Dark List Accent 2" w:uiPriority="70"/>
+    <w:lsdException w:name="Colorful Shading Accent 2" w:uiPriority="71"/>
+    <w:lsdException w:name="Colorful List Accent 2" w:uiPriority="72"/>
+    <w:lsdException w:name="Colorful Grid Accent 2" w:uiPriority="73"/>
+    <w:lsdException w:name="Light Shading Accent 3" w:uiPriority="60"/>
+    <w:lsdException w:name="Light List Accent 3" w:uiPriority="61"/>
+    <w:lsdException w:name="Light Grid Accent 3" w:uiPriority="62"/>
+    <w:lsdException w:name="Medium Shading 1 Accent 3" w:uiPriority="63"/>
+    <w:lsdException w:name="Medium Shading 2 Accent 3" w:uiPriority="64"/>
+    <w:lsdException w:name="Medium List 1 Accent 3" w:uiPriority="65"/>
+    <w:lsdException w:name="Medium List 2 Accent 3" w:uiPriority="66"/>
+    <w:lsdException w:name="Medium Grid 1 Accent 3" w:uiPriority="67"/>
+    <w:lsdException w:name="Medium Grid 2 Accent 3" w:uiPriority="68"/>
+    <w:lsdException w:name="Medium Grid 3 Accent 3" w:uiPriority="69"/>
+    <w:lsdException w:name="Dark List Accent 3" w:uiPriority="70"/>
+    <w:lsdException w:name="Colorful Shading Accent 3" w:uiPriority="71"/>
+    <w:lsdException w:name="Colorful List Accent 3" w:uiPriority="72"/>
+    <w:lsdException w:name="Colorful Grid Accent 3" w:uiPriority="73"/>
+    <w:lsdException w:name="Light Shading Accent 4" w:uiPriority="60"/>
+    <w:lsdException w:name="Light List Accent 4" w:uiPriority="61"/>
+    <w:lsdException w:name="Light Grid Accent 4" w:uiPriority="62"/>
+    <w:lsdException w:name="Medium Shading 1 Accent 4" w:uiPriority="63"/>
+    <w:lsdException w:name="Medium Shading 2 Accent 4" w:uiPriority="64"/>
+    <w:lsdException w:name="Medium List 1 Accent 4" w:uiPriority="65"/>
+    <w:lsdException w:name="Medium List 2 Accent 4" w:uiPriority="66"/>
+    <w:lsdException w:name="Medium Grid 1 Accent 4" w:uiPriority="67"/>
+    <w:lsdException w:name="Medium Grid 2 Accent 4" w:uiPriority="68"/>
+    <w:lsdException w:name="Medium Grid 3 Accent 4" w:uiPriority="69"/>
+    <w:lsdException w:name="Dark List Accent 4" w:uiPriority="70"/>
+    <w:lsdException w:name="Colorful Shading Accent 4" w:uiPriority="71"/>
+    <w:lsdException w:name="Colorful List Accent 4" w:uiPriority="72"/>
+    <w:lsdException w:name="Colorful Grid Accent 4" w:uiPriority="73"/>
+    <w:lsdException w:name="Light Shading Accent 5" w:uiPriority="60"/>
+    <w:lsdException w:name="Light List Accent 5" w:uiPriority="61"/>
+    <w:lsdException w:name="Light Grid Accent 5" w:uiPriority="62"/>
+    <w:lsdException w:name="Medium Shading 1 Accent 5" w:uiPriority="63"/>
+    <w:lsdException w:name="Medium Shading 2 Accent 5" w:uiPriority="64"/>
+    <w:lsdException w:name="Medium List 1 Accent 5" w:uiPriority="65"/>
+    <w:lsdException w:name="Medium List 2 Accent 5" w:uiPriority="66"/>
+    <w:lsdException w:name="Medium Grid 1 Accent 5" w:uiPriority="67"/>
+    <w:lsdException w:name="Medium Grid 2 Accent 5" w:uiPriority="68"/>
+    <w:lsdException w:name="Medium Grid 3 Accent 5" w:uiPriority="69"/>
+    <w:lsdException w:name="Dark List Accent 5" w:uiPriority="70"/>
+    <w:lsdException w:name="Colorful Shading Accent 5" w:uiPriority="71"/>
+    <w:lsdException w:name="Colorful List Accent 5" w:uiPriority="72"/>
+    <w:lsdException w:name="Colorful Grid Accent 5" w:uiPriority="73"/>
+    <w:lsdException w:name="Light Shading Accent 6" w:uiPriority="60"/>
+    <w:lsdException w:name="Light List Accent 6" w:uiPriority="61"/>
+    <w:lsdException w:name="Light Grid Accent 6" w:uiPriority="62"/>
+    <w:lsdException w:name="Medium Shading 1 Accent 6" w:uiPriority="63"/>
+    <w:lsdException w:name="Medium Shading 2 Accent 6" w:uiPriority="64"/>
+    <w:lsdException w:name="Medium List 1 Accent 6" w:uiPriority="65"/>
+    <w:lsdException w:name="Medium List 2 Accent 6" w:uiPriority="66"/>
+    <w:lsdException w:name="Medium Grid 1 Accent 6" w:uiPriority="67"/>
+    <w:lsdException w:name="Medium Grid 2 Accent 6" w:uiPriority="68"/>
+    <w:lsdException w:name="Medium Grid 3 Accent 6" w:uiPriority="69"/>
+    <w:lsdException w:name="Dark List Accent 6" w:uiPriority="70"/>
+    <w:lsdException w:name="Colorful Shading Accent 6" w:uiPriority="71"/>
+    <w:lsdException w:name="Colorful List Accent 6" w:uiPriority="72"/>
+    <w:lsdException w:name="Colorful Grid Accent 6" w:uiPriority="73"/>
+    <w:lsdException w:name="Subtle Emphasis" w:uiPriority="19" w:qFormat="1"/>
+    <w:lsdException w:name="Intense Emphasis" w:uiPriority="21" w:qFormat="1"/>
+    <w:lsdException w:name="Subtle Reference" w:uiPriority="31" w:qFormat="1"/>
+    <w:lsdException w:name="Intense Reference" w:uiPriority="32" w:qFormat="1"/>
+    <w:lsdException w:name="Book Title" w:uiPriority="33" w:qFormat="1"/>
+    <w:lsdException w:name="Bibliography" w:semiHidden="1" w:uiPriority="37" w:unhideWhenUsed="1"/>
+    <w:lsdException w:name="TOC Heading" w:semiHidden="1" w:uiPriority="39" w:unhideWhenUsed="1" w:qFormat="1"/>
+    <w:lsdException w:name="Plain Table 1" w:uiPriority="41"/>
+    <w:lsdException w:name="Plain Table 2" w:uiPriority="42"/>
+    <w:lsdException w:name="Plain Table 3" w:uiPriority="43"/>
+    <w:lsdException w:name="Plain Table 4" w:uiPriority="44"/>
+    <w:lsdException w:name="Plain Table 5" w:uiPriority="45"/>
+    <w:lsdException w:name="Grid Table Light" w:uiPriority="40"/>
+    <w:lsdException w:name="Grid Table 1 Light" w:uiPriority="46"/>
+    <w:lsdException w:name="Grid Table 2" w:uiPriority="47"/>
+    <w:lsdException w:name="Grid Table 3" w:uiPriority="48"/>
+    <w:lsdException w:name="Grid Table 4" w:uiPriority="49"/>
+    <w:lsdException w:name="Grid Table 5 Dark" w:uiPriority="50"/>
+    <w:lsdException w:name="Grid Table 6 Colorful" w:uiPriority="51"/>
+    <w:lsdException w:name="Grid Table 7 Colorful" w:uiPriority="52"/>
+    <w:lsdException w:name="Grid Table 1 Light Accent 1" w:uiPriority="46"/>
+    <w:lsdException w:name="Grid Table 2 Accent 1" w:uiPriority="47"/>
+    <w:lsdException w:name="Grid Table 3 Accent 1" w:uiPriority="48"/>
+    <w:lsdException w:name="Grid Table 4 Accent 1" w:uiPriority="49"/>
+    <w:lsdException w:name="Grid Table 5 Dark Accent 1" w:uiPriority="50"/>
+    <w:lsdException w:name="Grid Table 6 Colorful Accent 1" w:uiPriority="51"/>
+    <w:lsdException w:name="Grid Table 7 Colorful Accent 1" w:uiPriority="52"/>
+    <w:lsdException w:name="Grid Table 1 Light Accent 2" w:uiPriority="46"/>
+    <w:lsdException w:name="Grid Table 2 Accent 2" w:uiPriority="47"/>
+    <w:lsdException w:name="Grid Table 3 Accent 2" w:uiPriority="48"/>
+    <w:lsdException w:name="Grid Table 4 Accent 2" w:uiPriority="49"/>
+    <w:lsdException w:name="Grid Table 5 Dark Accent 2" w:uiPriority="50"/>
+    <w:lsdException w:name="Grid Table 6 Colorful Accent 2" w:uiPriority="51"/>
+    <w:lsdException w:name="Grid Table 7 Colorful Accent 2" w:uiPriority="52"/>
+    <w:lsdException w:name="Grid Table 1 Light Accent 3" w:uiPriority="46"/>
+    <w:lsdException w:name="Grid Table 2 Accent 3" w:uiPriority="47"/>
+    <w:lsdException w:name="Grid Table 3 Accent 3" w:uiPriority="48"/>
+    <w:lsdException w:name="Grid Table 4 Accent 3" w:uiPriority="49"/>
+    <w:lsdException w:name="Grid Table 5 Dark Accent 3" w:uiPriority="50"/>
+    <w:lsdException w:name="Grid Table 6 Colorful Accent 3" w:uiPriority="51"/>
+    <w:lsdException w:name="Grid Table 7 Colorful Accent 3" w:uiPriority="52"/>
+    <w:lsdException w:name="Grid Table 1 Light Accent 4" w:uiPriority="46"/>
+    <w:lsdException w:name="Grid Table 2 Accent 4" w:uiPriority="47"/>
+    <w:lsdException w:name="Grid Table 3 Accent 4" w:uiPriority="48"/>
+    <w:lsdException w:name="Grid Table 4 Accent 4" w:uiPriority="49"/>
+    <w:lsdException w:name="Grid Table 5 Dark Accent 4" w:uiPriority="50"/>
+    <w:lsdException w:name="Grid Table 6 Colorful Accent 4" w:uiPriority="51"/>
+    <w:lsdException w:name="Grid Table 7 Colorful Accent 4" w:uiPriority="52"/>
+    <w:lsdException w:name="Grid Table 1 Light Accent 5" w:uiPriority="46"/>
+    <w:lsdException w:name="Grid Table 2 Accent 5" w:uiPriority="47"/>
+    <w:lsdException w:name="Grid Table 3 Accent 5" w:uiPriority="48"/>
+    <w:lsdException w:name="Grid Table 4 Accent 5" w:uiPriority="49"/>
+    <w:lsdException w:name="Grid Table 5 Dark Accent 5" w:uiPriority="50"/>
+    <w:lsdException w:name="Grid Table 6 Colorful Accent 5" w:uiPriority="51"/>
+    <w:lsdException w:name="Grid Table 7 Colorful Accent 5" w:uiPriority="52"/>
+    <w:lsdException w:name="Grid Table 1 Light Accent 6" w:uiPriority="46"/>
+    <w:lsdException w:name="Grid Table 2 Accent 6" w:uiPriority="47"/>
+    <w:lsdException w:name="Grid Table 3 Accent 6" w:uiPriority="48"/>
+    <w:lsdException w:name="Grid Table 4 Accent 6" w:uiPriority="49"/>
+    <w:lsdException w:name="Grid Table 5 Dark Accent 6" w:uiPriority="50"/>
+    <w:lsdException w:name="Grid Table 6 Colorful Accent 6" w:uiPriority="51"/>
+    <w:lsdException w:name="Grid Table 7 Colorful Accent 6" w:uiPriority="52"/>
+    <w:lsdException w:name="List Table 1 Light" w:uiPriority="46"/>
+    <w:lsdException w:name="List Table 2" w:uiPriority="47"/>
+    <w:lsdException w:name="List Table 3" w:uiPriority="48"/>
+    <w:lsdException w:name="List Table 4" w:uiPriority="49"/>
+    <w:lsdException w:name="List Table 5 Dark" w:uiPriority="50"/>
+    <w:lsdException w:name="List Table 6 Colorful" w:uiPriority="51"/>
+    <w:lsdException w:name="List Table 7 Colorful" w:uiPriority="52"/>
+    <w:lsdException w:name="List Table 1 Light Accent 1" w:uiPriority="46"/>
+    <w:lsdException w:name="List Table 2 Accent 1" w:uiPriority="47"/>
+    <w:lsdException w:name="List Table 3 Accent 1" w:uiPriority="48"/>
+    <w:lsdException w:name="List Table 4 Accent 1" w:uiPriority="49"/>
+    <w:lsdException w:name="List Table 5 Dark Accent 1" w:uiPriority="50"/>
+    <w:lsdException w:name="List Table 6 Colorful Accent 1" w:uiPriority="51"/>
+    <w:lsdException w:name="List Table 7 Colorful Accent 1" w:uiPriority="52"/>
+    <w:lsdException w:name="List Table 1 Light Accent 2" w:uiPriority="46"/>
+    <w:lsdException w:name="List Table 2 Accent 2" w:uiPriority="47"/>
+    <w:lsdException w:name="List Table 3 Accent 2" w:uiPriority="48"/>
+    <w:lsdException w:name="List Table 4 Accent 2" w:uiPriority="49"/>
+    <w:lsdException w:name="List Table 5 Dark Accent 2" w:uiPriority="50"/>
+    <w:lsdException w:name="List Table 6 Colorful Accent 2" w:uiPriority="51"/>
+    <w:lsdException w:name="List Table 7 Colorful Accent 2" w:uiPriority="52"/>
+    <w:lsdException w:name="List Table 1 Light Accent 3" w:uiPriority="46"/>
+    <w:lsdException w:name="List Table 2 Accent 3" w:uiPriority="47"/>
+    <w:lsdException w:name="List Table 3 Accent 3" w:uiPriority="48"/>
+    <w:lsdException w:name="List Table 4 Accent 3" w:uiPriority="49"/>
+    <w:lsdException w:name="List Table 5 Dark Accent 3" w:uiPriority="50"/>
+    <w:lsdException w:name="List Table 6 Colorful Accent 3" w:uiPriority="51"/>
+    <w:lsdException w:name="List Table 7 Colorful Accent 3" w:uiPriority="52"/>
+    <w:lsdException w:name="List Table 1 Light Accent 4" w:uiPriority="46"/>
+    <w:lsdException w:name="List Table 2 Accent 4" w:uiPriority="47"/>
+    <w:lsdException w:name="List Table 3 Accent 4" w:uiPriority="48"/>
+    <w:lsdException w:name="List Table 4 Accent 4" w:uiPriority="49"/>
+    <w:lsdException w:name="List Table 5 Dark Accent 4" w:uiPriority="50"/>
+    <w:lsdException w:name="List Table 6 Colorful Accent 4" w:uiPriority="51"/>
+    <w:lsdException w:name="List Table 7 Colorful Accent 4" w:uiPriority="52"/>
+    <w:lsdException w:name="List Table 1 Light Accent 5" w:uiPriority="46"/>
+    <w:lsdException w:name="List Table 2 Accent 5" w:uiPriority="47"/>
+    <w:lsdException w:name="List Table 3 Accent 5" w:uiPriority="48"/>
+    <w:lsdException w:name="List Table 4 Accent 5" w:uiPriority="49"/>
+    <w:lsdException w:name="List Table 5 Dark Accent 5" w:uiPriority="50"/>
+    <w:lsdException w:name="List Table 6 Colorful Accent 5" w:uiPriority="51"/>
+    <w:lsdException w:name="List Table 7 Colorful Accent 5" w:uiPriority="52"/>
+    <w:lsdException w:name="List Table 1 Light Accent 6" w:uiPriority="46"/>
+    <w:lsdException w:name="List Table 2 Accent 6" w:uiPriority="47"/>
+    <w:lsdException w:name="List Table 3 Accent 6" w:uiPriority="48"/>
+    <w:lsdException w:name="List Table 4 Accent 6" w:uiPriority="49"/>
+    <w:lsdException w:name="List Table 5 Dark Accent 6" w:uiPriority="50"/>
+    <w:lsdException w:name="List Table 6 Colorful Accent 6" w:uiPriority="51"/>
+    <w:lsdException w:name="List Table 7 Colorful Accent 6" w:uiPriority="52"/>
   </w:latentStyles>
   <w:style w:type="paragraph" w:default="1" w:styleId="Normal">
     <w:name w:val="Normal"/>
@@ -7881,7 +8021,6 @@
       <w:spacing w:after="0" w:line="240" w:lineRule="auto"/>
     </w:pPr>
     <w:tblPr>
-      <w:tblInd w:w="0" w:type="dxa"/>
       <w:tblBorders>
         <w:top w:val="single" w:sz="4" w:space="0" w:color="auto"/>
         <w:left w:val="single" w:sz="4" w:space="0" w:color="auto"/>
@@ -7890,12 +8029,6 @@
         <w:insideH w:val="single" w:sz="4" w:space="0" w:color="auto"/>
         <w:insideV w:val="single" w:sz="4" w:space="0" w:color="auto"/>
       </w:tblBorders>
-      <w:tblCellMar>
-        <w:top w:w="0" w:type="dxa"/>
-        <w:left w:w="108" w:type="dxa"/>
-        <w:bottom w:w="0" w:type="dxa"/>
-        <w:right w:w="108" w:type="dxa"/>
-      </w:tblCellMar>
     </w:tblPr>
   </w:style>
   <w:style w:type="paragraph" w:customStyle="1" w:styleId="EstiloSuperiorDuploAutomtica05ptLarguradalinhaInfe">
@@ -7938,196 +8071,6 @@
       <w:ind w:left="720"/>
       <w:contextualSpacing/>
     </w:pPr>
-  </w:style>
-</w:styles>
-</file>
-
-<file path=word/stylesWithEffects.xml><?xml version="1.0" encoding="utf-8"?>
-<w:styles xmlns:wpc="http://schemas.microsoft.com/office/word/2010/wordprocessingCanvas" xmlns:mc="http://schemas.openxmlformats.org/markup-compatibility/2006" xmlns:o="urn:schemas-microsoft-com:office:office" xmlns:r="http://schemas.openxmlformats.org/officeDocument/2006/relationships" xmlns:m="http://schemas.openxmlformats.org/officeDocument/2006/math" xmlns:v="urn:schemas-microsoft-com:vml" xmlns:wp14="http://schemas.microsoft.com/office/word/2010/wordprocessingDrawing" xmlns:wp="http://schemas.openxmlformats.org/drawingml/2006/wordprocessingDrawing" xmlns:w10="urn:schemas-microsoft-com:office:word" xmlns:w="http://schemas.openxmlformats.org/wordprocessingml/2006/main" xmlns:w14="http://schemas.microsoft.com/office/word/2010/wordml" xmlns:wpg="http://schemas.microsoft.com/office/word/2010/wordprocessingGroup" xmlns:wpi="http://schemas.microsoft.com/office/word/2010/wordprocessingInk" xmlns:wne="http://schemas.microsoft.com/office/word/2006/wordml" xmlns:wps="http://schemas.microsoft.com/office/word/2010/wordprocessingShape" mc:Ignorable="w14 wp14">
-  <w:docDefaults>
-    <w:rPrDefault>
-      <w:rPr>
-        <w:rFonts w:asciiTheme="minorHAnsi" w:eastAsiaTheme="minorEastAsia" w:hAnsiTheme="minorHAnsi" w:cstheme="minorBidi"/>
-        <w:sz w:val="22"/>
-        <w:szCs w:val="22"/>
-        <w:lang w:val="pt-BR" w:eastAsia="pt-BR" w:bidi="ar-SA"/>
-      </w:rPr>
-    </w:rPrDefault>
-    <w:pPrDefault>
-      <w:pPr>
-        <w:spacing w:after="200" w:line="276" w:lineRule="auto"/>
-      </w:pPr>
-    </w:pPrDefault>
-  </w:docDefaults>
-  <w:latentStyles w:defLockedState="0" w:defUIPriority="99" w:defSemiHidden="1" w:defUnhideWhenUsed="1" w:defQFormat="0" w:count="267">
-    <w:lsdException w:name="Normal" w:semiHidden="0" w:uiPriority="0" w:unhideWhenUsed="0" w:qFormat="1"/>
-    <w:lsdException w:name="heading 1" w:semiHidden="0" w:uiPriority="9" w:unhideWhenUsed="0" w:qFormat="1"/>
-    <w:lsdException w:name="heading 2" w:uiPriority="9" w:qFormat="1"/>
-    <w:lsdException w:name="heading 3" w:uiPriority="9" w:qFormat="1"/>
-    <w:lsdException w:name="heading 4" w:uiPriority="9" w:qFormat="1"/>
-    <w:lsdException w:name="heading 5" w:uiPriority="9" w:qFormat="1"/>
-    <w:lsdException w:name="heading 6" w:uiPriority="9" w:qFormat="1"/>
-    <w:lsdException w:name="heading 7" w:uiPriority="9" w:qFormat="1"/>
-    <w:lsdException w:name="heading 8" w:uiPriority="9" w:qFormat="1"/>
-    <w:lsdException w:name="heading 9" w:uiPriority="9" w:qFormat="1"/>
-    <w:lsdException w:name="toc 1" w:uiPriority="39"/>
-    <w:lsdException w:name="toc 2" w:uiPriority="39"/>
-    <w:lsdException w:name="toc 3" w:uiPriority="39"/>
-    <w:lsdException w:name="toc 4" w:uiPriority="39"/>
-    <w:lsdException w:name="toc 5" w:uiPriority="39"/>
-    <w:lsdException w:name="toc 6" w:uiPriority="39"/>
-    <w:lsdException w:name="toc 7" w:uiPriority="39"/>
-    <w:lsdException w:name="toc 8" w:uiPriority="39"/>
-    <w:lsdException w:name="toc 9" w:uiPriority="39"/>
-    <w:lsdException w:name="caption" w:uiPriority="35" w:qFormat="1"/>
-    <w:lsdException w:name="Title" w:semiHidden="0" w:uiPriority="10" w:unhideWhenUsed="0" w:qFormat="1"/>
-    <w:lsdException w:name="Default Paragraph Font" w:uiPriority="1"/>
-    <w:lsdException w:name="Subtitle" w:semiHidden="0" w:uiPriority="11" w:unhideWhenUsed="0" w:qFormat="1"/>
-    <w:lsdException w:name="Strong" w:semiHidden="0" w:uiPriority="22" w:unhideWhenUsed="0" w:qFormat="1"/>
-    <w:lsdException w:name="Emphasis" w:semiHidden="0" w:uiPriority="20" w:unhideWhenUsed="0" w:qFormat="1"/>
-    <w:lsdException w:name="Table Grid" w:semiHidden="0" w:uiPriority="59" w:unhideWhenUsed="0"/>
-    <w:lsdException w:name="Placeholder Text" w:unhideWhenUsed="0"/>
-    <w:lsdException w:name="No Spacing" w:semiHidden="0" w:uiPriority="1" w:unhideWhenUsed="0" w:qFormat="1"/>
-    <w:lsdException w:name="Light Shading" w:semiHidden="0" w:uiPriority="60" w:unhideWhenUsed="0"/>
-    <w:lsdException w:name="Light List" w:semiHidden="0" w:uiPriority="61" w:unhideWhenUsed="0"/>
-    <w:lsdException w:name="Light Grid" w:semiHidden="0" w:uiPriority="62" w:unhideWhenUsed="0"/>
-    <w:lsdException w:name="Medium Shading 1" w:semiHidden="0" w:uiPriority="63" w:unhideWhenUsed="0"/>
-    <w:lsdException w:name="Medium Shading 2" w:semiHidden="0" w:uiPriority="64" w:unhideWhenUsed="0"/>
-    <w:lsdException w:name="Medium List 1" w:semiHidden="0" w:uiPriority="65" w:unhideWhenUsed="0"/>
-    <w:lsdException w:name="Medium List 2" w:semiHidden="0" w:uiPriority="66" w:unhideWhenUsed="0"/>
-    <w:lsdException w:name="Medium Grid 1" w:semiHidden="0" w:uiPriority="67" w:unhideWhenUsed="0"/>
-    <w:lsdException w:name="Medium Grid 2" w:semiHidden="0" w:uiPriority="68" w:unhideWhenUsed="0"/>
-    <w:lsdException w:name="Medium Grid 3" w:semiHidden="0" w:uiPriority="69" w:unhideWhenUsed="0"/>
-    <w:lsdException w:name="Dark List" w:semiHidden="0" w:uiPriority="70" w:unhideWhenUsed="0"/>
-    <w:lsdException w:name="Colorful Shading" w:semiHidden="0" w:uiPriority="71" w:unhideWhenUsed="0"/>
-    <w:lsdException w:name="Colorful List" w:semiHidden="0" w:uiPriority="72" w:unhideWhenUsed="0"/>
-    <w:lsdException w:name="Colorful Grid" w:semiHidden="0" w:uiPriority="73" w:unhideWhenUsed="0"/>
-    <w:lsdException w:name="Light Shading Accent 1" w:semiHidden="0" w:uiPriority="60" w:unhideWhenUsed="0"/>
-    <w:lsdException w:name="Light List Accent 1" w:semiHidden="0" w:uiPriority="61" w:unhideWhenUsed="0"/>
-    <w:lsdException w:name="Light Grid Accent 1" w:semiHidden="0" w:uiPriority="62" w:unhideWhenUsed="0"/>
-    <w:lsdException w:name="Medium Shading 1 Accent 1" w:semiHidden="0" w:uiPriority="63" w:unhideWhenUsed="0"/>
-    <w:lsdException w:name="Medium Shading 2 Accent 1" w:semiHidden="0" w:uiPriority="64" w:unhideWhenUsed="0"/>
-    <w:lsdException w:name="Medium List 1 Accent 1" w:semiHidden="0" w:uiPriority="65" w:unhideWhenUsed="0"/>
-    <w:lsdException w:name="Revision" w:unhideWhenUsed="0"/>
-    <w:lsdException w:name="List Paragraph" w:semiHidden="0" w:uiPriority="34" w:unhideWhenUsed="0" w:qFormat="1"/>
-    <w:lsdException w:name="Quote" w:semiHidden="0" w:uiPriority="29" w:unhideWhenUsed="0" w:qFormat="1"/>
-    <w:lsdException w:name="Intense Quote" w:semiHidden="0" w:uiPriority="30" w:unhideWhenUsed="0" w:qFormat="1"/>
-    <w:lsdException w:name="Medium List 2 Accent 1" w:semiHidden="0" w:uiPriority="66" w:unhideWhenUsed="0"/>
-    <w:lsdException w:name="Medium Grid 1 Accent 1" w:semiHidden="0" w:uiPriority="67" w:unhideWhenUsed="0"/>
-    <w:lsdException w:name="Medium Grid 2 Accent 1" w:semiHidden="0" w:uiPriority="68" w:unhideWhenUsed="0"/>
-    <w:lsdException w:name="Medium Grid 3 Accent 1" w:semiHidden="0" w:uiPriority="69" w:unhideWhenUsed="0"/>
-    <w:lsdException w:name="Dark List Accent 1" w:semiHidden="0" w:uiPriority="70" w:unhideWhenUsed="0"/>
-    <w:lsdException w:name="Colorful Shading Accent 1" w:semiHidden="0" w:uiPriority="71" w:unhideWhenUsed="0"/>
-    <w:lsdException w:name="Colorful List Accent 1" w:semiHidden="0" w:uiPriority="72" w:unhideWhenUsed="0"/>
-    <w:lsdException w:name="Colorful Grid Accent 1" w:semiHidden="0" w:uiPriority="73" w:unhideWhenUsed="0"/>
-    <w:lsdException w:name="Light Shading Accent 2" w:semiHidden="0" w:uiPriority="60" w:unhideWhenUsed="0"/>
-    <w:lsdException w:name="Light List Accent 2" w:semiHidden="0" w:uiPriority="61" w:unhideWhenUsed="0"/>
-    <w:lsdException w:name="Light Grid Accent 2" w:semiHidden="0" w:uiPriority="62" w:unhideWhenUsed="0"/>
-    <w:lsdException w:name="Medium Shading 1 Accent 2" w:semiHidden="0" w:uiPriority="63" w:unhideWhenUsed="0"/>
-    <w:lsdException w:name="Medium Shading 2 Accent 2" w:semiHidden="0" w:uiPriority="64" w:unhideWhenUsed="0"/>
-    <w:lsdException w:name="Medium List 1 Accent 2" w:semiHidden="0" w:uiPriority="65" w:unhideWhenUsed="0"/>
-    <w:lsdException w:name="Medium List 2 Accent 2" w:semiHidden="0" w:uiPriority="66" w:unhideWhenUsed="0"/>
-    <w:lsdException w:name="Medium Grid 1 Accent 2" w:semiHidden="0" w:uiPriority="67" w:unhideWhenUsed="0"/>
-    <w:lsdException w:name="Medium Grid 2 Accent 2" w:semiHidden="0" w:uiPriority="68" w:unhideWhenUsed="0"/>
-    <w:lsdException w:name="Medium Grid 3 Accent 2" w:semiHidden="0" w:uiPriority="69" w:unhideWhenUsed="0"/>
-    <w:lsdException w:name="Dark List Accent 2" w:semiHidden="0" w:uiPriority="70" w:unhideWhenUsed="0"/>
-    <w:lsdException w:name="Colorful Shading Accent 2" w:semiHidden="0" w:uiPriority="71" w:unhideWhenUsed="0"/>
-    <w:lsdException w:name="Colorful List Accent 2" w:semiHidden="0" w:uiPriority="72" w:unhideWhenUsed="0"/>
-    <w:lsdException w:name="Colorful Grid Accent 2" w:semiHidden="0" w:uiPriority="73" w:unhideWhenUsed="0"/>
-    <w:lsdException w:name="Light Shading Accent 3" w:semiHidden="0" w:uiPriority="60" w:unhideWhenUsed="0"/>
-    <w:lsdException w:name="Light List Accent 3" w:semiHidden="0" w:uiPriority="61" w:unhideWhenUsed="0"/>
-    <w:lsdException w:name="Light Grid Accent 3" w:semiHidden="0" w:uiPriority="62" w:unhideWhenUsed="0"/>
-    <w:lsdException w:name="Medium Shading 1 Accent 3" w:semiHidden="0" w:uiPriority="63" w:unhideWhenUsed="0"/>
-    <w:lsdException w:name="Medium Shading 2 Accent 3" w:semiHidden="0" w:uiPriority="64" w:unhideWhenUsed="0"/>
-    <w:lsdException w:name="Medium List 1 Accent 3" w:semiHidden="0" w:uiPriority="65" w:unhideWhenUsed="0"/>
-    <w:lsdException w:name="Medium List 2 Accent 3" w:semiHidden="0" w:uiPriority="66" w:unhideWhenUsed="0"/>
-    <w:lsdException w:name="Medium Grid 1 Accent 3" w:semiHidden="0" w:uiPriority="67" w:unhideWhenUsed="0"/>
-    <w:lsdException w:name="Medium Grid 2 Accent 3" w:semiHidden="0" w:uiPriority="68" w:unhideWhenUsed="0"/>
-    <w:lsdException w:name="Medium Grid 3 Accent 3" w:semiHidden="0" w:uiPriority="69" w:unhideWhenUsed="0"/>
-    <w:lsdException w:name="Dark List Accent 3" w:semiHidden="0" w:uiPriority="70" w:unhideWhenUsed="0"/>
-    <w:lsdException w:name="Colorful Shading Accent 3" w:semiHidden="0" w:uiPriority="71" w:unhideWhenUsed="0"/>
-    <w:lsdException w:name="Colorful List Accent 3" w:semiHidden="0" w:uiPriority="72" w:unhideWhenUsed="0"/>
-    <w:lsdException w:name="Colorful Grid Accent 3" w:semiHidden="0" w:uiPriority="73" w:unhideWhenUsed="0"/>
-    <w:lsdException w:name="Light Shading Accent 4" w:semiHidden="0" w:uiPriority="60" w:unhideWhenUsed="0"/>
-    <w:lsdException w:name="Light List Accent 4" w:semiHidden="0" w:uiPriority="61" w:unhideWhenUsed="0"/>
-    <w:lsdException w:name="Light Grid Accent 4" w:semiHidden="0" w:uiPriority="62" w:unhideWhenUsed="0"/>
-    <w:lsdException w:name="Medium Shading 1 Accent 4" w:semiHidden="0" w:uiPriority="63" w:unhideWhenUsed="0"/>
-    <w:lsdException w:name="Medium Shading 2 Accent 4" w:semiHidden="0" w:uiPriority="64" w:unhideWhenUsed="0"/>
-    <w:lsdException w:name="Medium List 1 Accent 4" w:semiHidden="0" w:uiPriority="65" w:unhideWhenUsed="0"/>
-    <w:lsdException w:name="Medium List 2 Accent 4" w:semiHidden="0" w:uiPriority="66" w:unhideWhenUsed="0"/>
-    <w:lsdException w:name="Medium Grid 1 Accent 4" w:semiHidden="0" w:uiPriority="67" w:unhideWhenUsed="0"/>
-    <w:lsdException w:name="Medium Grid 2 Accent 4" w:semiHidden="0" w:uiPriority="68" w:unhideWhenUsed="0"/>
-    <w:lsdException w:name="Medium Grid 3 Accent 4" w:semiHidden="0" w:uiPriority="69" w:unhideWhenUsed="0"/>
-    <w:lsdException w:name="Dark List Accent 4" w:semiHidden="0" w:uiPriority="70" w:unhideWhenUsed="0"/>
-    <w:lsdException w:name="Colorful Shading Accent 4" w:semiHidden="0" w:uiPriority="71" w:unhideWhenUsed="0"/>
-    <w:lsdException w:name="Colorful List Accent 4" w:semiHidden="0" w:uiPriority="72" w:unhideWhenUsed="0"/>
-    <w:lsdException w:name="Colorful Grid Accent 4" w:semiHidden="0" w:uiPriority="73" w:unhideWhenUsed="0"/>
-    <w:lsdException w:name="Light Shading Accent 5" w:semiHidden="0" w:uiPriority="60" w:unhideWhenUsed="0"/>
-    <w:lsdException w:name="Light List Accent 5" w:semiHidden="0" w:uiPriority="61" w:unhideWhenUsed="0"/>
-    <w:lsdException w:name="Light Grid Accent 5" w:semiHidden="0" w:uiPriority="62" w:unhideWhenUsed="0"/>
-    <w:lsdException w:name="Medium Shading 1 Accent 5" w:semiHidden="0" w:uiPriority="63" w:unhideWhenUsed="0"/>
-    <w:lsdException w:name="Medium Shading 2 Accent 5" w:semiHidden="0" w:uiPriority="64" w:unhideWhenUsed="0"/>
-    <w:lsdException w:name="Medium List 1 Accent 5" w:semiHidden="0" w:uiPriority="65" w:unhideWhenUsed="0"/>
-    <w:lsdException w:name="Medium List 2 Accent 5" w:semiHidden="0" w:uiPriority="66" w:unhideWhenUsed="0"/>
-    <w:lsdException w:name="Medium Grid 1 Accent 5" w:semiHidden="0" w:uiPriority="67" w:unhideWhenUsed="0"/>
-    <w:lsdException w:name="Medium Grid 2 Accent 5" w:semiHidden="0" w:uiPriority="68" w:unhideWhenUsed="0"/>
-    <w:lsdException w:name="Medium Grid 3 Accent 5" w:semiHidden="0" w:uiPriority="69" w:unhideWhenUsed="0"/>
-    <w:lsdException w:name="Dark List Accent 5" w:semiHidden="0" w:uiPriority="70" w:unhideWhenUsed="0"/>
-    <w:lsdException w:name="Colorful Shading Accent 5" w:semiHidden="0" w:uiPriority="71" w:unhideWhenUsed="0"/>
-    <w:lsdException w:name="Colorful List Accent 5" w:semiHidden="0" w:uiPriority="72" w:unhideWhenUsed="0"/>
-    <w:lsdException w:name="Colorful Grid Accent 5" w:semiHidden="0" w:uiPriority="73" w:unhideWhenUsed="0"/>
-    <w:lsdException w:name="Light Shading Accent 6" w:semiHidden="0" w:uiPriority="60" w:unhideWhenUsed="0"/>
-    <w:lsdException w:name="Light List Accent 6" w:semiHidden="0" w:uiPriority="61" w:unhideWhenUsed="0"/>
-    <w:lsdException w:name="Light Grid Accent 6" w:semiHidden="0" w:uiPriority="62" w:unhideWhenUsed="0"/>
-    <w:lsdException w:name="Medium Shading 1 Accent 6" w:semiHidden="0" w:uiPriority="63" w:unhideWhenUsed="0"/>
-    <w:lsdException w:name="Medium Shading 2 Accent 6" w:semiHidden="0" w:uiPriority="64" w:unhideWhenUsed="0"/>
-    <w:lsdException w:name="Medium List 1 Accent 6" w:semiHidden="0" w:uiPriority="65" w:unhideWhenUsed="0"/>
-    <w:lsdException w:name="Medium List 2 Accent 6" w:semiHidden="0" w:uiPriority="66" w:unhideWhenUsed="0"/>
-    <w:lsdException w:name="Medium Grid 1 Accent 6" w:semiHidden="0" w:uiPriority="67" w:unhideWhenUsed="0"/>
-    <w:lsdException w:name="Medium Grid 2 Accent 6" w:semiHidden="0" w:uiPriority="68" w:unhideWhenUsed="0"/>
-    <w:lsdException w:name="Medium Grid 3 Accent 6" w:semiHidden="0" w:uiPriority="69" w:unhideWhenUsed="0"/>
-    <w:lsdException w:name="Dark List Accent 6" w:semiHidden="0" w:uiPriority="70" w:unhideWhenUsed="0"/>
-    <w:lsdException w:name="Colorful Shading Accent 6" w:semiHidden="0" w:uiPriority="71" w:unhideWhenUsed="0"/>
-    <w:lsdException w:name="Colorful List Accent 6" w:semiHidden="0" w:uiPriority="72" w:unhideWhenUsed="0"/>
-    <w:lsdException w:name="Colorful Grid Accent 6" w:semiHidden="0" w:uiPriority="73" w:unhideWhenUsed="0"/>
-    <w:lsdException w:name="Subtle Emphasis" w:semiHidden="0" w:uiPriority="19" w:unhideWhenUsed="0" w:qFormat="1"/>
-    <w:lsdException w:name="Intense Emphasis" w:semiHidden="0" w:uiPriority="21" w:unhideWhenUsed="0" w:qFormat="1"/>
-    <w:lsdException w:name="Subtle Reference" w:semiHidden="0" w:uiPriority="31" w:unhideWhenUsed="0" w:qFormat="1"/>
-    <w:lsdException w:name="Intense Reference" w:semiHidden="0" w:uiPriority="32" w:unhideWhenUsed="0" w:qFormat="1"/>
-    <w:lsdException w:name="Book Title" w:semiHidden="0" w:uiPriority="33" w:unhideWhenUsed="0" w:qFormat="1"/>
-    <w:lsdException w:name="Bibliography" w:uiPriority="37"/>
-    <w:lsdException w:name="TOC Heading" w:uiPriority="39" w:qFormat="1"/>
-  </w:latentStyles>
-  <w:style w:type="paragraph" w:default="1" w:styleId="Normal">
-    <w:name w:val="Normal"/>
-    <w:qFormat/>
-  </w:style>
-  <w:style w:type="character" w:default="1" w:styleId="Fontepargpadro">
-    <w:name w:val="Default Paragraph Font"/>
-    <w:uiPriority w:val="1"/>
-    <w:semiHidden/>
-    <w:unhideWhenUsed/>
-  </w:style>
-  <w:style w:type="table" w:default="1" w:styleId="Tabelanormal">
-    <w:name w:val="Normal Table"/>
-    <w:uiPriority w:val="99"/>
-    <w:semiHidden/>
-    <w:unhideWhenUsed/>
-    <w:tblPr>
-      <w:tblInd w:w="0" w:type="dxa"/>
-      <w:tblCellMar>
-        <w:top w:w="0" w:type="dxa"/>
-        <w:left w:w="108" w:type="dxa"/>
-        <w:bottom w:w="0" w:type="dxa"/>
-        <w:right w:w="108" w:type="dxa"/>
-      </w:tblCellMar>
-    </w:tblPr>
-  </w:style>
-  <w:style w:type="numbering" w:default="1" w:styleId="Semlista">
-    <w:name w:val="No List"/>
-    <w:uiPriority w:val="99"/>
-    <w:semiHidden/>
-    <w:unhideWhenUsed/>
   </w:style>
 </w:styles>
 </file>
@@ -8420,7 +8363,7 @@
 </file>
 
 <file path=customXml/itemProps1.xml><?xml version="1.0" encoding="utf-8"?>
-<ds:datastoreItem xmlns:ds="http://schemas.openxmlformats.org/officeDocument/2006/customXml" ds:itemID="{86CE1E67-D9ED-425E-B36B-E2E39E2C29B1}">
+<ds:datastoreItem xmlns:ds="http://schemas.openxmlformats.org/officeDocument/2006/customXml" ds:itemID="{1749E1E2-AA2F-4679-A6B0-ACC113BC3AA8}">
   <ds:schemaRefs>
     <ds:schemaRef ds:uri="http://schemas.openxmlformats.org/officeDocument/2006/bibliography"/>
   </ds:schemaRefs>

</xml_diff>